<commit_message>
lesson grammar and lab documents
</commit_message>
<xml_diff>
--- a/Projects/Projects Word/Project 6 Final Project.docx
+++ b/Projects/Projects Word/Project 6 Final Project.docx
@@ -1,23 +1,14 @@
 
 <file path=word/document.xml><?xml version="1.0" encoding="utf-8"?>
-<w:document xmlns:wpc="http://schemas.microsoft.com/office/word/2010/wordprocessingCanvas" xmlns:cx="http://schemas.microsoft.com/office/drawing/2014/chartex" xmlns:cx1="http://schemas.microsoft.com/office/drawing/2015/9/8/chartex" xmlns:cx2="http://schemas.microsoft.com/office/drawing/2015/10/21/chartex" xmlns:cx3="http://schemas.microsoft.com/office/drawing/2016/5/9/chartex" xmlns:cx4="http://schemas.microsoft.com/office/drawing/2016/5/10/chartex" xmlns:cx5="http://schemas.microsoft.com/office/drawing/2016/5/11/chartex" xmlns:cx6="http://schemas.microsoft.com/office/drawing/2016/5/12/chartex" xmlns:cx7="http://schemas.microsoft.com/office/drawing/2016/5/13/chartex" xmlns:cx8="http://schemas.microsoft.com/office/drawing/2016/5/14/chartex" xmlns:mc="http://schemas.openxmlformats.org/markup-compatibility/2006" xmlns:aink="http://schemas.microsoft.com/office/drawing/2016/ink" xmlns:am3d="http://schemas.microsoft.com/office/drawing/2017/model3d" xmlns:o="urn:schemas-microsoft-com:office:office" xmlns:r="http://schemas.openxmlformats.org/officeDocument/2006/relationships" xmlns:m="http://schemas.openxmlformats.org/officeDocument/2006/math" xmlns:v="urn:schemas-microsoft-com:vml" xmlns:wp14="http://schemas.microsoft.com/office/word/2010/wordprocessingDrawing" xmlns:wp="http://schemas.openxmlformats.org/drawingml/2006/wordprocessingDrawing" xmlns:w10="urn:schemas-microsoft-com:office:word" xmlns:w="http://schemas.openxmlformats.org/wordprocessingml/2006/main" xmlns:w14="http://schemas.microsoft.com/office/word/2010/wordml" xmlns:w15="http://schemas.microsoft.com/office/word/2012/wordml" xmlns:w16cex="http://schemas.microsoft.com/office/word/2018/wordml/cex" xmlns:w16cid="http://schemas.microsoft.com/office/word/2016/wordml/cid" xmlns:w16="http://schemas.microsoft.com/office/word/2018/wordml" xmlns:w16se="http://schemas.microsoft.com/office/word/2015/wordml/symex" xmlns:wpg="http://schemas.microsoft.com/office/word/2010/wordprocessingGroup" xmlns:wpi="http://schemas.microsoft.com/office/word/2010/wordprocessingInk" xmlns:wne="http://schemas.microsoft.com/office/word/2006/wordml" xmlns:wps="http://schemas.microsoft.com/office/word/2010/wordprocessingShape" mc:Ignorable="w14 w15 w16se w16cid w16 w16cex wp14">
+<w:document xmlns:wpc="http://schemas.microsoft.com/office/word/2010/wordprocessingCanvas" xmlns:cx="http://schemas.microsoft.com/office/drawing/2014/chartex" xmlns:cx1="http://schemas.microsoft.com/office/drawing/2015/9/8/chartex" xmlns:cx2="http://schemas.microsoft.com/office/drawing/2015/10/21/chartex" xmlns:cx3="http://schemas.microsoft.com/office/drawing/2016/5/9/chartex" xmlns:cx4="http://schemas.microsoft.com/office/drawing/2016/5/10/chartex" xmlns:cx5="http://schemas.microsoft.com/office/drawing/2016/5/11/chartex" xmlns:cx6="http://schemas.microsoft.com/office/drawing/2016/5/12/chartex" xmlns:cx7="http://schemas.microsoft.com/office/drawing/2016/5/13/chartex" xmlns:cx8="http://schemas.microsoft.com/office/drawing/2016/5/14/chartex" xmlns:mc="http://schemas.openxmlformats.org/markup-compatibility/2006" xmlns:aink="http://schemas.microsoft.com/office/drawing/2016/ink" xmlns:am3d="http://schemas.microsoft.com/office/drawing/2017/model3d" xmlns:o="urn:schemas-microsoft-com:office:office" xmlns:oel="http://schemas.microsoft.com/office/2019/extlst" xmlns:r="http://schemas.openxmlformats.org/officeDocument/2006/relationships" xmlns:m="http://schemas.openxmlformats.org/officeDocument/2006/math" xmlns:v="urn:schemas-microsoft-com:vml" xmlns:wp14="http://schemas.microsoft.com/office/word/2010/wordprocessingDrawing" xmlns:wp="http://schemas.openxmlformats.org/drawingml/2006/wordprocessingDrawing" xmlns:w10="urn:schemas-microsoft-com:office:word" xmlns:w="http://schemas.openxmlformats.org/wordprocessingml/2006/main" xmlns:w14="http://schemas.microsoft.com/office/word/2010/wordml" xmlns:w15="http://schemas.microsoft.com/office/word/2012/wordml" xmlns:w16cex="http://schemas.microsoft.com/office/word/2018/wordml/cex" xmlns:w16cid="http://schemas.microsoft.com/office/word/2016/wordml/cid" xmlns:w16="http://schemas.microsoft.com/office/word/2018/wordml" xmlns:w16sdtdh="http://schemas.microsoft.com/office/word/2020/wordml/sdtdatahash" xmlns:w16se="http://schemas.microsoft.com/office/word/2015/wordml/symex" xmlns:wpg="http://schemas.microsoft.com/office/word/2010/wordprocessingGroup" xmlns:wpi="http://schemas.microsoft.com/office/word/2010/wordprocessingInk" xmlns:wne="http://schemas.microsoft.com/office/word/2006/wordml" xmlns:wps="http://schemas.microsoft.com/office/word/2010/wordprocessingShape" mc:Ignorable="w14 w15 w16se w16cid w16 w16cex w16sdtdh wp14">
   <w:body>
     <w:p>
       <w:pPr>
-        <w:pStyle w:val="Heading1"/>
-        <w:spacing w:before="0"/>
-        <w:rPr>
-          <w:sz w:val="40"/>
-          <w:szCs w:val="40"/>
-        </w:rPr>
+        <w:pStyle w:val="Title"/>
       </w:pPr>
       <w:bookmarkStart w:id="0" w:name="project-6---final-project"/>
       <w:r>
-        <w:rPr>
-          <w:sz w:val="40"/>
-          <w:szCs w:val="40"/>
-        </w:rPr>
-        <w:t>Project 6 - Final Project</w:t>
+        <w:t>Project 6 - Final project</w:t>
       </w:r>
     </w:p>
     <w:p>
@@ -42,14 +33,12 @@
         <w:pStyle w:val="FirstParagraph"/>
       </w:pPr>
       <w:r>
-        <w:t>During this course, you have learned a huge amount about computer science and programming in general, and Snap! in particular. In this project, you will put all of that knowledge, along with some new skills you will develop around design, planning, and pro</w:t>
-      </w:r>
-      <w:r>
-        <w:t xml:space="preserve">ject management, to build a relatively large and complex application that </w:t>
+        <w:t xml:space="preserve">During this course, you have learned a huge amount about computer science and scripting in general. In this project, you will put all of that knowledge, along with some new skills you will develop around design, planning, and project management, to build a relatively large and complex application that </w:t>
       </w:r>
       <w:r>
         <w:rPr>
           <w:i/>
+          <w:iCs/>
         </w:rPr>
         <w:t>you</w:t>
       </w:r>
@@ -73,7 +62,7 @@
       </w:pPr>
       <w:bookmarkStart w:id="3" w:name="project-phases"/>
       <w:r>
-        <w:t>Project Phases</w:t>
+        <w:t>Project phases</w:t>
       </w:r>
     </w:p>
     <w:p>
@@ -81,22 +70,17 @@
         <w:pStyle w:val="FirstParagraph"/>
       </w:pPr>
       <w:r>
-        <w:t xml:space="preserve">This project will be </w:t>
-      </w:r>
-      <w:r>
-        <w:t xml:space="preserve">significantly larger in scope than any of your previous assignments, so there will be more design and planning than before. More importantly, though, rather than be given a well-defined specification, </w:t>
+        <w:t xml:space="preserve">This project will be significantly larger in scope than any of your previous assignments, so there will be more design and planning than before. More importantly, though, rather than be given a well-defined specification, </w:t>
       </w:r>
       <w:r>
         <w:rPr>
           <w:i/>
+          <w:iCs/>
         </w:rPr>
-        <w:t>YOU</w:t>
-      </w:r>
-      <w:r>
-        <w:t xml:space="preserve"> will be setting the requirements for your project b</w:t>
-      </w:r>
-      <w:r>
-        <w:t>y coming up with an idea, fleshing out the details, and defining the steps necessary to complete your program.</w:t>
+        <w:t>you</w:t>
+      </w:r>
+      <w:r>
+        <w:t xml:space="preserve"> will be setting the requirements for your project by coming up with an idea, fleshing out the details, and defining the steps necessary to complete your script.</w:t>
       </w:r>
     </w:p>
     <w:p>
@@ -109,6 +93,7 @@
       <w:r>
         <w:rPr>
           <w:b/>
+          <w:bCs/>
         </w:rPr>
         <w:t>all</w:t>
       </w:r>
@@ -118,23 +103,22 @@
       <w:r>
         <w:rPr>
           <w:b/>
+          <w:bCs/>
         </w:rPr>
         <w:t>in order</w:t>
       </w:r>
       <w:r>
-        <w:t xml:space="preserve"> for your project to be</w:t>
-      </w:r>
-      <w:r>
-        <w:t xml:space="preserve"> successful. In fact, </w:t>
+        <w:t xml:space="preserve"> for your project to be successful. In fact, </w:t>
       </w:r>
       <w:r>
         <w:rPr>
           <w:i/>
+          <w:iCs/>
         </w:rPr>
         <w:t>half</w:t>
       </w:r>
       <w:r>
-        <w:t xml:space="preserve"> of your grade will be based not on how well your program works, but on how well you completed the design and planning process.</w:t>
+        <w:t xml:space="preserve"> of your grade will be based not on how well your script works, but on how well you completed the design and planning process.</w:t>
       </w:r>
     </w:p>
     <w:p>
@@ -143,307 +127,6 @@
       </w:pPr>
       <w:r>
         <w:t>The phases of the project will be:</w:t>
-      </w:r>
-    </w:p>
-    <w:p>
-      <w:pPr>
-        <w:pStyle w:val="Compact"/>
-        <w:numPr>
-          <w:ilvl w:val="0"/>
-          <w:numId w:val="2"/>
-        </w:numPr>
-      </w:pPr>
-      <w:r>
-        <w:rPr>
-          <w:i/>
-        </w:rPr>
-        <w:t>Brainstorming</w:t>
-      </w:r>
-      <w:r>
-        <w:t xml:space="preserve"> - coming up with as many possible project ideas as yo</w:t>
-      </w:r>
-      <w:r>
-        <w:t>u can</w:t>
-      </w:r>
-    </w:p>
-    <w:p>
-      <w:pPr>
-        <w:pStyle w:val="Compact"/>
-        <w:numPr>
-          <w:ilvl w:val="0"/>
-          <w:numId w:val="2"/>
-        </w:numPr>
-      </w:pPr>
-      <w:r>
-        <w:rPr>
-          <w:i/>
-        </w:rPr>
-        <w:t>Pitching</w:t>
-      </w:r>
-      <w:r>
-        <w:t xml:space="preserve"> - choosing a few ideas and developing a short description of what the project will entail</w:t>
-      </w:r>
-    </w:p>
-    <w:p>
-      <w:pPr>
-        <w:pStyle w:val="Compact"/>
-        <w:numPr>
-          <w:ilvl w:val="0"/>
-          <w:numId w:val="2"/>
-        </w:numPr>
-      </w:pPr>
-      <w:r>
-        <w:rPr>
-          <w:i/>
-        </w:rPr>
-        <w:t>Review</w:t>
-      </w:r>
-      <w:r>
-        <w:t xml:space="preserve"> - getting feedback from your peers and instructors on your pitches and choosing one</w:t>
-      </w:r>
-    </w:p>
-    <w:p>
-      <w:pPr>
-        <w:pStyle w:val="Compact"/>
-        <w:numPr>
-          <w:ilvl w:val="0"/>
-          <w:numId w:val="2"/>
-        </w:numPr>
-      </w:pPr>
-      <w:r>
-        <w:rPr>
-          <w:i/>
-        </w:rPr>
-        <w:t>Scenario Definition</w:t>
-      </w:r>
-      <w:r>
-        <w:t xml:space="preserve"> - listing out the features the project w</w:t>
-      </w:r>
-      <w:r>
-        <w:t>ill need and what they will look like</w:t>
-      </w:r>
-    </w:p>
-    <w:p>
-      <w:pPr>
-        <w:pStyle w:val="Compact"/>
-        <w:numPr>
-          <w:ilvl w:val="0"/>
-          <w:numId w:val="2"/>
-        </w:numPr>
-      </w:pPr>
-      <w:r>
-        <w:rPr>
-          <w:i/>
-        </w:rPr>
-        <w:t>Wireframing</w:t>
-      </w:r>
-      <w:r>
-        <w:t xml:space="preserve"> - drawing simple sketches of what the various “screens” in your program will look like</w:t>
-      </w:r>
-    </w:p>
-    <w:p>
-      <w:pPr>
-        <w:pStyle w:val="Compact"/>
-        <w:numPr>
-          <w:ilvl w:val="0"/>
-          <w:numId w:val="2"/>
-        </w:numPr>
-      </w:pPr>
-      <w:r>
-        <w:rPr>
-          <w:i/>
-        </w:rPr>
-        <w:t>Specification</w:t>
-      </w:r>
-      <w:r>
-        <w:t xml:space="preserve"> - fleshing out all the specifics of how the project will work</w:t>
-      </w:r>
-    </w:p>
-    <w:p>
-      <w:pPr>
-        <w:pStyle w:val="Compact"/>
-        <w:numPr>
-          <w:ilvl w:val="0"/>
-          <w:numId w:val="2"/>
-        </w:numPr>
-      </w:pPr>
-      <w:r>
-        <w:rPr>
-          <w:i/>
-        </w:rPr>
-        <w:lastRenderedPageBreak/>
-        <w:t>Scheduling</w:t>
-      </w:r>
-      <w:r>
-        <w:t xml:space="preserve"> - listing the programming tasks </w:t>
-      </w:r>
-      <w:r>
-        <w:t>necessary to complete your project and estimating how long each will take</w:t>
-      </w:r>
-    </w:p>
-    <w:p>
-      <w:pPr>
-        <w:pStyle w:val="Compact"/>
-        <w:numPr>
-          <w:ilvl w:val="0"/>
-          <w:numId w:val="2"/>
-        </w:numPr>
-      </w:pPr>
-      <w:r>
-        <w:rPr>
-          <w:i/>
-        </w:rPr>
-        <w:t>Development</w:t>
-      </w:r>
-      <w:r>
-        <w:t xml:space="preserve"> - writing the code for your project by following the spec and schedule created in the previous steps</w:t>
-      </w:r>
-    </w:p>
-    <w:p>
-      <w:pPr>
-        <w:pStyle w:val="Heading3"/>
-      </w:pPr>
-      <w:bookmarkStart w:id="4" w:name="progress-tracking"/>
-      <w:bookmarkEnd w:id="3"/>
-      <w:r>
-        <w:t>Progress Tracking</w:t>
-      </w:r>
-    </w:p>
-    <w:p>
-      <w:pPr>
-        <w:pStyle w:val="FirstParagraph"/>
-      </w:pPr>
-      <w:r>
-        <w:t xml:space="preserve">In phase vi, you will complete a </w:t>
-      </w:r>
-      <w:hyperlink r:id="rId7">
-        <w:r>
-          <w:rPr>
-            <w:rStyle w:val="Hyperlink"/>
-          </w:rPr>
-          <w:t>Final Project Plan Organizer</w:t>
-        </w:r>
-      </w:hyperlink>
-      <w:r>
-        <w:t xml:space="preserve"> and in phase vii you will complete a </w:t>
-      </w:r>
-      <w:hyperlink r:id="rId8">
-        <w:r>
-          <w:rPr>
-            <w:rStyle w:val="Hyperlink"/>
-          </w:rPr>
-          <w:t>Final Project Development Plan</w:t>
-        </w:r>
-      </w:hyperlink>
-      <w:r>
-        <w:t>. These documents will be your guides in the development phase and will help you stay on track and aware of your prog</w:t>
-      </w:r>
-      <w:r>
-        <w:t>ress. Throughout the development phase of the project, you will be expected to keep your spec and plan up-to-date and make adjustments as you get ahead or behind, as requirements change, or as tasks or features get prioritized. At the end of each coding da</w:t>
-      </w:r>
-      <w:r>
-        <w:t>y, your spec and plan documents should be updated to reflect the current state of your project, and you will check in with an instructor at least once a week to make sure things are on track.</w:t>
-      </w:r>
-    </w:p>
-    <w:p>
-      <w:pPr>
-        <w:pStyle w:val="Heading3"/>
-      </w:pPr>
-      <w:bookmarkStart w:id="5" w:name="implementation-requirements"/>
-      <w:bookmarkEnd w:id="4"/>
-      <w:r>
-        <w:t>Implementation Requirements</w:t>
-      </w:r>
-    </w:p>
-    <w:p>
-      <w:pPr>
-        <w:pStyle w:val="Heading4"/>
-      </w:pPr>
-      <w:bookmarkStart w:id="6" w:name="complexity-and-creativity"/>
-      <w:r>
-        <w:t>Complexity and Creativity</w:t>
-      </w:r>
-    </w:p>
-    <w:p>
-      <w:pPr>
-        <w:pStyle w:val="FirstParagraph"/>
-      </w:pPr>
-      <w:r>
-        <w:t>Your final</w:t>
-      </w:r>
-      <w:r>
-        <w:t xml:space="preserve"> project should be sufficiently complex and large-scale to push your limits as a programmer, but not so sophisticated that you are not able to complete it in the time allotted. The complexity in your project should come from the </w:t>
-      </w:r>
-      <w:r>
-        <w:rPr>
-          <w:i/>
-        </w:rPr>
-        <w:t>design</w:t>
-      </w:r>
-      <w:r>
-        <w:t xml:space="preserve"> and the </w:t>
-      </w:r>
-      <w:r>
-        <w:rPr>
-          <w:i/>
-        </w:rPr>
-        <w:t>algorithms</w:t>
-      </w:r>
-      <w:r>
-        <w:t xml:space="preserve"> a</w:t>
-      </w:r>
-      <w:r>
-        <w:t xml:space="preserve">nd not from the </w:t>
-      </w:r>
-      <w:r>
-        <w:rPr>
-          <w:i/>
-        </w:rPr>
-        <w:t>code</w:t>
-      </w:r>
-      <w:r>
-        <w:t>. (That is, you cannot meet the complexity requirement simply by writing a lot of code. Your code must be challenging or interesting in some meaningful way.) In addition, you should not add complexity by introducing peripheral elements,</w:t>
-      </w:r>
-      <w:r>
-        <w:t xml:space="preserve"> such as graphics or sound effects. (Your program can certainly have these, but they will not be considered in determining the projects complexity.)</w:t>
-      </w:r>
-      <w:r>
-        <w:br/>
-        <w:t>In addition, one of the main goals of this project is to allow you to unleash your creativity and allow you</w:t>
-      </w:r>
-      <w:r>
-        <w:t xml:space="preserve"> to create something of interest to you. To achieve this, your project must show some level of creativity or personalization that makes it your own. Simply creating your own version of some existing application will not fully meet this requirement.</w:t>
-      </w:r>
-      <w:r>
-        <w:br/>
-        <w:t>For bot</w:t>
-      </w:r>
-      <w:r>
-        <w:t>h the complexity and creativity requirements, you should talk to the instructors early and often to ensure your project is in line with our expectations.</w:t>
-      </w:r>
-    </w:p>
-    <w:p>
-      <w:pPr>
-        <w:pStyle w:val="Heading4"/>
-      </w:pPr>
-      <w:bookmarkStart w:id="7" w:name="documentation-and-style"/>
-      <w:bookmarkEnd w:id="6"/>
-      <w:r>
-        <w:t>Documentation and Style</w:t>
-      </w:r>
-    </w:p>
-    <w:p>
-      <w:pPr>
-        <w:pStyle w:val="FirstParagraph"/>
-      </w:pPr>
-      <w:r>
-        <w:t>As with all previous projects, your program must be well-written, well-documen</w:t>
-      </w:r>
-      <w:r>
-        <w:t xml:space="preserve">ted, and readable. Writing code with good style is always a good idea, but in a project of this size and scope, following style guidelines will help you keep your thoughts organized and make it easier to keep track of your progress, pick up where you left </w:t>
-      </w:r>
-      <w:r>
-        <w:t>off each day, and find and fix bugs. In particular, though this is certainly not a comprehensive list, pay attention to the following:</w:t>
       </w:r>
     </w:p>
     <w:p>
@@ -455,8 +138,14 @@
         </w:numPr>
       </w:pPr>
       <w:r>
-        <w:lastRenderedPageBreak/>
-        <w:t>organizing your scripts so that they can be read and comprehended easily</w:t>
+        <w:rPr>
+          <w:i/>
+          <w:iCs/>
+        </w:rPr>
+        <w:t>Brainstorming</w:t>
+      </w:r>
+      <w:r>
+        <w:t xml:space="preserve"> - coming up with as many possible project ideas as you can.</w:t>
       </w:r>
     </w:p>
     <w:p>
@@ -468,10 +157,14 @@
         </w:numPr>
       </w:pPr>
       <w:r>
-        <w:t>giving your sprites, variables, lists, and custo</w:t>
-      </w:r>
-      <w:r>
-        <w:t>m blocks descriptive and meaningful names</w:t>
+        <w:rPr>
+          <w:i/>
+          <w:iCs/>
+        </w:rPr>
+        <w:t>Pitching</w:t>
+      </w:r>
+      <w:r>
+        <w:t xml:space="preserve"> - choosing a few ideas and developing a short description of what the project will entail.</w:t>
       </w:r>
     </w:p>
     <w:p>
@@ -483,7 +176,14 @@
         </w:numPr>
       </w:pPr>
       <w:r>
-        <w:t>using the right type of variable (global, local, sprite) for each situation</w:t>
+        <w:rPr>
+          <w:i/>
+          <w:iCs/>
+        </w:rPr>
+        <w:t>Review</w:t>
+      </w:r>
+      <w:r>
+        <w:t xml:space="preserve"> - getting feedback from your peers and instructors on your pitches and choosing one.</w:t>
       </w:r>
     </w:p>
     <w:p>
@@ -495,7 +195,14 @@
         </w:numPr>
       </w:pPr>
       <w:r>
-        <w:t>including comments to describe the structure of your program and track your progress</w:t>
+        <w:rPr>
+          <w:i/>
+          <w:iCs/>
+        </w:rPr>
+        <w:t>Scenario Definition</w:t>
+      </w:r>
+      <w:r>
+        <w:t xml:space="preserve"> - listing out the features the project will need and what they will look like.</w:t>
       </w:r>
     </w:p>
     <w:p>
@@ -507,7 +214,14 @@
         </w:numPr>
       </w:pPr>
       <w:r>
-        <w:t>avoiding redundancy with good use of loops, custom blocks, and/or lists</w:t>
+        <w:rPr>
+          <w:i/>
+          <w:iCs/>
+        </w:rPr>
+        <w:t>Wireframing</w:t>
+      </w:r>
+      <w:r>
+        <w:t xml:space="preserve"> - drawing simple sketches of what the various “screens” in your script will look like.</w:t>
       </w:r>
     </w:p>
     <w:p>
@@ -519,17 +233,118 @@
         </w:numPr>
       </w:pPr>
       <w:r>
-        <w:t>practicing good procedural decomposition and abstraction</w:t>
+        <w:rPr>
+          <w:i/>
+          <w:iCs/>
+        </w:rPr>
+        <w:t>Specification</w:t>
+      </w:r>
+      <w:r>
+        <w:t xml:space="preserve"> - fleshing out all the specifics of how the project will work.</w:t>
+      </w:r>
+    </w:p>
+    <w:p>
+      <w:pPr>
+        <w:pStyle w:val="Compact"/>
+        <w:numPr>
+          <w:ilvl w:val="0"/>
+          <w:numId w:val="3"/>
+        </w:numPr>
+      </w:pPr>
+      <w:r>
+        <w:rPr>
+          <w:i/>
+          <w:iCs/>
+        </w:rPr>
+        <w:t>Scheduling</w:t>
+      </w:r>
+      <w:r>
+        <w:t xml:space="preserve"> - listing the programming tasks necessary to complete your project and estimating how long each will take.</w:t>
+      </w:r>
+    </w:p>
+    <w:p>
+      <w:pPr>
+        <w:pStyle w:val="Compact"/>
+        <w:numPr>
+          <w:ilvl w:val="0"/>
+          <w:numId w:val="3"/>
+        </w:numPr>
+      </w:pPr>
+      <w:r>
+        <w:rPr>
+          <w:i/>
+          <w:iCs/>
+        </w:rPr>
+        <w:t>Development</w:t>
+      </w:r>
+      <w:r>
+        <w:t xml:space="preserve"> - writing the script for your project by following the spec and schedule created in the previous steps.</w:t>
+      </w:r>
+    </w:p>
+    <w:p>
+      <w:pPr>
+        <w:pStyle w:val="Heading3"/>
+      </w:pPr>
+      <w:bookmarkStart w:id="4" w:name="progress-tracking"/>
+      <w:bookmarkEnd w:id="3"/>
+      <w:r>
+        <w:t>Progress tracking</w:t>
+      </w:r>
+    </w:p>
+    <w:p>
+      <w:pPr>
+        <w:pStyle w:val="FirstParagraph"/>
+      </w:pPr>
+      <w:r>
+        <w:t xml:space="preserve">In phase vi, you will complete a </w:t>
+      </w:r>
+      <w:hyperlink r:id="rId7" w:history="1">
+        <w:r>
+          <w:rPr>
+            <w:rStyle w:val="SubtleReference"/>
+          </w:rPr>
+          <w:t>final project plan organizer</w:t>
+        </w:r>
+      </w:hyperlink>
+      <w:r>
+        <w:t xml:space="preserve"> </w:t>
+      </w:r>
+      <w:r>
+        <w:t xml:space="preserve">and in phase vii you will complete a </w:t>
+      </w:r>
+      <w:hyperlink r:id="rId8">
+        <w:r>
+          <w:rPr>
+            <w:rStyle w:val="SubtleReference"/>
+          </w:rPr>
+          <w:t>final project development plan</w:t>
+        </w:r>
+      </w:hyperlink>
+      <w:r>
+        <w:t xml:space="preserve">. These documents will be your guides in the development phase and will help </w:t>
+      </w:r>
+      <w:r>
+        <w:lastRenderedPageBreak/>
+        <w:t>you stay on track and aware of your progress. Throughout the development phase of the project, you will be expected to keep your spec and plan up-to-date and make adjustments as you get ahead or behind, as requirements change, or as tasks or features get prioritized. At the end of each coding day, your spec and plan documents should be updated to reflect the current state of your project, and you will check in with an instructor at least once a week to make sure things are on track.</w:t>
+      </w:r>
+    </w:p>
+    <w:p>
+      <w:pPr>
+        <w:pStyle w:val="Heading3"/>
+      </w:pPr>
+      <w:bookmarkStart w:id="5" w:name="implementation-requirements"/>
+      <w:bookmarkEnd w:id="4"/>
+      <w:r>
+        <w:t>Implementation requirements</w:t>
       </w:r>
     </w:p>
     <w:p>
       <w:pPr>
         <w:pStyle w:val="Heading4"/>
       </w:pPr>
-      <w:bookmarkStart w:id="8" w:name="required-snap-elements"/>
-      <w:bookmarkEnd w:id="7"/>
-      <w:r>
-        <w:t>Required Snap! Elements</w:t>
+      <w:bookmarkStart w:id="6" w:name="complexity-and-creativity"/>
+      <w:r>
+        <w:t>Complexity and creativity</w:t>
       </w:r>
     </w:p>
     <w:p>
@@ -537,7 +352,55 @@
         <w:pStyle w:val="FirstParagraph"/>
       </w:pPr>
       <w:r>
-        <w:t>In order to show that you have fully mastered all the skills from the course, you project must include at least the following:</w:t>
+        <w:t xml:space="preserve">Your final project should be sufficiently complex and large-scale to push your limits as a programmer, but not so sophisticated that you are not able to complete it in the time allotted. The complexity in your project should come from the </w:t>
+      </w:r>
+      <w:r>
+        <w:rPr>
+          <w:i/>
+          <w:iCs/>
+        </w:rPr>
+        <w:t>design</w:t>
+      </w:r>
+      <w:r>
+        <w:t xml:space="preserve"> and the </w:t>
+      </w:r>
+      <w:r>
+        <w:rPr>
+          <w:i/>
+          <w:iCs/>
+        </w:rPr>
+        <w:t>algorithms</w:t>
+      </w:r>
+      <w:r>
+        <w:t xml:space="preserve"> and not from the </w:t>
+      </w:r>
+      <w:r>
+        <w:rPr>
+          <w:i/>
+          <w:iCs/>
+        </w:rPr>
+        <w:t>script</w:t>
+      </w:r>
+      <w:r>
+        <w:t>. (That is, you cannot meet the complexity requirement simply by writing a lot of script. Your script must be challenging or interesting in some meaningful way.) In addition, you should not add complexity by introducing peripheral elements, such as graphics or sound effects. In addition, one of the main goals of this project is to allow you to unleash your creativity and allow you to create something of interest to you. To achieve this, your project must show some level of creativity or personalization that makes it your own. Simply creating your own version of some existing application will not fully meet this requirement. For both the complexity and creativity requirements, you should talk to the instructors early and often to ensure your project is in line with our expectations.</w:t>
+      </w:r>
+    </w:p>
+    <w:p>
+      <w:pPr>
+        <w:pStyle w:val="Heading4"/>
+      </w:pPr>
+      <w:bookmarkStart w:id="7" w:name="documentation-and-style"/>
+      <w:bookmarkEnd w:id="6"/>
+      <w:r>
+        <w:t>Documentation and style</w:t>
+      </w:r>
+    </w:p>
+    <w:p>
+      <w:pPr>
+        <w:pStyle w:val="FirstParagraph"/>
+      </w:pPr>
+      <w:r>
+        <w:t>As with all previous projects, your script must be well-written, well-documented, and readable. Writing script with good style is always a good idea, but in a project of this size and scope, following style guidelines will help you keep your thoughts organized and make it easier to keep track of your progress, pick up where you left off each day, and find and fix bugs. In particular, though this is certainly not a comprehensive list, pay attention to the following:</w:t>
       </w:r>
     </w:p>
     <w:p>
@@ -549,7 +412,7 @@
         </w:numPr>
       </w:pPr>
       <w:r>
-        <w:t>a clear way to start the program, and clear prompts or instructions for any user interaction</w:t>
+        <w:t>Organizing your scripts so that they can be read and comprehended easily.</w:t>
       </w:r>
     </w:p>
     <w:p>
@@ -561,10 +424,7 @@
         </w:numPr>
       </w:pPr>
       <w:r>
-        <w:t xml:space="preserve">at least one loop, variable, custom </w:t>
-      </w:r>
-      <w:r>
-        <w:t>block, and list, and more as necessary or appropriate</w:t>
+        <w:t>Giving your sprites, variables, lists, and custom blocks descriptive and meaningful names.</w:t>
       </w:r>
     </w:p>
     <w:p>
@@ -576,7 +436,7 @@
         </w:numPr>
       </w:pPr>
       <w:r>
-        <w:t>each these must be used correctly and meaningfully– creating a list that contains a single element just to meet this requirement will not earn points</w:t>
+        <w:t>Using the right type of variable (global, local, sprite) for each situation.</w:t>
       </w:r>
     </w:p>
     <w:p>
@@ -588,7 +448,7 @@
         </w:numPr>
       </w:pPr>
       <w:r>
-        <w:t>at least one user interaction</w:t>
+        <w:t>Including comments to describe the structure of your script and track your progress.</w:t>
       </w:r>
     </w:p>
     <w:p>
@@ -600,10 +460,98 @@
         </w:numPr>
       </w:pPr>
       <w:r>
-        <w:t xml:space="preserve">this can be prompting </w:t>
-      </w:r>
-      <w:r>
-        <w:t>for information using ask, responding to key presses or mouse movements, or any other action that keeps the user involved</w:t>
+        <w:t>Avoiding redundancy with good use of loops, custom blocks, and/or lists.</w:t>
+      </w:r>
+    </w:p>
+    <w:p>
+      <w:pPr>
+        <w:pStyle w:val="Compact"/>
+        <w:numPr>
+          <w:ilvl w:val="0"/>
+          <w:numId w:val="4"/>
+        </w:numPr>
+      </w:pPr>
+      <w:r>
+        <w:t>Practicing good procedural decomposition and abstraction .</w:t>
+      </w:r>
+    </w:p>
+    <w:p>
+      <w:pPr>
+        <w:pStyle w:val="Heading4"/>
+      </w:pPr>
+      <w:bookmarkStart w:id="8" w:name="required-elements"/>
+      <w:bookmarkEnd w:id="7"/>
+      <w:r>
+        <w:t>Required elements</w:t>
+      </w:r>
+    </w:p>
+    <w:p>
+      <w:pPr>
+        <w:pStyle w:val="FirstParagraph"/>
+      </w:pPr>
+      <w:r>
+        <w:t>In order to show that you have fully mastered all the skills from the course, you project must include at least the following:</w:t>
+      </w:r>
+    </w:p>
+    <w:p>
+      <w:pPr>
+        <w:pStyle w:val="Compact"/>
+        <w:numPr>
+          <w:ilvl w:val="0"/>
+          <w:numId w:val="5"/>
+        </w:numPr>
+      </w:pPr>
+      <w:r>
+        <w:t>A clear way to start the script, and clear prompts or instructions for any user interaction.</w:t>
+      </w:r>
+    </w:p>
+    <w:p>
+      <w:pPr>
+        <w:pStyle w:val="Compact"/>
+        <w:numPr>
+          <w:ilvl w:val="0"/>
+          <w:numId w:val="5"/>
+        </w:numPr>
+      </w:pPr>
+      <w:r>
+        <w:t>At least one loop, variable, custom block, and list, and more as necessary or appropriate.</w:t>
+      </w:r>
+    </w:p>
+    <w:p>
+      <w:pPr>
+        <w:pStyle w:val="Compact"/>
+        <w:numPr>
+          <w:ilvl w:val="0"/>
+          <w:numId w:val="5"/>
+        </w:numPr>
+      </w:pPr>
+      <w:r>
+        <w:lastRenderedPageBreak/>
+        <w:t>Each these must be used correctly and meaningfully (creating a list that contains a single element just to meet this requirement will not earn points).</w:t>
+      </w:r>
+    </w:p>
+    <w:p>
+      <w:pPr>
+        <w:pStyle w:val="Compact"/>
+        <w:numPr>
+          <w:ilvl w:val="0"/>
+          <w:numId w:val="5"/>
+        </w:numPr>
+      </w:pPr>
+      <w:r>
+        <w:t>At least one user interaction</w:t>
+      </w:r>
+    </w:p>
+    <w:p>
+      <w:pPr>
+        <w:pStyle w:val="Compact"/>
+        <w:numPr>
+          <w:ilvl w:val="0"/>
+          <w:numId w:val="5"/>
+        </w:numPr>
+      </w:pPr>
+      <w:r>
+        <w:t>This can be prompting for information using ask, responding to key presses or mouse movements, or any other action that keeps the user involved.</w:t>
       </w:r>
     </w:p>
     <w:p>
@@ -621,36 +569,19 @@
         <w:pStyle w:val="FirstParagraph"/>
       </w:pPr>
       <w:r>
-        <w:t>At least three times during the project period, and at least once each week, you should check in with an instruct</w:t>
-      </w:r>
-      <w:r>
-        <w:t>or to ensure that your project is on track, that you are meeting the project requirements, and that you have the answers to any questions that might have arisen during your work. The course staff will work with you to set up a schedule for these checkpoint</w:t>
-      </w:r>
-      <w:r>
-        <w:t xml:space="preserve">s, but it is </w:t>
-      </w:r>
-      <w:r>
-        <w:rPr>
-          <w:b/>
-        </w:rPr>
-        <w:t>your responsibility</w:t>
-      </w:r>
-      <w:r>
-        <w:t xml:space="preserve"> to ensure that the meetings take place.</w:t>
+        <w:t>At least three times during the project period, and at least once each week, you should check in with an instructor to ensure that your project is on track, that you are meeting the project requirements, and that you have the answers to any questions that might have arisen during your work. The course staff will work with you to set up a schedule for these checkpoints, but it is your responsibility to ensure that the meetings take place.</w:t>
       </w:r>
     </w:p>
     <w:p>
       <w:pPr>
         <w:rPr>
           <w:rFonts w:asciiTheme="majorHAnsi" w:eastAsiaTheme="majorEastAsia" w:hAnsiTheme="majorHAnsi" w:cstheme="majorBidi"/>
-          <w:b/>
-          <w:bCs/>
-          <w:color w:val="008575" w:themeColor="accent1"/>
+          <w:color w:val="404040" w:themeColor="text1" w:themeTint="BF"/>
           <w:sz w:val="28"/>
           <w:szCs w:val="28"/>
         </w:rPr>
       </w:pPr>
-      <w:bookmarkStart w:id="10" w:name="grading-schemerubric"/>
+      <w:bookmarkStart w:id="10" w:name="grading-rubric"/>
       <w:bookmarkEnd w:id="2"/>
       <w:bookmarkEnd w:id="5"/>
       <w:bookmarkEnd w:id="9"/>
@@ -664,27 +595,27 @@
       </w:pPr>
       <w:r>
         <w:lastRenderedPageBreak/>
-        <w:t>Grading Scheme/Rubric</w:t>
+        <w:t>Grading rubric</w:t>
       </w:r>
     </w:p>
     <w:tbl>
       <w:tblPr>
-        <w:tblStyle w:val="Table"/>
-        <w:tblW w:w="5000" w:type="pct"/>
+        <w:tblStyle w:val="PlainTable5"/>
+        <w:tblW w:w="0" w:type="auto"/>
         <w:tblLook w:val="0020" w:firstRow="1" w:lastRow="0" w:firstColumn="0" w:lastColumn="0" w:noHBand="0" w:noVBand="0"/>
       </w:tblPr>
       <w:tblGrid>
-        <w:gridCol w:w="8693"/>
-        <w:gridCol w:w="1387"/>
+        <w:gridCol w:w="6312"/>
+        <w:gridCol w:w="831"/>
       </w:tblGrid>
       <w:tr>
+        <w:trPr>
+          <w:cnfStyle w:val="100000000000" w:firstRow="1" w:lastRow="0" w:firstColumn="0" w:lastColumn="0" w:oddVBand="0" w:evenVBand="0" w:oddHBand="0" w:evenHBand="0" w:firstRowFirstColumn="0" w:firstRowLastColumn="0" w:lastRowFirstColumn="0" w:lastRowLastColumn="0"/>
+        </w:trPr>
         <w:tc>
           <w:tcPr>
+            <w:cnfStyle w:val="000010000000" w:firstRow="0" w:lastRow="0" w:firstColumn="0" w:lastColumn="0" w:oddVBand="1" w:evenVBand="0" w:oddHBand="0" w:evenHBand="0" w:firstRowFirstColumn="0" w:firstRowLastColumn="0" w:lastRowFirstColumn="0" w:lastRowLastColumn="0"/>
             <w:tcW w:w="0" w:type="auto"/>
-            <w:tcBorders>
-              <w:bottom w:val="single" w:sz="0" w:space="0" w:color="auto"/>
-            </w:tcBorders>
-            <w:vAlign w:val="bottom"/>
           </w:tcPr>
           <w:p>
             <w:pPr>
@@ -698,17 +629,25 @@
         <w:tc>
           <w:tcPr>
             <w:tcW w:w="0" w:type="auto"/>
-            <w:tcBorders>
-              <w:bottom w:val="single" w:sz="0" w:space="0" w:color="auto"/>
-            </w:tcBorders>
-            <w:vAlign w:val="bottom"/>
           </w:tcPr>
-          <w:p/>
+          <w:p>
+            <w:pPr>
+              <w:pStyle w:val="Compact"/>
+              <w:cnfStyle w:val="100000000000" w:firstRow="1" w:lastRow="0" w:firstColumn="0" w:lastColumn="0" w:oddVBand="0" w:evenVBand="0" w:oddHBand="0" w:evenHBand="0" w:firstRowFirstColumn="0" w:firstRowLastColumn="0" w:lastRowFirstColumn="0" w:lastRowLastColumn="0"/>
+            </w:pPr>
+            <w:r>
+              <w:t>Points</w:t>
+            </w:r>
+          </w:p>
         </w:tc>
       </w:tr>
       <w:tr>
+        <w:trPr>
+          <w:cnfStyle w:val="000000100000" w:firstRow="0" w:lastRow="0" w:firstColumn="0" w:lastColumn="0" w:oddVBand="0" w:evenVBand="0" w:oddHBand="1" w:evenHBand="0" w:firstRowFirstColumn="0" w:firstRowLastColumn="0" w:lastRowFirstColumn="0" w:lastRowLastColumn="0"/>
+        </w:trPr>
         <w:tc>
           <w:tcPr>
+            <w:cnfStyle w:val="000010000000" w:firstRow="0" w:lastRow="0" w:firstColumn="0" w:lastColumn="0" w:oddVBand="1" w:evenVBand="0" w:oddHBand="0" w:evenHBand="0" w:firstRowFirstColumn="0" w:firstRowLastColumn="0" w:lastRowFirstColumn="0" w:lastRowLastColumn="0"/>
             <w:tcW w:w="0" w:type="auto"/>
           </w:tcPr>
           <w:p>
@@ -727,9 +666,10 @@
           <w:p>
             <w:pPr>
               <w:pStyle w:val="Compact"/>
+              <w:cnfStyle w:val="000000100000" w:firstRow="0" w:lastRow="0" w:firstColumn="0" w:lastColumn="0" w:oddVBand="0" w:evenVBand="0" w:oddHBand="1" w:evenHBand="0" w:firstRowFirstColumn="0" w:firstRowLastColumn="0" w:lastRowFirstColumn="0" w:lastRowLastColumn="0"/>
             </w:pPr>
             <w:r>
-              <w:t>2 points</w:t>
+              <w:t>2</w:t>
             </w:r>
           </w:p>
         </w:tc>
@@ -737,6 +677,7 @@
       <w:tr>
         <w:tc>
           <w:tcPr>
+            <w:cnfStyle w:val="000010000000" w:firstRow="0" w:lastRow="0" w:firstColumn="0" w:lastColumn="0" w:oddVBand="1" w:evenVBand="0" w:oddHBand="0" w:evenHBand="0" w:firstRowFirstColumn="0" w:firstRowLastColumn="0" w:lastRowFirstColumn="0" w:lastRowLastColumn="0"/>
             <w:tcW w:w="0" w:type="auto"/>
           </w:tcPr>
           <w:p>
@@ -755,16 +696,21 @@
           <w:p>
             <w:pPr>
               <w:pStyle w:val="Compact"/>
+              <w:cnfStyle w:val="000000000000" w:firstRow="0" w:lastRow="0" w:firstColumn="0" w:lastColumn="0" w:oddVBand="0" w:evenVBand="0" w:oddHBand="0" w:evenHBand="0" w:firstRowFirstColumn="0" w:firstRowLastColumn="0" w:lastRowFirstColumn="0" w:lastRowLastColumn="0"/>
             </w:pPr>
             <w:r>
-              <w:t>6 points</w:t>
+              <w:t>6</w:t>
             </w:r>
           </w:p>
         </w:tc>
       </w:tr>
       <w:tr>
+        <w:trPr>
+          <w:cnfStyle w:val="000000100000" w:firstRow="0" w:lastRow="0" w:firstColumn="0" w:lastColumn="0" w:oddVBand="0" w:evenVBand="0" w:oddHBand="1" w:evenHBand="0" w:firstRowFirstColumn="0" w:firstRowLastColumn="0" w:lastRowFirstColumn="0" w:lastRowLastColumn="0"/>
+        </w:trPr>
         <w:tc>
           <w:tcPr>
+            <w:cnfStyle w:val="000010000000" w:firstRow="0" w:lastRow="0" w:firstColumn="0" w:lastColumn="0" w:oddVBand="1" w:evenVBand="0" w:oddHBand="0" w:evenHBand="0" w:firstRowFirstColumn="0" w:firstRowLastColumn="0" w:lastRowFirstColumn="0" w:lastRowLastColumn="0"/>
             <w:tcW w:w="0" w:type="auto"/>
           </w:tcPr>
           <w:p>
@@ -783,9 +729,10 @@
           <w:p>
             <w:pPr>
               <w:pStyle w:val="Compact"/>
+              <w:cnfStyle w:val="000000100000" w:firstRow="0" w:lastRow="0" w:firstColumn="0" w:lastColumn="0" w:oddVBand="0" w:evenVBand="0" w:oddHBand="1" w:evenHBand="0" w:firstRowFirstColumn="0" w:firstRowLastColumn="0" w:lastRowFirstColumn="0" w:lastRowLastColumn="0"/>
             </w:pPr>
             <w:r>
-              <w:t>4 points</w:t>
+              <w:t>4</w:t>
             </w:r>
           </w:p>
         </w:tc>
@@ -793,6 +740,7 @@
       <w:tr>
         <w:tc>
           <w:tcPr>
+            <w:cnfStyle w:val="000010000000" w:firstRow="0" w:lastRow="0" w:firstColumn="0" w:lastColumn="0" w:oddVBand="1" w:evenVBand="0" w:oddHBand="0" w:evenHBand="0" w:firstRowFirstColumn="0" w:firstRowLastColumn="0" w:lastRowFirstColumn="0" w:lastRowLastColumn="0"/>
             <w:tcW w:w="0" w:type="auto"/>
           </w:tcPr>
           <w:p>
@@ -811,16 +759,21 @@
           <w:p>
             <w:pPr>
               <w:pStyle w:val="Compact"/>
+              <w:cnfStyle w:val="000000000000" w:firstRow="0" w:lastRow="0" w:firstColumn="0" w:lastColumn="0" w:oddVBand="0" w:evenVBand="0" w:oddHBand="0" w:evenHBand="0" w:firstRowFirstColumn="0" w:firstRowLastColumn="0" w:lastRowFirstColumn="0" w:lastRowLastColumn="0"/>
             </w:pPr>
             <w:r>
-              <w:t>4 points</w:t>
+              <w:t>4</w:t>
             </w:r>
           </w:p>
         </w:tc>
       </w:tr>
       <w:tr>
+        <w:trPr>
+          <w:cnfStyle w:val="000000100000" w:firstRow="0" w:lastRow="0" w:firstColumn="0" w:lastColumn="0" w:oddVBand="0" w:evenVBand="0" w:oddHBand="1" w:evenHBand="0" w:firstRowFirstColumn="0" w:firstRowLastColumn="0" w:lastRowFirstColumn="0" w:lastRowLastColumn="0"/>
+        </w:trPr>
         <w:tc>
           <w:tcPr>
+            <w:cnfStyle w:val="000010000000" w:firstRow="0" w:lastRow="0" w:firstColumn="0" w:lastColumn="0" w:oddVBand="1" w:evenVBand="0" w:oddHBand="0" w:evenHBand="0" w:firstRowFirstColumn="0" w:firstRowLastColumn="0" w:lastRowFirstColumn="0" w:lastRowLastColumn="0"/>
             <w:tcW w:w="0" w:type="auto"/>
           </w:tcPr>
           <w:p>
@@ -839,9 +792,10 @@
           <w:p>
             <w:pPr>
               <w:pStyle w:val="Compact"/>
+              <w:cnfStyle w:val="000000100000" w:firstRow="0" w:lastRow="0" w:firstColumn="0" w:lastColumn="0" w:oddVBand="0" w:evenVBand="0" w:oddHBand="1" w:evenHBand="0" w:firstRowFirstColumn="0" w:firstRowLastColumn="0" w:lastRowFirstColumn="0" w:lastRowLastColumn="0"/>
             </w:pPr>
             <w:r>
-              <w:t>8 points</w:t>
+              <w:t>8</w:t>
             </w:r>
           </w:p>
         </w:tc>
@@ -849,6 +803,7 @@
       <w:tr>
         <w:tc>
           <w:tcPr>
+            <w:cnfStyle w:val="000010000000" w:firstRow="0" w:lastRow="0" w:firstColumn="0" w:lastColumn="0" w:oddVBand="1" w:evenVBand="0" w:oddHBand="0" w:evenHBand="0" w:firstRowFirstColumn="0" w:firstRowLastColumn="0" w:lastRowFirstColumn="0" w:lastRowLastColumn="0"/>
             <w:tcW w:w="0" w:type="auto"/>
           </w:tcPr>
           <w:p>
@@ -867,16 +822,21 @@
           <w:p>
             <w:pPr>
               <w:pStyle w:val="Compact"/>
+              <w:cnfStyle w:val="000000000000" w:firstRow="0" w:lastRow="0" w:firstColumn="0" w:lastColumn="0" w:oddVBand="0" w:evenVBand="0" w:oddHBand="0" w:evenHBand="0" w:firstRowFirstColumn="0" w:firstRowLastColumn="0" w:lastRowFirstColumn="0" w:lastRowLastColumn="0"/>
             </w:pPr>
             <w:r>
-              <w:t>8 points</w:t>
+              <w:t>8</w:t>
             </w:r>
           </w:p>
         </w:tc>
       </w:tr>
       <w:tr>
+        <w:trPr>
+          <w:cnfStyle w:val="000000100000" w:firstRow="0" w:lastRow="0" w:firstColumn="0" w:lastColumn="0" w:oddVBand="0" w:evenVBand="0" w:oddHBand="1" w:evenHBand="0" w:firstRowFirstColumn="0" w:firstRowLastColumn="0" w:lastRowFirstColumn="0" w:lastRowLastColumn="0"/>
+        </w:trPr>
         <w:tc>
           <w:tcPr>
+            <w:cnfStyle w:val="000010000000" w:firstRow="0" w:lastRow="0" w:firstColumn="0" w:lastColumn="0" w:oddVBand="1" w:evenVBand="0" w:oddHBand="0" w:evenHBand="0" w:firstRowFirstColumn="0" w:firstRowLastColumn="0" w:lastRowFirstColumn="0" w:lastRowLastColumn="0"/>
             <w:tcW w:w="0" w:type="auto"/>
           </w:tcPr>
           <w:p>
@@ -895,9 +855,10 @@
           <w:p>
             <w:pPr>
               <w:pStyle w:val="Compact"/>
+              <w:cnfStyle w:val="000000100000" w:firstRow="0" w:lastRow="0" w:firstColumn="0" w:lastColumn="0" w:oddVBand="0" w:evenVBand="0" w:oddHBand="1" w:evenHBand="0" w:firstRowFirstColumn="0" w:firstRowLastColumn="0" w:lastRowFirstColumn="0" w:lastRowLastColumn="0"/>
             </w:pPr>
             <w:r>
-              <w:t>8 points</w:t>
+              <w:t>8</w:t>
             </w:r>
           </w:p>
         </w:tc>
@@ -905,6 +866,7 @@
       <w:tr>
         <w:tc>
           <w:tcPr>
+            <w:cnfStyle w:val="000010000000" w:firstRow="0" w:lastRow="0" w:firstColumn="0" w:lastColumn="0" w:oddVBand="1" w:evenVBand="0" w:oddHBand="0" w:evenHBand="0" w:firstRowFirstColumn="0" w:firstRowLastColumn="0" w:lastRowFirstColumn="0" w:lastRowLastColumn="0"/>
             <w:tcW w:w="0" w:type="auto"/>
           </w:tcPr>
           <w:p>
@@ -913,7 +875,8 @@
             </w:pPr>
             <w:r>
               <w:rPr>
-                <w:i/>
+                <w:b/>
+                <w:bCs/>
               </w:rPr>
               <w:t>Total</w:t>
             </w:r>
@@ -926,19 +889,29 @@
           <w:p>
             <w:pPr>
               <w:pStyle w:val="Compact"/>
+              <w:cnfStyle w:val="000000000000" w:firstRow="0" w:lastRow="0" w:firstColumn="0" w:lastColumn="0" w:oddVBand="0" w:evenVBand="0" w:oddHBand="0" w:evenHBand="0" w:firstRowFirstColumn="0" w:firstRowLastColumn="0" w:lastRowFirstColumn="0" w:lastRowLastColumn="0"/>
+              <w:rPr>
+                <w:b/>
+                <w:bCs/>
+              </w:rPr>
             </w:pPr>
             <w:r>
               <w:rPr>
-                <w:i/>
+                <w:b/>
+                <w:bCs/>
               </w:rPr>
-              <w:t>40 points</w:t>
+              <w:t>40</w:t>
             </w:r>
           </w:p>
         </w:tc>
       </w:tr>
       <w:tr>
+        <w:trPr>
+          <w:cnfStyle w:val="000000100000" w:firstRow="0" w:lastRow="0" w:firstColumn="0" w:lastColumn="0" w:oddVBand="0" w:evenVBand="0" w:oddHBand="1" w:evenHBand="0" w:firstRowFirstColumn="0" w:firstRowLastColumn="0" w:lastRowFirstColumn="0" w:lastRowLastColumn="0"/>
+        </w:trPr>
         <w:tc>
           <w:tcPr>
+            <w:cnfStyle w:val="000010000000" w:firstRow="0" w:lastRow="0" w:firstColumn="0" w:lastColumn="0" w:oddVBand="1" w:evenVBand="0" w:oddHBand="0" w:evenHBand="0" w:firstRowFirstColumn="0" w:firstRowLastColumn="0" w:lastRowFirstColumn="0" w:lastRowLastColumn="0"/>
             <w:tcW w:w="0" w:type="auto"/>
           </w:tcPr>
           <w:p>
@@ -948,6 +921,7 @@
             <w:r>
               <w:rPr>
                 <w:b/>
+                <w:bCs/>
               </w:rPr>
               <w:t>Implementation</w:t>
             </w:r>
@@ -957,12 +931,18 @@
           <w:tcPr>
             <w:tcW w:w="0" w:type="auto"/>
           </w:tcPr>
-          <w:p/>
+          <w:p>
+            <w:pPr>
+              <w:pStyle w:val="Compact"/>
+              <w:cnfStyle w:val="000000100000" w:firstRow="0" w:lastRow="0" w:firstColumn="0" w:lastColumn="0" w:oddVBand="0" w:evenVBand="0" w:oddHBand="1" w:evenHBand="0" w:firstRowFirstColumn="0" w:firstRowLastColumn="0" w:lastRowFirstColumn="0" w:lastRowLastColumn="0"/>
+            </w:pPr>
+          </w:p>
         </w:tc>
       </w:tr>
       <w:tr>
         <w:tc>
           <w:tcPr>
+            <w:cnfStyle w:val="000010000000" w:firstRow="0" w:lastRow="0" w:firstColumn="0" w:lastColumn="0" w:oddVBand="1" w:evenVBand="0" w:oddHBand="0" w:evenHBand="0" w:firstRowFirstColumn="0" w:firstRowLastColumn="0" w:lastRowFirstColumn="0" w:lastRowLastColumn="0"/>
             <w:tcW w:w="0" w:type="auto"/>
           </w:tcPr>
           <w:p>
@@ -981,16 +961,21 @@
           <w:p>
             <w:pPr>
               <w:pStyle w:val="Compact"/>
+              <w:cnfStyle w:val="000000000000" w:firstRow="0" w:lastRow="0" w:firstColumn="0" w:lastColumn="0" w:oddVBand="0" w:evenVBand="0" w:oddHBand="0" w:evenHBand="0" w:firstRowFirstColumn="0" w:firstRowLastColumn="0" w:lastRowFirstColumn="0" w:lastRowLastColumn="0"/>
             </w:pPr>
             <w:r>
-              <w:t>8 points</w:t>
+              <w:t>8</w:t>
             </w:r>
           </w:p>
         </w:tc>
       </w:tr>
       <w:tr>
+        <w:trPr>
+          <w:cnfStyle w:val="000000100000" w:firstRow="0" w:lastRow="0" w:firstColumn="0" w:lastColumn="0" w:oddVBand="0" w:evenVBand="0" w:oddHBand="1" w:evenHBand="0" w:firstRowFirstColumn="0" w:firstRowLastColumn="0" w:lastRowFirstColumn="0" w:lastRowLastColumn="0"/>
+        </w:trPr>
         <w:tc>
           <w:tcPr>
+            <w:cnfStyle w:val="000010000000" w:firstRow="0" w:lastRow="0" w:firstColumn="0" w:lastColumn="0" w:oddVBand="1" w:evenVBand="0" w:oddHBand="0" w:evenHBand="0" w:firstRowFirstColumn="0" w:firstRowLastColumn="0" w:lastRowFirstColumn="0" w:lastRowLastColumn="0"/>
             <w:tcW w:w="0" w:type="auto"/>
           </w:tcPr>
           <w:p>
@@ -998,7 +983,7 @@
               <w:pStyle w:val="Compact"/>
             </w:pPr>
             <w:r>
-              <w:t>Program is well-documented and shows good style</w:t>
+              <w:t>script is well-documented and shows good style</w:t>
             </w:r>
           </w:p>
         </w:tc>
@@ -1009,9 +994,10 @@
           <w:p>
             <w:pPr>
               <w:pStyle w:val="Compact"/>
+              <w:cnfStyle w:val="000000100000" w:firstRow="0" w:lastRow="0" w:firstColumn="0" w:lastColumn="0" w:oddVBand="0" w:evenVBand="0" w:oddHBand="1" w:evenHBand="0" w:firstRowFirstColumn="0" w:firstRowLastColumn="0" w:lastRowFirstColumn="0" w:lastRowLastColumn="0"/>
             </w:pPr>
             <w:r>
-              <w:t>4 points</w:t>
+              <w:t>4</w:t>
             </w:r>
           </w:p>
         </w:tc>
@@ -1019,6 +1005,7 @@
       <w:tr>
         <w:tc>
           <w:tcPr>
+            <w:cnfStyle w:val="000010000000" w:firstRow="0" w:lastRow="0" w:firstColumn="0" w:lastColumn="0" w:oddVBand="1" w:evenVBand="0" w:oddHBand="0" w:evenHBand="0" w:firstRowFirstColumn="0" w:firstRowLastColumn="0" w:lastRowFirstColumn="0" w:lastRowLastColumn="0"/>
             <w:tcW w:w="0" w:type="auto"/>
           </w:tcPr>
           <w:p>
@@ -1026,7 +1013,7 @@
               <w:pStyle w:val="Compact"/>
             </w:pPr>
             <w:r>
-              <w:t>Program uses Snap! elements effectively, including all required elements</w:t>
+              <w:t>script uses elements effectively, including all required elements</w:t>
             </w:r>
           </w:p>
         </w:tc>
@@ -1037,16 +1024,21 @@
           <w:p>
             <w:pPr>
               <w:pStyle w:val="Compact"/>
+              <w:cnfStyle w:val="000000000000" w:firstRow="0" w:lastRow="0" w:firstColumn="0" w:lastColumn="0" w:oddVBand="0" w:evenVBand="0" w:oddHBand="0" w:evenHBand="0" w:firstRowFirstColumn="0" w:firstRowLastColumn="0" w:lastRowFirstColumn="0" w:lastRowLastColumn="0"/>
             </w:pPr>
             <w:r>
-              <w:t>8 points</w:t>
+              <w:t>8</w:t>
             </w:r>
           </w:p>
         </w:tc>
       </w:tr>
       <w:tr>
+        <w:trPr>
+          <w:cnfStyle w:val="000000100000" w:firstRow="0" w:lastRow="0" w:firstColumn="0" w:lastColumn="0" w:oddVBand="0" w:evenVBand="0" w:oddHBand="1" w:evenHBand="0" w:firstRowFirstColumn="0" w:firstRowLastColumn="0" w:lastRowFirstColumn="0" w:lastRowLastColumn="0"/>
+        </w:trPr>
         <w:tc>
           <w:tcPr>
+            <w:cnfStyle w:val="000010000000" w:firstRow="0" w:lastRow="0" w:firstColumn="0" w:lastColumn="0" w:oddVBand="1" w:evenVBand="0" w:oddHBand="0" w:evenHBand="0" w:firstRowFirstColumn="0" w:firstRowLastColumn="0" w:lastRowFirstColumn="0" w:lastRowLastColumn="0"/>
             <w:tcW w:w="0" w:type="auto"/>
           </w:tcPr>
           <w:p>
@@ -1065,9 +1057,10 @@
           <w:p>
             <w:pPr>
               <w:pStyle w:val="Compact"/>
+              <w:cnfStyle w:val="000000100000" w:firstRow="0" w:lastRow="0" w:firstColumn="0" w:lastColumn="0" w:oddVBand="0" w:evenVBand="0" w:oddHBand="1" w:evenHBand="0" w:firstRowFirstColumn="0" w:firstRowLastColumn="0" w:lastRowFirstColumn="0" w:lastRowLastColumn="0"/>
             </w:pPr>
             <w:r>
-              <w:t>8 points</w:t>
+              <w:t>8</w:t>
             </w:r>
           </w:p>
         </w:tc>
@@ -1075,6 +1068,7 @@
       <w:tr>
         <w:tc>
           <w:tcPr>
+            <w:cnfStyle w:val="000010000000" w:firstRow="0" w:lastRow="0" w:firstColumn="0" w:lastColumn="0" w:oddVBand="1" w:evenVBand="0" w:oddHBand="0" w:evenHBand="0" w:firstRowFirstColumn="0" w:firstRowLastColumn="0" w:lastRowFirstColumn="0" w:lastRowLastColumn="0"/>
             <w:tcW w:w="0" w:type="auto"/>
           </w:tcPr>
           <w:p>
@@ -1093,16 +1087,21 @@
           <w:p>
             <w:pPr>
               <w:pStyle w:val="Compact"/>
+              <w:cnfStyle w:val="000000000000" w:firstRow="0" w:lastRow="0" w:firstColumn="0" w:lastColumn="0" w:oddVBand="0" w:evenVBand="0" w:oddHBand="0" w:evenHBand="0" w:firstRowFirstColumn="0" w:firstRowLastColumn="0" w:lastRowFirstColumn="0" w:lastRowLastColumn="0"/>
             </w:pPr>
             <w:r>
-              <w:t>4 points</w:t>
+              <w:t>4</w:t>
             </w:r>
           </w:p>
         </w:tc>
       </w:tr>
       <w:tr>
+        <w:trPr>
+          <w:cnfStyle w:val="000000100000" w:firstRow="0" w:lastRow="0" w:firstColumn="0" w:lastColumn="0" w:oddVBand="0" w:evenVBand="0" w:oddHBand="1" w:evenHBand="0" w:firstRowFirstColumn="0" w:firstRowLastColumn="0" w:lastRowFirstColumn="0" w:lastRowLastColumn="0"/>
+        </w:trPr>
         <w:tc>
           <w:tcPr>
+            <w:cnfStyle w:val="000010000000" w:firstRow="0" w:lastRow="0" w:firstColumn="0" w:lastColumn="0" w:oddVBand="1" w:evenVBand="0" w:oddHBand="0" w:evenHBand="0" w:firstRowFirstColumn="0" w:firstRowLastColumn="0" w:lastRowFirstColumn="0" w:lastRowLastColumn="0"/>
             <w:tcW w:w="0" w:type="auto"/>
           </w:tcPr>
           <w:p>
@@ -1121,12 +1120,10 @@
           <w:p>
             <w:pPr>
               <w:pStyle w:val="Compact"/>
+              <w:cnfStyle w:val="000000100000" w:firstRow="0" w:lastRow="0" w:firstColumn="0" w:lastColumn="0" w:oddVBand="0" w:evenVBand="0" w:oddHBand="1" w:evenHBand="0" w:firstRowFirstColumn="0" w:firstRowLastColumn="0" w:lastRowFirstColumn="0" w:lastRowLastColumn="0"/>
             </w:pPr>
             <w:r>
-              <w:t>4 poi</w:t>
-            </w:r>
-            <w:r>
-              <w:t>nts</w:t>
+              <w:t>4</w:t>
             </w:r>
           </w:p>
         </w:tc>
@@ -1134,6 +1131,7 @@
       <w:tr>
         <w:tc>
           <w:tcPr>
+            <w:cnfStyle w:val="000010000000" w:firstRow="0" w:lastRow="0" w:firstColumn="0" w:lastColumn="0" w:oddVBand="1" w:evenVBand="0" w:oddHBand="0" w:evenHBand="0" w:firstRowFirstColumn="0" w:firstRowLastColumn="0" w:lastRowFirstColumn="0" w:lastRowLastColumn="0"/>
             <w:tcW w:w="0" w:type="auto"/>
           </w:tcPr>
           <w:p>
@@ -1152,16 +1150,21 @@
           <w:p>
             <w:pPr>
               <w:pStyle w:val="Compact"/>
+              <w:cnfStyle w:val="000000000000" w:firstRow="0" w:lastRow="0" w:firstColumn="0" w:lastColumn="0" w:oddVBand="0" w:evenVBand="0" w:oddHBand="0" w:evenHBand="0" w:firstRowFirstColumn="0" w:firstRowLastColumn="0" w:lastRowFirstColumn="0" w:lastRowLastColumn="0"/>
             </w:pPr>
             <w:r>
-              <w:t>4 points</w:t>
+              <w:t>4</w:t>
             </w:r>
           </w:p>
         </w:tc>
       </w:tr>
       <w:tr>
+        <w:trPr>
+          <w:cnfStyle w:val="000000100000" w:firstRow="0" w:lastRow="0" w:firstColumn="0" w:lastColumn="0" w:oddVBand="0" w:evenVBand="0" w:oddHBand="1" w:evenHBand="0" w:firstRowFirstColumn="0" w:firstRowLastColumn="0" w:lastRowFirstColumn="0" w:lastRowLastColumn="0"/>
+        </w:trPr>
         <w:tc>
           <w:tcPr>
+            <w:cnfStyle w:val="000010000000" w:firstRow="0" w:lastRow="0" w:firstColumn="0" w:lastColumn="0" w:oddVBand="1" w:evenVBand="0" w:oddHBand="0" w:evenHBand="0" w:firstRowFirstColumn="0" w:firstRowLastColumn="0" w:lastRowFirstColumn="0" w:lastRowLastColumn="0"/>
             <w:tcW w:w="0" w:type="auto"/>
           </w:tcPr>
           <w:p>
@@ -1171,6 +1174,7 @@
             <w:r>
               <w:rPr>
                 <w:i/>
+                <w:iCs/>
               </w:rPr>
               <w:t>Total</w:t>
             </w:r>
@@ -1183,12 +1187,18 @@
           <w:p>
             <w:pPr>
               <w:pStyle w:val="Compact"/>
+              <w:cnfStyle w:val="000000100000" w:firstRow="0" w:lastRow="0" w:firstColumn="0" w:lastColumn="0" w:oddVBand="0" w:evenVBand="0" w:oddHBand="1" w:evenHBand="0" w:firstRowFirstColumn="0" w:firstRowLastColumn="0" w:lastRowFirstColumn="0" w:lastRowLastColumn="0"/>
+              <w:rPr>
+                <w:b/>
+                <w:bCs/>
+              </w:rPr>
             </w:pPr>
             <w:r>
               <w:rPr>
-                <w:i/>
+                <w:b/>
+                <w:bCs/>
               </w:rPr>
-              <w:t>40 points</w:t>
+              <w:t>40</w:t>
             </w:r>
           </w:p>
         </w:tc>
@@ -1196,6 +1206,7 @@
       <w:tr>
         <w:tc>
           <w:tcPr>
+            <w:cnfStyle w:val="000010000000" w:firstRow="0" w:lastRow="0" w:firstColumn="0" w:lastColumn="0" w:oddVBand="1" w:evenVBand="0" w:oddHBand="0" w:evenHBand="0" w:firstRowFirstColumn="0" w:firstRowLastColumn="0" w:lastRowFirstColumn="0" w:lastRowLastColumn="0"/>
             <w:tcW w:w="0" w:type="auto"/>
           </w:tcPr>
           <w:p>
@@ -1205,7 +1216,9 @@
             <w:r>
               <w:rPr>
                 <w:b/>
+                <w:bCs/>
                 <w:i/>
+                <w:iCs/>
               </w:rPr>
               <w:t>Total</w:t>
             </w:r>
@@ -1218,13 +1231,14 @@
           <w:p>
             <w:pPr>
               <w:pStyle w:val="Compact"/>
+              <w:cnfStyle w:val="000000000000" w:firstRow="0" w:lastRow="0" w:firstColumn="0" w:lastColumn="0" w:oddVBand="0" w:evenVBand="0" w:oddHBand="0" w:evenHBand="0" w:firstRowFirstColumn="0" w:firstRowLastColumn="0" w:lastRowFirstColumn="0" w:lastRowLastColumn="0"/>
             </w:pPr>
             <w:r>
               <w:rPr>
                 <w:b/>
-                <w:i/>
+                <w:bCs/>
               </w:rPr>
-              <w:t>80 points</w:t>
+              <w:t>80</w:t>
             </w:r>
           </w:p>
         </w:tc>
@@ -1234,11 +1248,16 @@
     </w:tbl>
     <w:p/>
     <w:sectPr>
-      <w:headerReference w:type="default" r:id="rId9"/>
-      <w:footerReference w:type="default" r:id="rId10"/>
+      <w:headerReference w:type="even" r:id="rId9"/>
+      <w:headerReference w:type="default" r:id="rId10"/>
+      <w:footerReference w:type="even" r:id="rId11"/>
+      <w:footerReference w:type="default" r:id="rId12"/>
+      <w:headerReference w:type="first" r:id="rId13"/>
+      <w:footerReference w:type="first" r:id="rId14"/>
       <w:pgSz w:w="12240" w:h="15840"/>
       <w:pgMar w:top="1440" w:right="1080" w:bottom="1440" w:left="1080" w:header="720" w:footer="720" w:gutter="0"/>
       <w:cols w:space="720"/>
+      <w:titlePg/>
       <w:docGrid w:linePitch="326"/>
     </w:sectPr>
   </w:body>
@@ -1246,7 +1265,7 @@
 </file>
 
 <file path=word/endnotes.xml><?xml version="1.0" encoding="utf-8"?>
-<w:endnotes xmlns:wpc="http://schemas.microsoft.com/office/word/2010/wordprocessingCanvas" xmlns:cx="http://schemas.microsoft.com/office/drawing/2014/chartex" xmlns:cx1="http://schemas.microsoft.com/office/drawing/2015/9/8/chartex" xmlns:cx2="http://schemas.microsoft.com/office/drawing/2015/10/21/chartex" xmlns:cx3="http://schemas.microsoft.com/office/drawing/2016/5/9/chartex" xmlns:cx4="http://schemas.microsoft.com/office/drawing/2016/5/10/chartex" xmlns:cx5="http://schemas.microsoft.com/office/drawing/2016/5/11/chartex" xmlns:cx6="http://schemas.microsoft.com/office/drawing/2016/5/12/chartex" xmlns:cx7="http://schemas.microsoft.com/office/drawing/2016/5/13/chartex" xmlns:cx8="http://schemas.microsoft.com/office/drawing/2016/5/14/chartex" xmlns:mc="http://schemas.openxmlformats.org/markup-compatibility/2006" xmlns:aink="http://schemas.microsoft.com/office/drawing/2016/ink" xmlns:am3d="http://schemas.microsoft.com/office/drawing/2017/model3d" xmlns:o="urn:schemas-microsoft-com:office:office" xmlns:r="http://schemas.openxmlformats.org/officeDocument/2006/relationships" xmlns:m="http://schemas.openxmlformats.org/officeDocument/2006/math" xmlns:v="urn:schemas-microsoft-com:vml" xmlns:wp14="http://schemas.microsoft.com/office/word/2010/wordprocessingDrawing" xmlns:wp="http://schemas.openxmlformats.org/drawingml/2006/wordprocessingDrawing" xmlns:w10="urn:schemas-microsoft-com:office:word" xmlns:w="http://schemas.openxmlformats.org/wordprocessingml/2006/main" xmlns:w14="http://schemas.microsoft.com/office/word/2010/wordml" xmlns:w15="http://schemas.microsoft.com/office/word/2012/wordml" xmlns:w16cex="http://schemas.microsoft.com/office/word/2018/wordml/cex" xmlns:w16cid="http://schemas.microsoft.com/office/word/2016/wordml/cid" xmlns:w16="http://schemas.microsoft.com/office/word/2018/wordml" xmlns:w16se="http://schemas.microsoft.com/office/word/2015/wordml/symex" xmlns:wpg="http://schemas.microsoft.com/office/word/2010/wordprocessingGroup" xmlns:wpi="http://schemas.microsoft.com/office/word/2010/wordprocessingInk" xmlns:wne="http://schemas.microsoft.com/office/word/2006/wordml" xmlns:wps="http://schemas.microsoft.com/office/word/2010/wordprocessingShape" mc:Ignorable="w14 w15 w16se w16cid w16 w16cex wp14">
+<w:endnotes xmlns:wpc="http://schemas.microsoft.com/office/word/2010/wordprocessingCanvas" xmlns:cx="http://schemas.microsoft.com/office/drawing/2014/chartex" xmlns:cx1="http://schemas.microsoft.com/office/drawing/2015/9/8/chartex" xmlns:cx2="http://schemas.microsoft.com/office/drawing/2015/10/21/chartex" xmlns:cx3="http://schemas.microsoft.com/office/drawing/2016/5/9/chartex" xmlns:cx4="http://schemas.microsoft.com/office/drawing/2016/5/10/chartex" xmlns:cx5="http://schemas.microsoft.com/office/drawing/2016/5/11/chartex" xmlns:cx6="http://schemas.microsoft.com/office/drawing/2016/5/12/chartex" xmlns:cx7="http://schemas.microsoft.com/office/drawing/2016/5/13/chartex" xmlns:cx8="http://schemas.microsoft.com/office/drawing/2016/5/14/chartex" xmlns:mc="http://schemas.openxmlformats.org/markup-compatibility/2006" xmlns:aink="http://schemas.microsoft.com/office/drawing/2016/ink" xmlns:am3d="http://schemas.microsoft.com/office/drawing/2017/model3d" xmlns:o="urn:schemas-microsoft-com:office:office" xmlns:oel="http://schemas.microsoft.com/office/2019/extlst" xmlns:r="http://schemas.openxmlformats.org/officeDocument/2006/relationships" xmlns:m="http://schemas.openxmlformats.org/officeDocument/2006/math" xmlns:v="urn:schemas-microsoft-com:vml" xmlns:wp14="http://schemas.microsoft.com/office/word/2010/wordprocessingDrawing" xmlns:wp="http://schemas.openxmlformats.org/drawingml/2006/wordprocessingDrawing" xmlns:w10="urn:schemas-microsoft-com:office:word" xmlns:w="http://schemas.openxmlformats.org/wordprocessingml/2006/main" xmlns:w14="http://schemas.microsoft.com/office/word/2010/wordml" xmlns:w15="http://schemas.microsoft.com/office/word/2012/wordml" xmlns:w16cex="http://schemas.microsoft.com/office/word/2018/wordml/cex" xmlns:w16cid="http://schemas.microsoft.com/office/word/2016/wordml/cid" xmlns:w16="http://schemas.microsoft.com/office/word/2018/wordml" xmlns:w16sdtdh="http://schemas.microsoft.com/office/word/2020/wordml/sdtdatahash" xmlns:w16se="http://schemas.microsoft.com/office/word/2015/wordml/symex" xmlns:wpg="http://schemas.microsoft.com/office/word/2010/wordprocessingGroup" xmlns:wpi="http://schemas.microsoft.com/office/word/2010/wordprocessingInk" xmlns:wne="http://schemas.microsoft.com/office/word/2006/wordml" xmlns:wps="http://schemas.microsoft.com/office/word/2010/wordprocessingShape" mc:Ignorable="w14 w15 w16se w16cid w16 w16cex w16sdtdh wp14">
   <w:endnote w:type="separator" w:id="-1">
     <w:p>
       <w:pPr>
@@ -1271,7 +1290,17 @@
 </file>
 
 <file path=word/footer1.xml><?xml version="1.0" encoding="utf-8"?>
-<w:ftr xmlns:wpc="http://schemas.microsoft.com/office/word/2010/wordprocessingCanvas" xmlns:cx="http://schemas.microsoft.com/office/drawing/2014/chartex" xmlns:cx1="http://schemas.microsoft.com/office/drawing/2015/9/8/chartex" xmlns:cx2="http://schemas.microsoft.com/office/drawing/2015/10/21/chartex" xmlns:cx3="http://schemas.microsoft.com/office/drawing/2016/5/9/chartex" xmlns:cx4="http://schemas.microsoft.com/office/drawing/2016/5/10/chartex" xmlns:cx5="http://schemas.microsoft.com/office/drawing/2016/5/11/chartex" xmlns:cx6="http://schemas.microsoft.com/office/drawing/2016/5/12/chartex" xmlns:cx7="http://schemas.microsoft.com/office/drawing/2016/5/13/chartex" xmlns:cx8="http://schemas.microsoft.com/office/drawing/2016/5/14/chartex" xmlns:mc="http://schemas.openxmlformats.org/markup-compatibility/2006" xmlns:aink="http://schemas.microsoft.com/office/drawing/2016/ink" xmlns:am3d="http://schemas.microsoft.com/office/drawing/2017/model3d" xmlns:o="urn:schemas-microsoft-com:office:office" xmlns:r="http://schemas.openxmlformats.org/officeDocument/2006/relationships" xmlns:m="http://schemas.openxmlformats.org/officeDocument/2006/math" xmlns:v="urn:schemas-microsoft-com:vml" xmlns:wp14="http://schemas.microsoft.com/office/word/2010/wordprocessingDrawing" xmlns:wp="http://schemas.openxmlformats.org/drawingml/2006/wordprocessingDrawing" xmlns:w10="urn:schemas-microsoft-com:office:word" xmlns:w="http://schemas.openxmlformats.org/wordprocessingml/2006/main" xmlns:w14="http://schemas.microsoft.com/office/word/2010/wordml" xmlns:w15="http://schemas.microsoft.com/office/word/2012/wordml" xmlns:w16cex="http://schemas.microsoft.com/office/word/2018/wordml/cex" xmlns:w16cid="http://schemas.microsoft.com/office/word/2016/wordml/cid" xmlns:w16="http://schemas.microsoft.com/office/word/2018/wordml" xmlns:w16se="http://schemas.microsoft.com/office/word/2015/wordml/symex" xmlns:wpg="http://schemas.microsoft.com/office/word/2010/wordprocessingGroup" xmlns:wpi="http://schemas.microsoft.com/office/word/2010/wordprocessingInk" xmlns:wne="http://schemas.microsoft.com/office/word/2006/wordml" xmlns:wps="http://schemas.microsoft.com/office/word/2010/wordprocessingShape" mc:Ignorable="w14 w15 w16se w16cid w16 w16cex wp14">
+<w:ftr xmlns:wpc="http://schemas.microsoft.com/office/word/2010/wordprocessingCanvas" xmlns:cx="http://schemas.microsoft.com/office/drawing/2014/chartex" xmlns:cx1="http://schemas.microsoft.com/office/drawing/2015/9/8/chartex" xmlns:cx2="http://schemas.microsoft.com/office/drawing/2015/10/21/chartex" xmlns:cx3="http://schemas.microsoft.com/office/drawing/2016/5/9/chartex" xmlns:cx4="http://schemas.microsoft.com/office/drawing/2016/5/10/chartex" xmlns:cx5="http://schemas.microsoft.com/office/drawing/2016/5/11/chartex" xmlns:cx6="http://schemas.microsoft.com/office/drawing/2016/5/12/chartex" xmlns:cx7="http://schemas.microsoft.com/office/drawing/2016/5/13/chartex" xmlns:cx8="http://schemas.microsoft.com/office/drawing/2016/5/14/chartex" xmlns:mc="http://schemas.openxmlformats.org/markup-compatibility/2006" xmlns:aink="http://schemas.microsoft.com/office/drawing/2016/ink" xmlns:am3d="http://schemas.microsoft.com/office/drawing/2017/model3d" xmlns:o="urn:schemas-microsoft-com:office:office" xmlns:oel="http://schemas.microsoft.com/office/2019/extlst" xmlns:r="http://schemas.openxmlformats.org/officeDocument/2006/relationships" xmlns:m="http://schemas.openxmlformats.org/officeDocument/2006/math" xmlns:v="urn:schemas-microsoft-com:vml" xmlns:wp14="http://schemas.microsoft.com/office/word/2010/wordprocessingDrawing" xmlns:wp="http://schemas.openxmlformats.org/drawingml/2006/wordprocessingDrawing" xmlns:w10="urn:schemas-microsoft-com:office:word" xmlns:w="http://schemas.openxmlformats.org/wordprocessingml/2006/main" xmlns:w14="http://schemas.microsoft.com/office/word/2010/wordml" xmlns:w15="http://schemas.microsoft.com/office/word/2012/wordml" xmlns:w16cex="http://schemas.microsoft.com/office/word/2018/wordml/cex" xmlns:w16cid="http://schemas.microsoft.com/office/word/2016/wordml/cid" xmlns:w16="http://schemas.microsoft.com/office/word/2018/wordml" xmlns:w16sdtdh="http://schemas.microsoft.com/office/word/2020/wordml/sdtdatahash" xmlns:w16se="http://schemas.microsoft.com/office/word/2015/wordml/symex" xmlns:wpg="http://schemas.microsoft.com/office/word/2010/wordprocessingGroup" xmlns:wpi="http://schemas.microsoft.com/office/word/2010/wordprocessingInk" xmlns:wne="http://schemas.microsoft.com/office/word/2006/wordml" xmlns:wps="http://schemas.microsoft.com/office/word/2010/wordprocessingShape" mc:Ignorable="w14 w15 w16se w16cid w16 w16cex w16sdtdh wp14">
+  <w:p>
+    <w:pPr>
+      <w:pStyle w:val="Footer"/>
+    </w:pPr>
+  </w:p>
+</w:ftr>
+</file>
+
+<file path=word/footer2.xml><?xml version="1.0" encoding="utf-8"?>
+<w:ftr xmlns:wpc="http://schemas.microsoft.com/office/word/2010/wordprocessingCanvas" xmlns:cx="http://schemas.microsoft.com/office/drawing/2014/chartex" xmlns:cx1="http://schemas.microsoft.com/office/drawing/2015/9/8/chartex" xmlns:cx2="http://schemas.microsoft.com/office/drawing/2015/10/21/chartex" xmlns:cx3="http://schemas.microsoft.com/office/drawing/2016/5/9/chartex" xmlns:cx4="http://schemas.microsoft.com/office/drawing/2016/5/10/chartex" xmlns:cx5="http://schemas.microsoft.com/office/drawing/2016/5/11/chartex" xmlns:cx6="http://schemas.microsoft.com/office/drawing/2016/5/12/chartex" xmlns:cx7="http://schemas.microsoft.com/office/drawing/2016/5/13/chartex" xmlns:cx8="http://schemas.microsoft.com/office/drawing/2016/5/14/chartex" xmlns:mc="http://schemas.openxmlformats.org/markup-compatibility/2006" xmlns:aink="http://schemas.microsoft.com/office/drawing/2016/ink" xmlns:am3d="http://schemas.microsoft.com/office/drawing/2017/model3d" xmlns:o="urn:schemas-microsoft-com:office:office" xmlns:oel="http://schemas.microsoft.com/office/2019/extlst" xmlns:r="http://schemas.openxmlformats.org/officeDocument/2006/relationships" xmlns:m="http://schemas.openxmlformats.org/officeDocument/2006/math" xmlns:v="urn:schemas-microsoft-com:vml" xmlns:wp14="http://schemas.microsoft.com/office/word/2010/wordprocessingDrawing" xmlns:wp="http://schemas.openxmlformats.org/drawingml/2006/wordprocessingDrawing" xmlns:w10="urn:schemas-microsoft-com:office:word" xmlns:w="http://schemas.openxmlformats.org/wordprocessingml/2006/main" xmlns:w14="http://schemas.microsoft.com/office/word/2010/wordml" xmlns:w15="http://schemas.microsoft.com/office/word/2012/wordml" xmlns:w16cex="http://schemas.microsoft.com/office/word/2018/wordml/cex" xmlns:w16cid="http://schemas.microsoft.com/office/word/2016/wordml/cid" xmlns:w16="http://schemas.microsoft.com/office/word/2018/wordml" xmlns:w16sdtdh="http://schemas.microsoft.com/office/word/2020/wordml/sdtdatahash" xmlns:w16se="http://schemas.microsoft.com/office/word/2015/wordml/symex" xmlns:wpg="http://schemas.microsoft.com/office/word/2010/wordprocessingGroup" xmlns:wpi="http://schemas.microsoft.com/office/word/2010/wordprocessingInk" xmlns:wne="http://schemas.microsoft.com/office/word/2006/wordml" xmlns:wps="http://schemas.microsoft.com/office/word/2010/wordprocessingShape" mc:Ignorable="w14 w15 w16se w16cid w16 w16cex w16sdtdh wp14">
   <w:p>
     <w:pPr>
       <w:pStyle w:val="Footer"/>
@@ -1281,10 +1310,10 @@
         <w:noProof/>
       </w:rPr>
       <w:drawing>
-        <wp:inline distT="0" distB="0" distL="0" distR="0" wp14:anchorId="509B8E3C" wp14:editId="7AAC64B7">
-          <wp:extent cx="965200" cy="339090"/>
+        <wp:inline distT="0" distB="0" distL="0" distR="0" wp14:anchorId="0E3B089D" wp14:editId="09C63074">
+          <wp:extent cx="1046205" cy="541020"/>
           <wp:effectExtent l="0" t="0" r="0" b="0"/>
-          <wp:docPr id="15" name="Picture 15" descr="Kamchatka:Users:benwatsky:Desktop:cc license.png"/>
+          <wp:docPr id="2" name="Picture 2" descr="Microsoft Logo"/>
           <wp:cNvGraphicFramePr>
             <a:graphicFrameLocks xmlns:a="http://schemas.openxmlformats.org/drawingml/2006/main" noChangeAspect="1"/>
           </wp:cNvGraphicFramePr>
@@ -1292,12 +1321,10 @@
             <a:graphicData uri="http://schemas.openxmlformats.org/drawingml/2006/picture">
               <pic:pic xmlns:pic="http://schemas.openxmlformats.org/drawingml/2006/picture">
                 <pic:nvPicPr>
-                  <pic:cNvPr id="0" name="Picture 1" descr="Kamchatka:Users:benwatsky:Desktop:cc license.png"/>
-                  <pic:cNvPicPr>
-                    <a:picLocks noChangeAspect="1" noChangeArrowheads="1"/>
-                  </pic:cNvPicPr>
+                  <pic:cNvPr id="2" name="Picture 2" descr="Microsoft Logo"/>
+                  <pic:cNvPicPr/>
                 </pic:nvPicPr>
-                <pic:blipFill>
+                <pic:blipFill rotWithShape="1">
                   <a:blip r:embed="rId1">
                     <a:extLst>
                       <a:ext uri="{28A0092B-C50C-407E-A947-70E740481C1C}">
@@ -1305,23 +1332,25 @@
                       </a:ext>
                     </a:extLst>
                   </a:blip>
-                  <a:srcRect/>
-                  <a:stretch>
-                    <a:fillRect/>
-                  </a:stretch>
+                  <a:srcRect l="13332"/>
+                  <a:stretch/>
                 </pic:blipFill>
                 <pic:spPr bwMode="auto">
                   <a:xfrm>
                     <a:off x="0" y="0"/>
-                    <a:ext cx="965200" cy="339090"/>
+                    <a:ext cx="1046205" cy="541020"/>
                   </a:xfrm>
                   <a:prstGeom prst="rect">
                     <a:avLst/>
                   </a:prstGeom>
-                  <a:noFill/>
                   <a:ln>
                     <a:noFill/>
                   </a:ln>
+                  <a:extLst>
+                    <a:ext uri="{53640926-AAD7-44D8-BBD7-CCE9431645EC}">
+                      <a14:shadowObscured xmlns:a14="http://schemas.microsoft.com/office/drawing/2010/main"/>
+                    </a:ext>
+                  </a:extLst>
                 </pic:spPr>
               </pic:pic>
             </a:graphicData>
@@ -1329,190 +1358,22 @@
         </wp:inline>
       </w:drawing>
     </w:r>
-    <w:r>
-      <w:rPr>
-        <w:sz w:val="16"/>
-        <w:szCs w:val="16"/>
-      </w:rPr>
-      <w:t xml:space="preserve">This work is licensed under a Creative Commons Attribution-NonCommercial-ShareAlike 4.0 International License </w:t>
-    </w:r>
-    <w:r>
-      <w:rPr>
-        <w:noProof/>
-      </w:rPr>
-      <mc:AlternateContent>
-        <mc:Choice Requires="wps">
-          <w:drawing>
-            <wp:anchor distT="0" distB="0" distL="114300" distR="114300" simplePos="0" relativeHeight="251659264" behindDoc="0" locked="0" layoutInCell="1" allowOverlap="1" wp14:anchorId="1E1DB755" wp14:editId="13D22C80">
-              <wp:simplePos x="0" y="0"/>
-              <wp:positionH relativeFrom="column">
-                <wp:posOffset>1371600</wp:posOffset>
-              </wp:positionH>
-              <wp:positionV relativeFrom="paragraph">
-                <wp:posOffset>9512300</wp:posOffset>
-              </wp:positionV>
-              <wp:extent cx="3429000" cy="457200"/>
-              <wp:effectExtent l="0" t="0" r="0" b="0"/>
-              <wp:wrapNone/>
-              <wp:docPr id="2" name="Rectangle 17"/>
-              <wp:cNvGraphicFramePr>
-                <a:graphicFrameLocks xmlns:a="http://schemas.openxmlformats.org/drawingml/2006/main"/>
-              </wp:cNvGraphicFramePr>
-              <a:graphic xmlns:a="http://schemas.openxmlformats.org/drawingml/2006/main">
-                <a:graphicData uri="http://schemas.microsoft.com/office/word/2010/wordprocessingShape">
-                  <wps:wsp>
-                    <wps:cNvSpPr>
-                      <a:spLocks/>
-                    </wps:cNvSpPr>
-                    <wps:spPr>
-                      <a:xfrm>
-                        <a:off x="0" y="0"/>
-                        <a:ext cx="3429000" cy="457200"/>
-                      </a:xfrm>
-                      <a:prstGeom prst="rect">
-                        <a:avLst/>
-                      </a:prstGeom>
-                      <a:noFill/>
-                      <a:ln>
-                        <a:noFill/>
-                      </a:ln>
-                    </wps:spPr>
-                    <wps:style>
-                      <a:lnRef idx="2">
-                        <a:schemeClr val="accent1">
-                          <a:shade val="50000"/>
-                        </a:schemeClr>
-                      </a:lnRef>
-                      <a:fillRef idx="1">
-                        <a:schemeClr val="accent1"/>
-                      </a:fillRef>
-                      <a:effectRef idx="0">
-                        <a:schemeClr val="accent1"/>
-                      </a:effectRef>
-                      <a:fontRef idx="minor">
-                        <a:schemeClr val="lt1"/>
-                      </a:fontRef>
-                    </wps:style>
-                    <wps:txbx>
-                      <w:txbxContent>
-                        <w:p>
-                          <w:pPr>
-                            <w:rPr>
-                              <w:rFonts w:ascii="Calibri" w:hAnsi="Calibri"/>
-                              <w:color w:val="000000" w:themeColor="text1"/>
-                              <w:sz w:val="20"/>
-                            </w:rPr>
-                          </w:pPr>
-                          <w:r>
-                            <w:rPr>
-                              <w:rFonts w:ascii="Calibri" w:hAnsi="Calibri"/>
-                              <w:color w:val="000000" w:themeColor="text1"/>
-                              <w:sz w:val="20"/>
-                            </w:rPr>
-                            <w:t>This work is licensed under a </w:t>
-                          </w:r>
-                          <w:hyperlink r:id="rId2" w:history="1">
-                            <w:r>
-                              <w:rPr>
-                                <w:rFonts w:ascii="Calibri" w:hAnsi="Calibri"/>
-                                <w:color w:val="000000" w:themeColor="text1"/>
-                                <w:sz w:val="20"/>
-                              </w:rPr>
-                              <w:t>Creative Commons Attribution-NonCommercial-ShareAlike 4.0 International License</w:t>
-                            </w:r>
-                          </w:hyperlink>
-                          <w:r>
-                            <w:t> </w:t>
-                          </w:r>
-                        </w:p>
-                        <w:p>
-                          <w:pPr>
-                            <w:jc w:val="center"/>
-                          </w:pPr>
-                        </w:p>
-                        <w:p>
-                          <w:pPr>
-                            <w:jc w:val="center"/>
-                          </w:pPr>
-                        </w:p>
-                      </w:txbxContent>
-                    </wps:txbx>
-                    <wps:bodyPr rot="0" spcFirstLastPara="0" vertOverflow="overflow" horzOverflow="overflow" vert="horz" wrap="square" lIns="91440" tIns="45720" rIns="91440" bIns="45720" numCol="1" spcCol="0" rtlCol="0" fromWordArt="0" anchor="ctr" anchorCtr="0" forceAA="0" compatLnSpc="1">
-                      <a:prstTxWarp prst="textNoShape">
-                        <a:avLst/>
-                      </a:prstTxWarp>
-                      <a:noAutofit/>
-                    </wps:bodyPr>
-                  </wps:wsp>
-                </a:graphicData>
-              </a:graphic>
-              <wp14:sizeRelH relativeFrom="margin">
-                <wp14:pctWidth>0</wp14:pctWidth>
-              </wp14:sizeRelH>
-              <wp14:sizeRelV relativeFrom="margin">
-                <wp14:pctHeight>0</wp14:pctHeight>
-              </wp14:sizeRelV>
-            </wp:anchor>
-          </w:drawing>
-        </mc:Choice>
-        <mc:Fallback>
-          <w:pict>
-            <v:rect w14:anchorId="1E1DB755" id="Rectangle 17" o:spid="_x0000_s1026" style="position:absolute;margin-left:108pt;margin-top:749pt;width:270pt;height:36pt;z-index:251659264;visibility:visible;mso-wrap-style:square;mso-width-percent:0;mso-height-percent:0;mso-wrap-distance-left:9pt;mso-wrap-distance-top:0;mso-wrap-distance-right:9pt;mso-wrap-distance-bottom:0;mso-position-horizontal:absolute;mso-position-horizontal-relative:text;mso-position-vertical:absolute;mso-position-vertical-relative:text;mso-width-percent:0;mso-height-percent:0;mso-width-relative:margin;mso-height-relative:margin;v-text-anchor:middle" o:gfxdata="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" filled="f" stroked="f" strokeweight=".85pt">
-              <v:textbox>
-                <w:txbxContent>
-                  <w:p>
-                    <w:pPr>
-                      <w:rPr>
-                        <w:rFonts w:ascii="Calibri" w:hAnsi="Calibri"/>
-                        <w:color w:val="000000" w:themeColor="text1"/>
-                        <w:sz w:val="20"/>
-                      </w:rPr>
-                    </w:pPr>
-                    <w:r>
-                      <w:rPr>
-                        <w:rFonts w:ascii="Calibri" w:hAnsi="Calibri"/>
-                        <w:color w:val="000000" w:themeColor="text1"/>
-                        <w:sz w:val="20"/>
-                      </w:rPr>
-                      <w:t>This work is licensed under a </w:t>
-                    </w:r>
-                    <w:hyperlink r:id="rId3" w:history="1">
-                      <w:r>
-                        <w:rPr>
-                          <w:rFonts w:ascii="Calibri" w:hAnsi="Calibri"/>
-                          <w:color w:val="000000" w:themeColor="text1"/>
-                          <w:sz w:val="20"/>
-                        </w:rPr>
-                        <w:t>Creative Commons Attribution-NonCommercial-ShareAlike 4.0 International License</w:t>
-                      </w:r>
-                    </w:hyperlink>
-                    <w:r>
-                      <w:t> </w:t>
-                    </w:r>
-                  </w:p>
-                  <w:p>
-                    <w:pPr>
-                      <w:jc w:val="center"/>
-                    </w:pPr>
-                  </w:p>
-                  <w:p>
-                    <w:pPr>
-                      <w:jc w:val="center"/>
-                    </w:pPr>
-                  </w:p>
-                </w:txbxContent>
-              </v:textbox>
-            </v:rect>
-          </w:pict>
-        </mc:Fallback>
-      </mc:AlternateContent>
-    </w:r>
+  </w:p>
+</w:ftr>
+</file>
+
+<file path=word/footer3.xml><?xml version="1.0" encoding="utf-8"?>
+<w:ftr xmlns:wpc="http://schemas.microsoft.com/office/word/2010/wordprocessingCanvas" xmlns:cx="http://schemas.microsoft.com/office/drawing/2014/chartex" xmlns:cx1="http://schemas.microsoft.com/office/drawing/2015/9/8/chartex" xmlns:cx2="http://schemas.microsoft.com/office/drawing/2015/10/21/chartex" xmlns:cx3="http://schemas.microsoft.com/office/drawing/2016/5/9/chartex" xmlns:cx4="http://schemas.microsoft.com/office/drawing/2016/5/10/chartex" xmlns:cx5="http://schemas.microsoft.com/office/drawing/2016/5/11/chartex" xmlns:cx6="http://schemas.microsoft.com/office/drawing/2016/5/12/chartex" xmlns:cx7="http://schemas.microsoft.com/office/drawing/2016/5/13/chartex" xmlns:cx8="http://schemas.microsoft.com/office/drawing/2016/5/14/chartex" xmlns:mc="http://schemas.openxmlformats.org/markup-compatibility/2006" xmlns:aink="http://schemas.microsoft.com/office/drawing/2016/ink" xmlns:am3d="http://schemas.microsoft.com/office/drawing/2017/model3d" xmlns:o="urn:schemas-microsoft-com:office:office" xmlns:oel="http://schemas.microsoft.com/office/2019/extlst" xmlns:r="http://schemas.openxmlformats.org/officeDocument/2006/relationships" xmlns:m="http://schemas.openxmlformats.org/officeDocument/2006/math" xmlns:v="urn:schemas-microsoft-com:vml" xmlns:wp14="http://schemas.microsoft.com/office/word/2010/wordprocessingDrawing" xmlns:wp="http://schemas.openxmlformats.org/drawingml/2006/wordprocessingDrawing" xmlns:w10="urn:schemas-microsoft-com:office:word" xmlns:w="http://schemas.openxmlformats.org/wordprocessingml/2006/main" xmlns:w14="http://schemas.microsoft.com/office/word/2010/wordml" xmlns:w15="http://schemas.microsoft.com/office/word/2012/wordml" xmlns:w16cex="http://schemas.microsoft.com/office/word/2018/wordml/cex" xmlns:w16cid="http://schemas.microsoft.com/office/word/2016/wordml/cid" xmlns:w16="http://schemas.microsoft.com/office/word/2018/wordml" xmlns:w16sdtdh="http://schemas.microsoft.com/office/word/2020/wordml/sdtdatahash" xmlns:w16se="http://schemas.microsoft.com/office/word/2015/wordml/symex" xmlns:wpg="http://schemas.microsoft.com/office/word/2010/wordprocessingGroup" xmlns:wpi="http://schemas.microsoft.com/office/word/2010/wordprocessingInk" xmlns:wne="http://schemas.microsoft.com/office/word/2006/wordml" xmlns:wps="http://schemas.microsoft.com/office/word/2010/wordprocessingShape" mc:Ignorable="w14 w15 w16se w16cid w16 w16cex w16sdtdh wp14">
+  <w:p>
+    <w:pPr>
+      <w:pStyle w:val="Footer"/>
+    </w:pPr>
   </w:p>
 </w:ftr>
 </file>
 
 <file path=word/footnotes.xml><?xml version="1.0" encoding="utf-8"?>
-<w:footnotes xmlns:wpc="http://schemas.microsoft.com/office/word/2010/wordprocessingCanvas" xmlns:cx="http://schemas.microsoft.com/office/drawing/2014/chartex" xmlns:cx1="http://schemas.microsoft.com/office/drawing/2015/9/8/chartex" xmlns:cx2="http://schemas.microsoft.com/office/drawing/2015/10/21/chartex" xmlns:cx3="http://schemas.microsoft.com/office/drawing/2016/5/9/chartex" xmlns:cx4="http://schemas.microsoft.com/office/drawing/2016/5/10/chartex" xmlns:cx5="http://schemas.microsoft.com/office/drawing/2016/5/11/chartex" xmlns:cx6="http://schemas.microsoft.com/office/drawing/2016/5/12/chartex" xmlns:cx7="http://schemas.microsoft.com/office/drawing/2016/5/13/chartex" xmlns:cx8="http://schemas.microsoft.com/office/drawing/2016/5/14/chartex" xmlns:mc="http://schemas.openxmlformats.org/markup-compatibility/2006" xmlns:aink="http://schemas.microsoft.com/office/drawing/2016/ink" xmlns:am3d="http://schemas.microsoft.com/office/drawing/2017/model3d" xmlns:o="urn:schemas-microsoft-com:office:office" xmlns:r="http://schemas.openxmlformats.org/officeDocument/2006/relationships" xmlns:m="http://schemas.openxmlformats.org/officeDocument/2006/math" xmlns:v="urn:schemas-microsoft-com:vml" xmlns:wp14="http://schemas.microsoft.com/office/word/2010/wordprocessingDrawing" xmlns:wp="http://schemas.openxmlformats.org/drawingml/2006/wordprocessingDrawing" xmlns:w10="urn:schemas-microsoft-com:office:word" xmlns:w="http://schemas.openxmlformats.org/wordprocessingml/2006/main" xmlns:w14="http://schemas.microsoft.com/office/word/2010/wordml" xmlns:w15="http://schemas.microsoft.com/office/word/2012/wordml" xmlns:w16cex="http://schemas.microsoft.com/office/word/2018/wordml/cex" xmlns:w16cid="http://schemas.microsoft.com/office/word/2016/wordml/cid" xmlns:w16="http://schemas.microsoft.com/office/word/2018/wordml" xmlns:w16se="http://schemas.microsoft.com/office/word/2015/wordml/symex" xmlns:wpg="http://schemas.microsoft.com/office/word/2010/wordprocessingGroup" xmlns:wpi="http://schemas.microsoft.com/office/word/2010/wordprocessingInk" xmlns:wne="http://schemas.microsoft.com/office/word/2006/wordml" xmlns:wps="http://schemas.microsoft.com/office/word/2010/wordprocessingShape" mc:Ignorable="w14 w15 w16se w16cid w16 w16cex wp14">
+<w:footnotes xmlns:wpc="http://schemas.microsoft.com/office/word/2010/wordprocessingCanvas" xmlns:cx="http://schemas.microsoft.com/office/drawing/2014/chartex" xmlns:cx1="http://schemas.microsoft.com/office/drawing/2015/9/8/chartex" xmlns:cx2="http://schemas.microsoft.com/office/drawing/2015/10/21/chartex" xmlns:cx3="http://schemas.microsoft.com/office/drawing/2016/5/9/chartex" xmlns:cx4="http://schemas.microsoft.com/office/drawing/2016/5/10/chartex" xmlns:cx5="http://schemas.microsoft.com/office/drawing/2016/5/11/chartex" xmlns:cx6="http://schemas.microsoft.com/office/drawing/2016/5/12/chartex" xmlns:cx7="http://schemas.microsoft.com/office/drawing/2016/5/13/chartex" xmlns:cx8="http://schemas.microsoft.com/office/drawing/2016/5/14/chartex" xmlns:mc="http://schemas.openxmlformats.org/markup-compatibility/2006" xmlns:aink="http://schemas.microsoft.com/office/drawing/2016/ink" xmlns:am3d="http://schemas.microsoft.com/office/drawing/2017/model3d" xmlns:o="urn:schemas-microsoft-com:office:office" xmlns:oel="http://schemas.microsoft.com/office/2019/extlst" xmlns:r="http://schemas.openxmlformats.org/officeDocument/2006/relationships" xmlns:m="http://schemas.openxmlformats.org/officeDocument/2006/math" xmlns:v="urn:schemas-microsoft-com:vml" xmlns:wp14="http://schemas.microsoft.com/office/word/2010/wordprocessingDrawing" xmlns:wp="http://schemas.openxmlformats.org/drawingml/2006/wordprocessingDrawing" xmlns:w10="urn:schemas-microsoft-com:office:word" xmlns:w="http://schemas.openxmlformats.org/wordprocessingml/2006/main" xmlns:w14="http://schemas.microsoft.com/office/word/2010/wordml" xmlns:w15="http://schemas.microsoft.com/office/word/2012/wordml" xmlns:w16cex="http://schemas.microsoft.com/office/word/2018/wordml/cex" xmlns:w16cid="http://schemas.microsoft.com/office/word/2016/wordml/cid" xmlns:w16="http://schemas.microsoft.com/office/word/2018/wordml" xmlns:w16sdtdh="http://schemas.microsoft.com/office/word/2020/wordml/sdtdatahash" xmlns:w16se="http://schemas.microsoft.com/office/word/2015/wordml/symex" xmlns:wpg="http://schemas.microsoft.com/office/word/2010/wordprocessingGroup" xmlns:wpi="http://schemas.microsoft.com/office/word/2010/wordprocessingInk" xmlns:wne="http://schemas.microsoft.com/office/word/2006/wordml" xmlns:wps="http://schemas.microsoft.com/office/word/2010/wordprocessingShape" mc:Ignorable="w14 w15 w16se w16cid w16 w16cex w16sdtdh wp14">
   <w:footnote w:type="separator" w:id="-1">
     <w:p>
       <w:r>
@@ -1531,38 +1392,139 @@
 </file>
 
 <file path=word/header1.xml><?xml version="1.0" encoding="utf-8"?>
-<w:hdr xmlns:wpc="http://schemas.microsoft.com/office/word/2010/wordprocessingCanvas" xmlns:cx="http://schemas.microsoft.com/office/drawing/2014/chartex" xmlns:cx1="http://schemas.microsoft.com/office/drawing/2015/9/8/chartex" xmlns:cx2="http://schemas.microsoft.com/office/drawing/2015/10/21/chartex" xmlns:cx3="http://schemas.microsoft.com/office/drawing/2016/5/9/chartex" xmlns:cx4="http://schemas.microsoft.com/office/drawing/2016/5/10/chartex" xmlns:cx5="http://schemas.microsoft.com/office/drawing/2016/5/11/chartex" xmlns:cx6="http://schemas.microsoft.com/office/drawing/2016/5/12/chartex" xmlns:cx7="http://schemas.microsoft.com/office/drawing/2016/5/13/chartex" xmlns:cx8="http://schemas.microsoft.com/office/drawing/2016/5/14/chartex" xmlns:mc="http://schemas.openxmlformats.org/markup-compatibility/2006" xmlns:aink="http://schemas.microsoft.com/office/drawing/2016/ink" xmlns:am3d="http://schemas.microsoft.com/office/drawing/2017/model3d" xmlns:o="urn:schemas-microsoft-com:office:office" xmlns:r="http://schemas.openxmlformats.org/officeDocument/2006/relationships" xmlns:m="http://schemas.openxmlformats.org/officeDocument/2006/math" xmlns:v="urn:schemas-microsoft-com:vml" xmlns:wp14="http://schemas.microsoft.com/office/word/2010/wordprocessingDrawing" xmlns:wp="http://schemas.openxmlformats.org/drawingml/2006/wordprocessingDrawing" xmlns:w10="urn:schemas-microsoft-com:office:word" xmlns:w="http://schemas.openxmlformats.org/wordprocessingml/2006/main" xmlns:w14="http://schemas.microsoft.com/office/word/2010/wordml" xmlns:w15="http://schemas.microsoft.com/office/word/2012/wordml" xmlns:w16cex="http://schemas.microsoft.com/office/word/2018/wordml/cex" xmlns:w16cid="http://schemas.microsoft.com/office/word/2016/wordml/cid" xmlns:w16="http://schemas.microsoft.com/office/word/2018/wordml" xmlns:w16se="http://schemas.microsoft.com/office/word/2015/wordml/symex" xmlns:wpg="http://schemas.microsoft.com/office/word/2010/wordprocessingGroup" xmlns:wpi="http://schemas.microsoft.com/office/word/2010/wordprocessingInk" xmlns:wne="http://schemas.microsoft.com/office/word/2006/wordml" xmlns:wps="http://schemas.microsoft.com/office/word/2010/wordprocessingShape" mc:Ignorable="w14 w15 w16se w16cid w16 w16cex wp14">
+<w:hdr xmlns:wpc="http://schemas.microsoft.com/office/word/2010/wordprocessingCanvas" xmlns:cx="http://schemas.microsoft.com/office/drawing/2014/chartex" xmlns:cx1="http://schemas.microsoft.com/office/drawing/2015/9/8/chartex" xmlns:cx2="http://schemas.microsoft.com/office/drawing/2015/10/21/chartex" xmlns:cx3="http://schemas.microsoft.com/office/drawing/2016/5/9/chartex" xmlns:cx4="http://schemas.microsoft.com/office/drawing/2016/5/10/chartex" xmlns:cx5="http://schemas.microsoft.com/office/drawing/2016/5/11/chartex" xmlns:cx6="http://schemas.microsoft.com/office/drawing/2016/5/12/chartex" xmlns:cx7="http://schemas.microsoft.com/office/drawing/2016/5/13/chartex" xmlns:cx8="http://schemas.microsoft.com/office/drawing/2016/5/14/chartex" xmlns:mc="http://schemas.openxmlformats.org/markup-compatibility/2006" xmlns:aink="http://schemas.microsoft.com/office/drawing/2016/ink" xmlns:am3d="http://schemas.microsoft.com/office/drawing/2017/model3d" xmlns:o="urn:schemas-microsoft-com:office:office" xmlns:oel="http://schemas.microsoft.com/office/2019/extlst" xmlns:r="http://schemas.openxmlformats.org/officeDocument/2006/relationships" xmlns:m="http://schemas.openxmlformats.org/officeDocument/2006/math" xmlns:v="urn:schemas-microsoft-com:vml" xmlns:wp14="http://schemas.microsoft.com/office/word/2010/wordprocessingDrawing" xmlns:wp="http://schemas.openxmlformats.org/drawingml/2006/wordprocessingDrawing" xmlns:w10="urn:schemas-microsoft-com:office:word" xmlns:w="http://schemas.openxmlformats.org/wordprocessingml/2006/main" xmlns:w14="http://schemas.microsoft.com/office/word/2010/wordml" xmlns:w15="http://schemas.microsoft.com/office/word/2012/wordml" xmlns:w16cex="http://schemas.microsoft.com/office/word/2018/wordml/cex" xmlns:w16cid="http://schemas.microsoft.com/office/word/2016/wordml/cid" xmlns:w16="http://schemas.microsoft.com/office/word/2018/wordml" xmlns:w16sdtdh="http://schemas.microsoft.com/office/word/2020/wordml/sdtdatahash" xmlns:w16se="http://schemas.microsoft.com/office/word/2015/wordml/symex" xmlns:wpg="http://schemas.microsoft.com/office/word/2010/wordprocessingGroup" xmlns:wpi="http://schemas.microsoft.com/office/word/2010/wordprocessingInk" xmlns:wne="http://schemas.microsoft.com/office/word/2006/wordml" xmlns:wps="http://schemas.microsoft.com/office/word/2010/wordprocessingShape" mc:Ignorable="w14 w15 w16se w16cid w16 w16cex w16sdtdh wp14">
   <w:p>
     <w:pPr>
       <w:pStyle w:val="Header"/>
     </w:pPr>
   </w:p>
+</w:hdr>
+</file>
+
+<file path=word/header2.xml><?xml version="1.0" encoding="utf-8"?>
+<w:hdr xmlns:wpc="http://schemas.microsoft.com/office/word/2010/wordprocessingCanvas" xmlns:cx="http://schemas.microsoft.com/office/drawing/2014/chartex" xmlns:cx1="http://schemas.microsoft.com/office/drawing/2015/9/8/chartex" xmlns:cx2="http://schemas.microsoft.com/office/drawing/2015/10/21/chartex" xmlns:cx3="http://schemas.microsoft.com/office/drawing/2016/5/9/chartex" xmlns:cx4="http://schemas.microsoft.com/office/drawing/2016/5/10/chartex" xmlns:cx5="http://schemas.microsoft.com/office/drawing/2016/5/11/chartex" xmlns:cx6="http://schemas.microsoft.com/office/drawing/2016/5/12/chartex" xmlns:cx7="http://schemas.microsoft.com/office/drawing/2016/5/13/chartex" xmlns:cx8="http://schemas.microsoft.com/office/drawing/2016/5/14/chartex" xmlns:mc="http://schemas.openxmlformats.org/markup-compatibility/2006" xmlns:aink="http://schemas.microsoft.com/office/drawing/2016/ink" xmlns:am3d="http://schemas.microsoft.com/office/drawing/2017/model3d" xmlns:o="urn:schemas-microsoft-com:office:office" xmlns:oel="http://schemas.microsoft.com/office/2019/extlst" xmlns:r="http://schemas.openxmlformats.org/officeDocument/2006/relationships" xmlns:m="http://schemas.openxmlformats.org/officeDocument/2006/math" xmlns:v="urn:schemas-microsoft-com:vml" xmlns:wp14="http://schemas.microsoft.com/office/word/2010/wordprocessingDrawing" xmlns:wp="http://schemas.openxmlformats.org/drawingml/2006/wordprocessingDrawing" xmlns:w10="urn:schemas-microsoft-com:office:word" xmlns:w="http://schemas.openxmlformats.org/wordprocessingml/2006/main" xmlns:w14="http://schemas.microsoft.com/office/word/2010/wordml" xmlns:w15="http://schemas.microsoft.com/office/word/2012/wordml" xmlns:w16cex="http://schemas.microsoft.com/office/word/2018/wordml/cex" xmlns:w16cid="http://schemas.microsoft.com/office/word/2016/wordml/cid" xmlns:w16="http://schemas.microsoft.com/office/word/2018/wordml" xmlns:w16sdtdh="http://schemas.microsoft.com/office/word/2020/wordml/sdtdatahash" xmlns:w16se="http://schemas.microsoft.com/office/word/2015/wordml/symex" xmlns:wpg="http://schemas.microsoft.com/office/word/2010/wordprocessingGroup" xmlns:wpi="http://schemas.microsoft.com/office/word/2010/wordprocessingInk" xmlns:wne="http://schemas.microsoft.com/office/word/2006/wordml" xmlns:wps="http://schemas.microsoft.com/office/word/2010/wordprocessingShape" mc:Ignorable="w14 w15 w16se w16cid w16 w16cex w16sdtdh wp14">
   <w:p>
     <w:pPr>
       <w:pStyle w:val="Header"/>
     </w:pPr>
+  </w:p>
+</w:hdr>
+</file>
+
+<file path=word/header3.xml><?xml version="1.0" encoding="utf-8"?>
+<w:hdr xmlns:wpc="http://schemas.microsoft.com/office/word/2010/wordprocessingCanvas" xmlns:cx="http://schemas.microsoft.com/office/drawing/2014/chartex" xmlns:cx1="http://schemas.microsoft.com/office/drawing/2015/9/8/chartex" xmlns:cx2="http://schemas.microsoft.com/office/drawing/2015/10/21/chartex" xmlns:cx3="http://schemas.microsoft.com/office/drawing/2016/5/9/chartex" xmlns:cx4="http://schemas.microsoft.com/office/drawing/2016/5/10/chartex" xmlns:cx5="http://schemas.microsoft.com/office/drawing/2016/5/11/chartex" xmlns:cx6="http://schemas.microsoft.com/office/drawing/2016/5/12/chartex" xmlns:cx7="http://schemas.microsoft.com/office/drawing/2016/5/13/chartex" xmlns:cx8="http://schemas.microsoft.com/office/drawing/2016/5/14/chartex" xmlns:mc="http://schemas.openxmlformats.org/markup-compatibility/2006" xmlns:aink="http://schemas.microsoft.com/office/drawing/2016/ink" xmlns:am3d="http://schemas.microsoft.com/office/drawing/2017/model3d" xmlns:o="urn:schemas-microsoft-com:office:office" xmlns:oel="http://schemas.microsoft.com/office/2019/extlst" xmlns:r="http://schemas.openxmlformats.org/officeDocument/2006/relationships" xmlns:m="http://schemas.openxmlformats.org/officeDocument/2006/math" xmlns:v="urn:schemas-microsoft-com:vml" xmlns:wp14="http://schemas.microsoft.com/office/word/2010/wordprocessingDrawing" xmlns:wp="http://schemas.openxmlformats.org/drawingml/2006/wordprocessingDrawing" xmlns:w10="urn:schemas-microsoft-com:office:word" xmlns:w="http://schemas.openxmlformats.org/wordprocessingml/2006/main" xmlns:w14="http://schemas.microsoft.com/office/word/2010/wordml" xmlns:w15="http://schemas.microsoft.com/office/word/2012/wordml" xmlns:w16cex="http://schemas.microsoft.com/office/word/2018/wordml/cex" xmlns:w16cid="http://schemas.microsoft.com/office/word/2016/wordml/cid" xmlns:w16="http://schemas.microsoft.com/office/word/2018/wordml" xmlns:w16sdtdh="http://schemas.microsoft.com/office/word/2020/wordml/sdtdatahash" xmlns:w16se="http://schemas.microsoft.com/office/word/2015/wordml/symex" xmlns:wpg="http://schemas.microsoft.com/office/word/2010/wordprocessingGroup" xmlns:wpi="http://schemas.microsoft.com/office/word/2010/wordprocessingInk" xmlns:wne="http://schemas.microsoft.com/office/word/2006/wordml" xmlns:wps="http://schemas.microsoft.com/office/word/2010/wordprocessingShape" mc:Ignorable="w14 w15 w16se w16cid w16 w16cex w16sdtdh wp14">
+  <w:p>
     <w:r>
-      <w:t>Introduction to Computer Science</w:t>
+      <w:t>Name ___________________________</w:t>
+    </w:r>
+    <w:r>
+      <w:t>____________________________________________________</w:t>
+    </w:r>
+    <w:r>
+      <w:t>__ Period _</w:t>
+    </w:r>
+    <w:r>
+      <w:t>___</w:t>
+    </w:r>
+    <w:r>
+      <w:t>_ Date</w:t>
+    </w:r>
+    <w:r>
+      <w:t>_________</w:t>
     </w:r>
   </w:p>
 </w:hdr>
 </file>
 
 <file path=word/numbering.xml><?xml version="1.0" encoding="utf-8"?>
-<w:numbering xmlns:wpc="http://schemas.microsoft.com/office/word/2010/wordprocessingCanvas" xmlns:cx="http://schemas.microsoft.com/office/drawing/2014/chartex" xmlns:cx1="http://schemas.microsoft.com/office/drawing/2015/9/8/chartex" xmlns:cx2="http://schemas.microsoft.com/office/drawing/2015/10/21/chartex" xmlns:cx3="http://schemas.microsoft.com/office/drawing/2016/5/9/chartex" xmlns:cx4="http://schemas.microsoft.com/office/drawing/2016/5/10/chartex" xmlns:cx5="http://schemas.microsoft.com/office/drawing/2016/5/11/chartex" xmlns:cx6="http://schemas.microsoft.com/office/drawing/2016/5/12/chartex" xmlns:cx7="http://schemas.microsoft.com/office/drawing/2016/5/13/chartex" xmlns:cx8="http://schemas.microsoft.com/office/drawing/2016/5/14/chartex" xmlns:mc="http://schemas.openxmlformats.org/markup-compatibility/2006" xmlns:aink="http://schemas.microsoft.com/office/drawing/2016/ink" xmlns:am3d="http://schemas.microsoft.com/office/drawing/2017/model3d" xmlns:o="urn:schemas-microsoft-com:office:office" xmlns:r="http://schemas.openxmlformats.org/officeDocument/2006/relationships" xmlns:m="http://schemas.openxmlformats.org/officeDocument/2006/math" xmlns:v="urn:schemas-microsoft-com:vml" xmlns:wp14="http://schemas.microsoft.com/office/word/2010/wordprocessingDrawing" xmlns:wp="http://schemas.openxmlformats.org/drawingml/2006/wordprocessingDrawing" xmlns:w10="urn:schemas-microsoft-com:office:word" xmlns:w="http://schemas.openxmlformats.org/wordprocessingml/2006/main" xmlns:w14="http://schemas.microsoft.com/office/word/2010/wordml" xmlns:w15="http://schemas.microsoft.com/office/word/2012/wordml" xmlns:w16cex="http://schemas.microsoft.com/office/word/2018/wordml/cex" xmlns:w16cid="http://schemas.microsoft.com/office/word/2016/wordml/cid" xmlns:w16="http://schemas.microsoft.com/office/word/2018/wordml" xmlns:w16se="http://schemas.microsoft.com/office/word/2015/wordml/symex" xmlns:wpg="http://schemas.microsoft.com/office/word/2010/wordprocessingGroup" xmlns:wpi="http://schemas.microsoft.com/office/word/2010/wordprocessingInk" xmlns:wne="http://schemas.microsoft.com/office/word/2006/wordml" xmlns:wps="http://schemas.microsoft.com/office/word/2010/wordprocessingShape" mc:Ignorable="w14 w15 w16se w16cid w16 w16cex wp14">
+<w:numbering xmlns:wpc="http://schemas.microsoft.com/office/word/2010/wordprocessingCanvas" xmlns:cx="http://schemas.microsoft.com/office/drawing/2014/chartex" xmlns:cx1="http://schemas.microsoft.com/office/drawing/2015/9/8/chartex" xmlns:cx2="http://schemas.microsoft.com/office/drawing/2015/10/21/chartex" xmlns:cx3="http://schemas.microsoft.com/office/drawing/2016/5/9/chartex" xmlns:cx4="http://schemas.microsoft.com/office/drawing/2016/5/10/chartex" xmlns:cx5="http://schemas.microsoft.com/office/drawing/2016/5/11/chartex" xmlns:cx6="http://schemas.microsoft.com/office/drawing/2016/5/12/chartex" xmlns:cx7="http://schemas.microsoft.com/office/drawing/2016/5/13/chartex" xmlns:cx8="http://schemas.microsoft.com/office/drawing/2016/5/14/chartex" xmlns:mc="http://schemas.openxmlformats.org/markup-compatibility/2006" xmlns:aink="http://schemas.microsoft.com/office/drawing/2016/ink" xmlns:am3d="http://schemas.microsoft.com/office/drawing/2017/model3d" xmlns:o="urn:schemas-microsoft-com:office:office" xmlns:oel="http://schemas.microsoft.com/office/2019/extlst" xmlns:r="http://schemas.openxmlformats.org/officeDocument/2006/relationships" xmlns:m="http://schemas.openxmlformats.org/officeDocument/2006/math" xmlns:v="urn:schemas-microsoft-com:vml" xmlns:wp14="http://schemas.microsoft.com/office/word/2010/wordprocessingDrawing" xmlns:wp="http://schemas.openxmlformats.org/drawingml/2006/wordprocessingDrawing" xmlns:w10="urn:schemas-microsoft-com:office:word" xmlns:w="http://schemas.openxmlformats.org/wordprocessingml/2006/main" xmlns:w14="http://schemas.microsoft.com/office/word/2010/wordml" xmlns:w15="http://schemas.microsoft.com/office/word/2012/wordml" xmlns:w16cex="http://schemas.microsoft.com/office/word/2018/wordml/cex" xmlns:w16cid="http://schemas.microsoft.com/office/word/2016/wordml/cid" xmlns:w16="http://schemas.microsoft.com/office/word/2018/wordml" xmlns:w16sdtdh="http://schemas.microsoft.com/office/word/2020/wordml/sdtdatahash" xmlns:w16se="http://schemas.microsoft.com/office/word/2015/wordml/symex" xmlns:wpg="http://schemas.microsoft.com/office/word/2010/wordprocessingGroup" xmlns:wpi="http://schemas.microsoft.com/office/word/2010/wordprocessingInk" xmlns:wne="http://schemas.microsoft.com/office/word/2006/wordml" xmlns:wps="http://schemas.microsoft.com/office/word/2010/wordprocessingShape" mc:Ignorable="w14 w15 w16se w16cid w16 w16cex w16sdtdh wp14">
   <w:abstractNum w:abstractNumId="0" w15:restartNumberingAfterBreak="0">
-    <w:nsid w:val="EA454B4C"/>
+    <w:nsid w:val="0000A990"/>
     <w:multiLevelType w:val="multilevel"/>
-    <w:tmpl w:val="6130D0B2"/>
+    <w:tmpl w:val="0CF68DAC"/>
+    <w:lvl w:ilvl="0">
+      <w:numFmt w:val="bullet"/>
+      <w:lvlText w:val=" "/>
+      <w:lvlJc w:val="left"/>
+      <w:pPr>
+        <w:ind w:left="720" w:hanging="480"/>
+      </w:pPr>
+    </w:lvl>
+    <w:lvl w:ilvl="1">
+      <w:numFmt w:val="bullet"/>
+      <w:lvlText w:val=" "/>
+      <w:lvlJc w:val="left"/>
+      <w:pPr>
+        <w:ind w:left="1440" w:hanging="480"/>
+      </w:pPr>
+    </w:lvl>
+    <w:lvl w:ilvl="2">
+      <w:numFmt w:val="bullet"/>
+      <w:lvlText w:val=" "/>
+      <w:lvlJc w:val="left"/>
+      <w:pPr>
+        <w:ind w:left="2160" w:hanging="480"/>
+      </w:pPr>
+    </w:lvl>
+    <w:lvl w:ilvl="3">
+      <w:numFmt w:val="bullet"/>
+      <w:lvlText w:val=" "/>
+      <w:lvlJc w:val="left"/>
+      <w:pPr>
+        <w:ind w:left="2880" w:hanging="480"/>
+      </w:pPr>
+    </w:lvl>
+    <w:lvl w:ilvl="4">
+      <w:numFmt w:val="bullet"/>
+      <w:lvlText w:val=" "/>
+      <w:lvlJc w:val="left"/>
+      <w:pPr>
+        <w:ind w:left="3600" w:hanging="480"/>
+      </w:pPr>
+    </w:lvl>
+    <w:lvl w:ilvl="5">
+      <w:numFmt w:val="bullet"/>
+      <w:lvlText w:val=" "/>
+      <w:lvlJc w:val="left"/>
+      <w:pPr>
+        <w:ind w:left="4320" w:hanging="480"/>
+      </w:pPr>
+    </w:lvl>
+    <w:lvl w:ilvl="6">
+      <w:numFmt w:val="bullet"/>
+      <w:lvlText w:val=" "/>
+      <w:lvlJc w:val="left"/>
+      <w:pPr>
+        <w:ind w:left="5040" w:hanging="480"/>
+      </w:pPr>
+    </w:lvl>
+    <w:lvl w:ilvl="7">
+      <w:numFmt w:val="bullet"/>
+      <w:lvlText w:val=" "/>
+      <w:lvlJc w:val="left"/>
+      <w:pPr>
+        <w:ind w:left="5760" w:hanging="480"/>
+      </w:pPr>
+    </w:lvl>
+    <w:lvl w:ilvl="8">
+      <w:numFmt w:val="bullet"/>
+      <w:lvlText w:val=" "/>
+      <w:lvlJc w:val="left"/>
+      <w:pPr>
+        <w:ind w:left="6480" w:hanging="480"/>
+      </w:pPr>
+    </w:lvl>
+  </w:abstractNum>
+  <w:abstractNum w:abstractNumId="1" w15:restartNumberingAfterBreak="0">
+    <w:nsid w:val="0000A991"/>
+    <w:multiLevelType w:val="multilevel"/>
+    <w:tmpl w:val="383A84E2"/>
     <w:lvl w:ilvl="0">
       <w:numFmt w:val="bullet"/>
       <w:lvlText w:val="•"/>
       <w:lvlJc w:val="left"/>
       <w:pPr>
-        <w:tabs>
-          <w:tab w:val="num" w:pos="0"/>
-        </w:tabs>
-        <w:ind w:left="480" w:hanging="480"/>
+        <w:ind w:left="720" w:hanging="480"/>
       </w:pPr>
     </w:lvl>
     <w:lvl w:ilvl="1">
@@ -1570,10 +1532,7 @@
       <w:lvlText w:val="–"/>
       <w:lvlJc w:val="left"/>
       <w:pPr>
-        <w:tabs>
-          <w:tab w:val="num" w:pos="720"/>
-        </w:tabs>
-        <w:ind w:left="1200" w:hanging="480"/>
+        <w:ind w:left="1440" w:hanging="480"/>
       </w:pPr>
     </w:lvl>
     <w:lvl w:ilvl="2">
@@ -1581,10 +1540,7 @@
       <w:lvlText w:val="•"/>
       <w:lvlJc w:val="left"/>
       <w:pPr>
-        <w:tabs>
-          <w:tab w:val="num" w:pos="1440"/>
-        </w:tabs>
-        <w:ind w:left="1920" w:hanging="480"/>
+        <w:ind w:left="2160" w:hanging="480"/>
       </w:pPr>
     </w:lvl>
     <w:lvl w:ilvl="3">
@@ -1592,10 +1548,7 @@
       <w:lvlText w:val="–"/>
       <w:lvlJc w:val="left"/>
       <w:pPr>
-        <w:tabs>
-          <w:tab w:val="num" w:pos="2160"/>
-        </w:tabs>
-        <w:ind w:left="2640" w:hanging="480"/>
+        <w:ind w:left="2880" w:hanging="480"/>
       </w:pPr>
     </w:lvl>
     <w:lvl w:ilvl="4">
@@ -1603,10 +1556,7 @@
       <w:lvlText w:val="•"/>
       <w:lvlJc w:val="left"/>
       <w:pPr>
-        <w:tabs>
-          <w:tab w:val="num" w:pos="2880"/>
-        </w:tabs>
-        <w:ind w:left="3360" w:hanging="480"/>
+        <w:ind w:left="3600" w:hanging="480"/>
       </w:pPr>
     </w:lvl>
     <w:lvl w:ilvl="5">
@@ -1614,10 +1564,7 @@
       <w:lvlText w:val="–"/>
       <w:lvlJc w:val="left"/>
       <w:pPr>
-        <w:tabs>
-          <w:tab w:val="num" w:pos="3600"/>
-        </w:tabs>
-        <w:ind w:left="4080" w:hanging="480"/>
+        <w:ind w:left="4320" w:hanging="480"/>
       </w:pPr>
     </w:lvl>
     <w:lvl w:ilvl="6">
@@ -1625,10 +1572,7 @@
       <w:lvlText w:val="•"/>
       <w:lvlJc w:val="left"/>
       <w:pPr>
-        <w:tabs>
-          <w:tab w:val="num" w:pos="4320"/>
-        </w:tabs>
-        <w:ind w:left="4800" w:hanging="480"/>
+        <w:ind w:left="5040" w:hanging="480"/>
       </w:pPr>
     </w:lvl>
     <w:lvl w:ilvl="7">
@@ -1636,10 +1580,7 @@
       <w:lvlText w:val="–"/>
       <w:lvlJc w:val="left"/>
       <w:pPr>
-        <w:tabs>
-          <w:tab w:val="num" w:pos="5040"/>
-        </w:tabs>
-        <w:ind w:left="5520" w:hanging="480"/>
+        <w:ind w:left="5760" w:hanging="480"/>
       </w:pPr>
     </w:lvl>
     <w:lvl w:ilvl="8">
@@ -1647,17 +1588,14 @@
       <w:lvlText w:val="•"/>
       <w:lvlJc w:val="left"/>
       <w:pPr>
-        <w:tabs>
-          <w:tab w:val="num" w:pos="5760"/>
-        </w:tabs>
-        <w:ind w:left="6240" w:hanging="480"/>
+        <w:ind w:left="6480" w:hanging="480"/>
       </w:pPr>
     </w:lvl>
   </w:abstractNum>
-  <w:abstractNum w:abstractNumId="1" w15:restartNumberingAfterBreak="0">
-    <w:nsid w:val="2C1AE401"/>
+  <w:abstractNum w:abstractNumId="2" w15:restartNumberingAfterBreak="0">
+    <w:nsid w:val="170CD2DE"/>
     <w:multiLevelType w:val="multilevel"/>
-    <w:tmpl w:val="4E72F7E2"/>
+    <w:tmpl w:val="51E88804"/>
     <w:lvl w:ilvl="0">
       <w:numFmt w:val="bullet"/>
       <w:lvlText w:val=" "/>
@@ -1758,40 +1696,50 @@
       </w:pPr>
     </w:lvl>
   </w:abstractNum>
-  <w:num w:numId="1">
+  <w:num w:numId="1" w16cid:durableId="1946577395">
+    <w:abstractNumId w:val="2"/>
+  </w:num>
+  <w:num w:numId="2" w16cid:durableId="1170295350">
+    <w:abstractNumId w:val="0"/>
+  </w:num>
+  <w:num w:numId="3" w16cid:durableId="64500105">
     <w:abstractNumId w:val="1"/>
   </w:num>
-  <w:num w:numId="2">
-    <w:abstractNumId w:val="0"/>
+  <w:num w:numId="4" w16cid:durableId="501699981">
+    <w:abstractNumId w:val="1"/>
   </w:num>
-  <w:num w:numId="3">
-    <w:abstractNumId w:val="0"/>
-  </w:num>
-  <w:num w:numId="4">
-    <w:abstractNumId w:val="0"/>
+  <w:num w:numId="5" w16cid:durableId="774637191">
+    <w:abstractNumId w:val="1"/>
   </w:num>
 </w:numbering>
 </file>
 
 <file path=word/styles.xml><?xml version="1.0" encoding="utf-8"?>
-<w:styles xmlns:mc="http://schemas.openxmlformats.org/markup-compatibility/2006" xmlns:r="http://schemas.openxmlformats.org/officeDocument/2006/relationships" xmlns:w="http://schemas.openxmlformats.org/wordprocessingml/2006/main" xmlns:w14="http://schemas.microsoft.com/office/word/2010/wordml" xmlns:w15="http://schemas.microsoft.com/office/word/2012/wordml" xmlns:w16cex="http://schemas.microsoft.com/office/word/2018/wordml/cex" xmlns:w16cid="http://schemas.microsoft.com/office/word/2016/wordml/cid" xmlns:w16="http://schemas.microsoft.com/office/word/2018/wordml" xmlns:w16se="http://schemas.microsoft.com/office/word/2015/wordml/symex" mc:Ignorable="w14 w15 w16se w16cid w16 w16cex">
+<w:styles xmlns:mc="http://schemas.openxmlformats.org/markup-compatibility/2006" xmlns:r="http://schemas.openxmlformats.org/officeDocument/2006/relationships" xmlns:w="http://schemas.openxmlformats.org/wordprocessingml/2006/main" xmlns:w14="http://schemas.microsoft.com/office/word/2010/wordml" xmlns:w15="http://schemas.microsoft.com/office/word/2012/wordml" xmlns:w16cex="http://schemas.microsoft.com/office/word/2018/wordml/cex" xmlns:w16cid="http://schemas.microsoft.com/office/word/2016/wordml/cid" xmlns:w16="http://schemas.microsoft.com/office/word/2018/wordml" xmlns:w16sdtdh="http://schemas.microsoft.com/office/word/2020/wordml/sdtdatahash" xmlns:w16se="http://schemas.microsoft.com/office/word/2015/wordml/symex" mc:Ignorable="w14 w15 w16se w16cid w16 w16cex w16sdtdh">
   <w:docDefaults>
     <w:rPrDefault>
       <w:rPr>
-        <w:rFonts w:asciiTheme="minorHAnsi" w:eastAsiaTheme="minorHAnsi" w:hAnsiTheme="minorHAnsi" w:cstheme="minorBidi"/>
-        <w:sz w:val="24"/>
-        <w:szCs w:val="24"/>
+        <w:rFonts w:asciiTheme="minorHAnsi" w:eastAsiaTheme="minorEastAsia" w:hAnsiTheme="minorHAnsi" w:cstheme="minorBidi"/>
         <w:lang w:val="en-US" w:eastAsia="en-US" w:bidi="ar-SA"/>
       </w:rPr>
     </w:rPrDefault>
     <w:pPrDefault>
       <w:pPr>
-        <w:spacing w:after="200"/>
+        <w:spacing w:after="120" w:line="264" w:lineRule="auto"/>
       </w:pPr>
     </w:pPrDefault>
   </w:docDefaults>
   <w:latentStyles w:defLockedState="0" w:defUIPriority="0" w:defSemiHidden="0" w:defUnhideWhenUsed="0" w:defQFormat="0" w:count="376">
-    <w:lsdException w:name="heading 5" w:semiHidden="1" w:unhideWhenUsed="1"/>
+    <w:lsdException w:name="Normal" w:qFormat="1"/>
+    <w:lsdException w:name="heading 1" w:qFormat="1"/>
+    <w:lsdException w:name="heading 2" w:qFormat="1"/>
+    <w:lsdException w:name="heading 3" w:qFormat="1"/>
+    <w:lsdException w:name="heading 4" w:qFormat="1"/>
+    <w:lsdException w:name="heading 5" w:semiHidden="1" w:unhideWhenUsed="1" w:qFormat="1"/>
+    <w:lsdException w:name="heading 6" w:qFormat="1"/>
+    <w:lsdException w:name="heading 7" w:qFormat="1"/>
+    <w:lsdException w:name="heading 8" w:qFormat="1"/>
+    <w:lsdException w:name="heading 9" w:qFormat="1"/>
     <w:lsdException w:name="index 2" w:semiHidden="1" w:unhideWhenUsed="1"/>
     <w:lsdException w:name="index 3" w:semiHidden="1" w:unhideWhenUsed="1"/>
     <w:lsdException w:name="index 4" w:semiHidden="1" w:unhideWhenUsed="1"/>
@@ -1815,7 +1763,7 @@
     <w:lsdException w:name="header" w:semiHidden="1" w:unhideWhenUsed="1"/>
     <w:lsdException w:name="footer" w:semiHidden="1" w:unhideWhenUsed="1"/>
     <w:lsdException w:name="index heading" w:semiHidden="1" w:unhideWhenUsed="1"/>
-    <w:lsdException w:name="caption" w:semiHidden="1" w:unhideWhenUsed="1"/>
+    <w:lsdException w:name="caption" w:semiHidden="1" w:uiPriority="35" w:unhideWhenUsed="1" w:qFormat="1"/>
     <w:lsdException w:name="table of figures" w:semiHidden="1" w:unhideWhenUsed="1"/>
     <w:lsdException w:name="envelope address" w:semiHidden="1" w:unhideWhenUsed="1"/>
     <w:lsdException w:name="envelope return" w:semiHidden="1" w:unhideWhenUsed="1"/>
@@ -1840,6 +1788,7 @@
     <w:lsdException w:name="List Number 3" w:semiHidden="1" w:unhideWhenUsed="1"/>
     <w:lsdException w:name="List Number 4" w:semiHidden="1" w:unhideWhenUsed="1"/>
     <w:lsdException w:name="List Number 5" w:semiHidden="1" w:unhideWhenUsed="1"/>
+    <w:lsdException w:name="Title" w:uiPriority="10" w:qFormat="1"/>
     <w:lsdException w:name="Closing" w:semiHidden="1" w:unhideWhenUsed="1"/>
     <w:lsdException w:name="Signature" w:semiHidden="1" w:unhideWhenUsed="1"/>
     <w:lsdException w:name="Default Paragraph Font" w:semiHidden="1" w:unhideWhenUsed="1"/>
@@ -1851,6 +1800,7 @@
     <w:lsdException w:name="List Continue 4" w:semiHidden="1" w:unhideWhenUsed="1"/>
     <w:lsdException w:name="List Continue 5" w:semiHidden="1" w:unhideWhenUsed="1"/>
     <w:lsdException w:name="Message Header" w:semiHidden="1" w:unhideWhenUsed="1"/>
+    <w:lsdException w:name="Subtitle" w:uiPriority="11" w:qFormat="1"/>
     <w:lsdException w:name="Salutation" w:semiHidden="1" w:unhideWhenUsed="1"/>
     <w:lsdException w:name="Date" w:semiHidden="1" w:unhideWhenUsed="1"/>
     <w:lsdException w:name="Body Text First Indent" w:semiHidden="1" w:unhideWhenUsed="1"/>
@@ -1859,6 +1809,8 @@
     <w:lsdException w:name="Block Text" w:semiHidden="1" w:unhideWhenUsed="1"/>
     <w:lsdException w:name="Hyperlink" w:semiHidden="1" w:unhideWhenUsed="1"/>
     <w:lsdException w:name="FollowedHyperlink" w:semiHidden="1" w:unhideWhenUsed="1"/>
+    <w:lsdException w:name="Strong" w:uiPriority="22" w:qFormat="1"/>
+    <w:lsdException w:name="Emphasis" w:uiPriority="20" w:qFormat="1"/>
     <w:lsdException w:name="Document Map" w:semiHidden="1" w:unhideWhenUsed="1"/>
     <w:lsdException w:name="Plain Text" w:semiHidden="1" w:unhideWhenUsed="1"/>
     <w:lsdException w:name="E-mail Signature" w:semiHidden="1" w:unhideWhenUsed="1"/>
@@ -1926,8 +1878,16 @@
     <w:lsdException w:name="Balloon Text" w:semiHidden="1" w:unhideWhenUsed="1"/>
     <w:lsdException w:name="Table Theme" w:semiHidden="1" w:unhideWhenUsed="1"/>
     <w:lsdException w:name="Placeholder Text" w:semiHidden="1"/>
+    <w:lsdException w:name="No Spacing" w:uiPriority="1" w:qFormat="1"/>
     <w:lsdException w:name="Light Shading"/>
     <w:lsdException w:name="Light List"/>
+    <w:lsdException w:name="Light Grid"/>
+    <w:lsdException w:name="Medium Shading 1"/>
+    <w:lsdException w:name="Medium Shading 2"/>
+    <w:lsdException w:name="Medium List 1"/>
+    <w:lsdException w:name="Medium List 2"/>
+    <w:lsdException w:name="Medium Grid 1"/>
+    <w:lsdException w:name="Medium Grid 2"/>
     <w:lsdException w:name="Medium Grid 3"/>
     <w:lsdException w:name="Dark List"/>
     <w:lsdException w:name="Colorful Shading"/>
@@ -1940,6 +1900,9 @@
     <w:lsdException w:name="Medium Shading 2 Accent 1"/>
     <w:lsdException w:name="Medium List 1 Accent 1"/>
     <w:lsdException w:name="Revision" w:semiHidden="1"/>
+    <w:lsdException w:name="List Paragraph" w:uiPriority="34" w:qFormat="1"/>
+    <w:lsdException w:name="Quote" w:uiPriority="29" w:qFormat="1"/>
+    <w:lsdException w:name="Intense Quote" w:uiPriority="30" w:qFormat="1"/>
     <w:lsdException w:name="Medium List 2 Accent 1"/>
     <w:lsdException w:name="Medium Grid 1 Accent 1"/>
     <w:lsdException w:name="Medium Grid 2 Accent 1"/>
@@ -2018,8 +1981,13 @@
     <w:lsdException w:name="Colorful Shading Accent 6"/>
     <w:lsdException w:name="Colorful List Accent 6"/>
     <w:lsdException w:name="Colorful Grid Accent 6"/>
+    <w:lsdException w:name="Subtle Emphasis" w:uiPriority="19" w:qFormat="1"/>
+    <w:lsdException w:name="Intense Emphasis" w:uiPriority="21" w:qFormat="1"/>
+    <w:lsdException w:name="Subtle Reference" w:uiPriority="31" w:qFormat="1"/>
+    <w:lsdException w:name="Intense Reference" w:uiPriority="32" w:qFormat="1"/>
+    <w:lsdException w:name="Book Title" w:uiPriority="33" w:qFormat="1"/>
     <w:lsdException w:name="Bibliography" w:semiHidden="1" w:unhideWhenUsed="1"/>
-    <w:lsdException w:name="TOC Heading" w:semiHidden="1" w:unhideWhenUsed="1"/>
+    <w:lsdException w:name="TOC Heading" w:semiHidden="1" w:unhideWhenUsed="1" w:qFormat="1"/>
     <w:lsdException w:name="Grid Table 4" w:uiPriority="49"/>
     <w:lsdException w:name="Grid Table 5 Dark" w:uiPriority="50"/>
     <w:lsdException w:name="Grid Table 6 Colorful" w:uiPriority="51"/>
@@ -2124,24 +2092,25 @@
   <w:style w:type="paragraph" w:default="1" w:styleId="Normal">
     <w:name w:val="Normal"/>
     <w:qFormat/>
+    <w:rsid w:val="00F656B2"/>
   </w:style>
   <w:style w:type="paragraph" w:styleId="Heading1">
     <w:name w:val="heading 1"/>
     <w:basedOn w:val="Normal"/>
-    <w:next w:val="BodyText"/>
+    <w:next w:val="Normal"/>
+    <w:link w:val="Heading1Char"/>
     <w:uiPriority w:val="9"/>
     <w:qFormat/>
+    <w:rsid w:val="00F656B2"/>
     <w:pPr>
       <w:keepNext/>
       <w:keepLines/>
-      <w:spacing w:before="480" w:after="0"/>
+      <w:spacing w:before="320" w:after="0" w:line="240" w:lineRule="auto"/>
       <w:outlineLvl w:val="0"/>
     </w:pPr>
     <w:rPr>
       <w:rFonts w:asciiTheme="majorHAnsi" w:eastAsiaTheme="majorEastAsia" w:hAnsiTheme="majorHAnsi" w:cstheme="majorBidi"/>
-      <w:b/>
-      <w:bCs/>
-      <w:color w:val="008575" w:themeColor="accent1"/>
+      <w:color w:val="006357" w:themeColor="accent1" w:themeShade="BF"/>
       <w:sz w:val="32"/>
       <w:szCs w:val="32"/>
     </w:rPr>
@@ -2149,21 +2118,21 @@
   <w:style w:type="paragraph" w:styleId="Heading2">
     <w:name w:val="heading 2"/>
     <w:basedOn w:val="Normal"/>
-    <w:next w:val="BodyText"/>
+    <w:next w:val="Normal"/>
+    <w:link w:val="Heading2Char"/>
     <w:uiPriority w:val="9"/>
     <w:unhideWhenUsed/>
     <w:qFormat/>
+    <w:rsid w:val="00F656B2"/>
     <w:pPr>
       <w:keepNext/>
       <w:keepLines/>
-      <w:spacing w:before="200" w:after="0"/>
+      <w:spacing w:before="80" w:after="0" w:line="240" w:lineRule="auto"/>
       <w:outlineLvl w:val="1"/>
     </w:pPr>
     <w:rPr>
       <w:rFonts w:asciiTheme="majorHAnsi" w:eastAsiaTheme="majorEastAsia" w:hAnsiTheme="majorHAnsi" w:cstheme="majorBidi"/>
-      <w:b/>
-      <w:bCs/>
-      <w:color w:val="008575" w:themeColor="accent1"/>
+      <w:color w:val="404040" w:themeColor="text1" w:themeTint="BF"/>
       <w:sz w:val="28"/>
       <w:szCs w:val="28"/>
     </w:rPr>
@@ -2171,132 +2140,160 @@
   <w:style w:type="paragraph" w:styleId="Heading3">
     <w:name w:val="heading 3"/>
     <w:basedOn w:val="Normal"/>
-    <w:next w:val="BodyText"/>
+    <w:next w:val="Normal"/>
+    <w:link w:val="Heading3Char"/>
     <w:uiPriority w:val="9"/>
     <w:unhideWhenUsed/>
     <w:qFormat/>
+    <w:rsid w:val="00F656B2"/>
     <w:pPr>
       <w:keepNext/>
       <w:keepLines/>
-      <w:spacing w:before="200" w:after="0"/>
+      <w:spacing w:before="40" w:after="0" w:line="240" w:lineRule="auto"/>
       <w:outlineLvl w:val="2"/>
     </w:pPr>
     <w:rPr>
       <w:rFonts w:asciiTheme="majorHAnsi" w:eastAsiaTheme="majorEastAsia" w:hAnsiTheme="majorHAnsi" w:cstheme="majorBidi"/>
-      <w:b/>
-      <w:bCs/>
-      <w:color w:val="008575" w:themeColor="accent1"/>
+      <w:color w:val="274B47" w:themeColor="text2"/>
+      <w:sz w:val="24"/>
+      <w:szCs w:val="24"/>
     </w:rPr>
   </w:style>
   <w:style w:type="paragraph" w:styleId="Heading4">
     <w:name w:val="heading 4"/>
     <w:basedOn w:val="Normal"/>
-    <w:next w:val="BodyText"/>
+    <w:next w:val="Normal"/>
+    <w:link w:val="Heading4Char"/>
     <w:uiPriority w:val="9"/>
     <w:unhideWhenUsed/>
     <w:qFormat/>
+    <w:rsid w:val="00F656B2"/>
     <w:pPr>
       <w:keepNext/>
       <w:keepLines/>
-      <w:spacing w:before="200" w:after="0"/>
+      <w:spacing w:before="40" w:after="0"/>
       <w:outlineLvl w:val="3"/>
     </w:pPr>
     <w:rPr>
       <w:rFonts w:asciiTheme="majorHAnsi" w:eastAsiaTheme="majorEastAsia" w:hAnsiTheme="majorHAnsi" w:cstheme="majorBidi"/>
-      <w:bCs/>
-      <w:i/>
-      <w:color w:val="008575" w:themeColor="accent1"/>
+      <w:sz w:val="22"/>
+      <w:szCs w:val="22"/>
     </w:rPr>
   </w:style>
   <w:style w:type="paragraph" w:styleId="Heading5">
     <w:name w:val="heading 5"/>
     <w:basedOn w:val="Normal"/>
-    <w:next w:val="BodyText"/>
+    <w:next w:val="Normal"/>
+    <w:link w:val="Heading5Char"/>
     <w:uiPriority w:val="9"/>
     <w:unhideWhenUsed/>
     <w:qFormat/>
+    <w:rsid w:val="00F656B2"/>
     <w:pPr>
       <w:keepNext/>
       <w:keepLines/>
-      <w:spacing w:before="200" w:after="0"/>
+      <w:spacing w:before="40" w:after="0"/>
       <w:outlineLvl w:val="4"/>
     </w:pPr>
     <w:rPr>
       <w:rFonts w:asciiTheme="majorHAnsi" w:eastAsiaTheme="majorEastAsia" w:hAnsiTheme="majorHAnsi" w:cstheme="majorBidi"/>
-      <w:iCs/>
-      <w:color w:val="008575" w:themeColor="accent1"/>
+      <w:color w:val="274B47" w:themeColor="text2"/>
+      <w:sz w:val="22"/>
+      <w:szCs w:val="22"/>
     </w:rPr>
   </w:style>
   <w:style w:type="paragraph" w:styleId="Heading6">
     <w:name w:val="heading 6"/>
     <w:basedOn w:val="Normal"/>
-    <w:next w:val="BodyText"/>
+    <w:next w:val="Normal"/>
+    <w:link w:val="Heading6Char"/>
     <w:uiPriority w:val="9"/>
     <w:unhideWhenUsed/>
     <w:qFormat/>
+    <w:rsid w:val="00F656B2"/>
     <w:pPr>
       <w:keepNext/>
       <w:keepLines/>
-      <w:spacing w:before="200" w:after="0"/>
+      <w:spacing w:before="40" w:after="0"/>
       <w:outlineLvl w:val="5"/>
     </w:pPr>
     <w:rPr>
       <w:rFonts w:asciiTheme="majorHAnsi" w:eastAsiaTheme="majorEastAsia" w:hAnsiTheme="majorHAnsi" w:cstheme="majorBidi"/>
-      <w:color w:val="008575" w:themeColor="accent1"/>
+      <w:i/>
+      <w:iCs/>
+      <w:color w:val="274B47" w:themeColor="text2"/>
+      <w:sz w:val="21"/>
+      <w:szCs w:val="21"/>
     </w:rPr>
   </w:style>
   <w:style w:type="paragraph" w:styleId="Heading7">
     <w:name w:val="heading 7"/>
     <w:basedOn w:val="Normal"/>
-    <w:next w:val="BodyText"/>
+    <w:next w:val="Normal"/>
+    <w:link w:val="Heading7Char"/>
     <w:uiPriority w:val="9"/>
     <w:unhideWhenUsed/>
     <w:qFormat/>
+    <w:rsid w:val="00F656B2"/>
     <w:pPr>
       <w:keepNext/>
       <w:keepLines/>
-      <w:spacing w:before="200" w:after="0"/>
+      <w:spacing w:before="40" w:after="0"/>
       <w:outlineLvl w:val="6"/>
     </w:pPr>
     <w:rPr>
       <w:rFonts w:asciiTheme="majorHAnsi" w:eastAsiaTheme="majorEastAsia" w:hAnsiTheme="majorHAnsi" w:cstheme="majorBidi"/>
-      <w:color w:val="008575" w:themeColor="accent1"/>
+      <w:i/>
+      <w:iCs/>
+      <w:color w:val="00423A" w:themeColor="accent1" w:themeShade="80"/>
+      <w:sz w:val="21"/>
+      <w:szCs w:val="21"/>
     </w:rPr>
   </w:style>
   <w:style w:type="paragraph" w:styleId="Heading8">
     <w:name w:val="heading 8"/>
     <w:basedOn w:val="Normal"/>
-    <w:next w:val="BodyText"/>
+    <w:next w:val="Normal"/>
+    <w:link w:val="Heading8Char"/>
     <w:uiPriority w:val="9"/>
     <w:unhideWhenUsed/>
     <w:qFormat/>
+    <w:rsid w:val="00F656B2"/>
     <w:pPr>
       <w:keepNext/>
       <w:keepLines/>
-      <w:spacing w:before="200" w:after="0"/>
+      <w:spacing w:before="40" w:after="0"/>
       <w:outlineLvl w:val="7"/>
     </w:pPr>
     <w:rPr>
       <w:rFonts w:asciiTheme="majorHAnsi" w:eastAsiaTheme="majorEastAsia" w:hAnsiTheme="majorHAnsi" w:cstheme="majorBidi"/>
-      <w:color w:val="008575" w:themeColor="accent1"/>
+      <w:b/>
+      <w:bCs/>
+      <w:color w:val="274B47" w:themeColor="text2"/>
     </w:rPr>
   </w:style>
   <w:style w:type="paragraph" w:styleId="Heading9">
     <w:name w:val="heading 9"/>
     <w:basedOn w:val="Normal"/>
-    <w:next w:val="BodyText"/>
+    <w:next w:val="Normal"/>
+    <w:link w:val="Heading9Char"/>
     <w:uiPriority w:val="9"/>
     <w:unhideWhenUsed/>
     <w:qFormat/>
+    <w:rsid w:val="00F656B2"/>
     <w:pPr>
       <w:keepNext/>
       <w:keepLines/>
-      <w:spacing w:before="200" w:after="0"/>
+      <w:spacing w:before="40" w:after="0"/>
       <w:outlineLvl w:val="8"/>
     </w:pPr>
     <w:rPr>
       <w:rFonts w:asciiTheme="majorHAnsi" w:eastAsiaTheme="majorEastAsia" w:hAnsiTheme="majorHAnsi" w:cstheme="majorBidi"/>
-      <w:color w:val="008575" w:themeColor="accent1"/>
+      <w:b/>
+      <w:bCs/>
+      <w:i/>
+      <w:iCs/>
+      <w:color w:val="274B47" w:themeColor="text2"/>
     </w:rPr>
   </w:style>
   <w:style w:type="character" w:default="1" w:styleId="DefaultParagraphFont">
@@ -2329,21 +2326,22 @@
   <w:style w:type="paragraph" w:styleId="BodyText">
     <w:name w:val="Body Text"/>
     <w:basedOn w:val="Normal"/>
-    <w:qFormat/>
+    <w:rsid w:val="008C718E"/>
     <w:pPr>
       <w:spacing w:before="180" w:after="180"/>
     </w:pPr>
+    <w:rPr>
+      <w:sz w:val="22"/>
+    </w:rPr>
   </w:style>
   <w:style w:type="paragraph" w:customStyle="1" w:styleId="FirstParagraph">
     <w:name w:val="First Paragraph"/>
     <w:basedOn w:val="BodyText"/>
     <w:next w:val="BodyText"/>
-    <w:qFormat/>
   </w:style>
   <w:style w:type="paragraph" w:customStyle="1" w:styleId="Compact">
     <w:name w:val="Compact"/>
     <w:basedOn w:val="BodyText"/>
-    <w:qFormat/>
     <w:pPr>
       <w:spacing w:before="36" w:after="36"/>
     </w:pPr>
@@ -2351,40 +2349,46 @@
   <w:style w:type="paragraph" w:styleId="Title">
     <w:name w:val="Title"/>
     <w:basedOn w:val="Normal"/>
-    <w:next w:val="BodyText"/>
+    <w:next w:val="Normal"/>
+    <w:link w:val="TitleChar"/>
+    <w:uiPriority w:val="10"/>
     <w:qFormat/>
+    <w:rsid w:val="00F656B2"/>
     <w:pPr>
-      <w:keepNext/>
-      <w:keepLines/>
-      <w:spacing w:before="480" w:after="240"/>
-      <w:jc w:val="center"/>
+      <w:spacing w:after="0" w:line="240" w:lineRule="auto"/>
+      <w:contextualSpacing/>
     </w:pPr>
     <w:rPr>
       <w:rFonts w:asciiTheme="majorHAnsi" w:eastAsiaTheme="majorEastAsia" w:hAnsiTheme="majorHAnsi" w:cstheme="majorBidi"/>
-      <w:b/>
-      <w:bCs/>
-      <w:color w:val="005E52" w:themeColor="accent1" w:themeShade="B5"/>
-      <w:sz w:val="36"/>
-      <w:szCs w:val="36"/>
+      <w:color w:val="008575" w:themeColor="accent1"/>
+      <w:spacing w:val="-10"/>
+      <w:sz w:val="56"/>
+      <w:szCs w:val="56"/>
     </w:rPr>
   </w:style>
   <w:style w:type="paragraph" w:styleId="Subtitle">
     <w:name w:val="Subtitle"/>
-    <w:basedOn w:val="Title"/>
-    <w:next w:val="BodyText"/>
+    <w:basedOn w:val="Normal"/>
+    <w:next w:val="Normal"/>
+    <w:link w:val="SubtitleChar"/>
+    <w:uiPriority w:val="11"/>
     <w:qFormat/>
+    <w:rsid w:val="00F656B2"/>
     <w:pPr>
-      <w:spacing w:before="240"/>
+      <w:numPr>
+        <w:ilvl w:val="1"/>
+      </w:numPr>
+      <w:spacing w:line="240" w:lineRule="auto"/>
     </w:pPr>
     <w:rPr>
-      <w:sz w:val="30"/>
-      <w:szCs w:val="30"/>
+      <w:rFonts w:asciiTheme="majorHAnsi" w:eastAsiaTheme="majorEastAsia" w:hAnsiTheme="majorHAnsi" w:cstheme="majorBidi"/>
+      <w:sz w:val="24"/>
+      <w:szCs w:val="24"/>
     </w:rPr>
   </w:style>
   <w:style w:type="paragraph" w:customStyle="1" w:styleId="Author">
     <w:name w:val="Author"/>
     <w:next w:val="BodyText"/>
-    <w:qFormat/>
     <w:pPr>
       <w:keepNext/>
       <w:keepLines/>
@@ -2394,7 +2398,6 @@
   <w:style w:type="paragraph" w:styleId="Date">
     <w:name w:val="Date"/>
     <w:next w:val="BodyText"/>
-    <w:qFormat/>
     <w:pPr>
       <w:keepNext/>
       <w:keepLines/>
@@ -2405,21 +2408,15 @@
     <w:name w:val="Abstract"/>
     <w:basedOn w:val="Normal"/>
     <w:next w:val="BodyText"/>
-    <w:qFormat/>
     <w:pPr>
       <w:keepNext/>
       <w:keepLines/>
       <w:spacing w:before="300" w:after="300"/>
     </w:pPr>
-    <w:rPr>
-      <w:sz w:val="20"/>
-      <w:szCs w:val="20"/>
-    </w:rPr>
   </w:style>
   <w:style w:type="paragraph" w:styleId="Bibliography">
     <w:name w:val="Bibliography"/>
     <w:basedOn w:val="Normal"/>
-    <w:qFormat/>
   </w:style>
   <w:style w:type="paragraph" w:styleId="BlockText">
     <w:name w:val="Block Text"/>
@@ -2427,7 +2424,6 @@
     <w:next w:val="BodyText"/>
     <w:uiPriority w:val="9"/>
     <w:unhideWhenUsed/>
-    <w:qFormat/>
     <w:pPr>
       <w:spacing w:before="100" w:after="100"/>
       <w:ind w:left="480" w:right="480"/>
@@ -2438,7 +2434,6 @@
     <w:basedOn w:val="Normal"/>
     <w:uiPriority w:val="9"/>
     <w:unhideWhenUsed/>
-    <w:qFormat/>
   </w:style>
   <w:style w:type="table" w:customStyle="1" w:styleId="Table">
     <w:name w:val="Table"/>
@@ -2454,6 +2449,20 @@
         <w:right w:w="108" w:type="dxa"/>
       </w:tblCellMar>
     </w:tblPr>
+    <w:tblStylePr w:type="firstRow">
+      <w:tblPr>
+        <w:jc w:val="left"/>
+      </w:tblPr>
+      <w:trPr>
+        <w:jc w:val="left"/>
+      </w:trPr>
+      <w:tcPr>
+        <w:tcBorders>
+          <w:bottom w:val="single" w:sz="0" w:space="0" w:color="auto"/>
+        </w:tcBorders>
+        <w:vAlign w:val="bottom"/>
+      </w:tcPr>
+    </w:tblStylePr>
   </w:style>
   <w:style w:type="paragraph" w:customStyle="1" w:styleId="DefinitionTerm">
     <w:name w:val="Definition Term"/>
@@ -2475,12 +2484,21 @@
   <w:style w:type="paragraph" w:styleId="Caption">
     <w:name w:val="caption"/>
     <w:basedOn w:val="Normal"/>
+    <w:next w:val="Normal"/>
     <w:link w:val="CaptionChar"/>
+    <w:uiPriority w:val="35"/>
+    <w:unhideWhenUsed/>
+    <w:qFormat/>
+    <w:rsid w:val="00F656B2"/>
     <w:pPr>
-      <w:spacing w:after="120"/>
+      <w:spacing w:line="240" w:lineRule="auto"/>
     </w:pPr>
     <w:rPr>
-      <w:i/>
+      <w:b/>
+      <w:bCs/>
+      <w:smallCaps/>
+      <w:color w:val="595959" w:themeColor="text1" w:themeTint="A6"/>
+      <w:spacing w:val="6"/>
     </w:rPr>
   </w:style>
   <w:style w:type="paragraph" w:customStyle="1" w:styleId="TableCaption">
@@ -2509,6 +2527,14 @@
     <w:name w:val="Caption Char"/>
     <w:basedOn w:val="DefaultParagraphFont"/>
     <w:link w:val="Caption"/>
+    <w:uiPriority w:val="35"/>
+    <w:rPr>
+      <w:b/>
+      <w:bCs/>
+      <w:smallCaps/>
+      <w:color w:val="595959" w:themeColor="text1" w:themeTint="A6"/>
+      <w:spacing w:val="6"/>
+    </w:rPr>
   </w:style>
   <w:style w:type="character" w:customStyle="1" w:styleId="VerbatimChar">
     <w:name w:val="Verbatim Char"/>
@@ -2516,17 +2542,34 @@
     <w:link w:val="SourceCode"/>
     <w:rPr>
       <w:rFonts w:ascii="Consolas" w:hAnsi="Consolas"/>
+      <w:b/>
+      <w:bCs/>
+      <w:smallCaps/>
+      <w:color w:val="595959" w:themeColor="text1" w:themeTint="A6"/>
+      <w:spacing w:val="6"/>
       <w:sz w:val="22"/>
     </w:rPr>
   </w:style>
   <w:style w:type="character" w:customStyle="1" w:styleId="SectionNumber">
     <w:name w:val="Section Number"/>
     <w:basedOn w:val="CaptionChar"/>
+    <w:rPr>
+      <w:b/>
+      <w:bCs/>
+      <w:smallCaps/>
+      <w:color w:val="595959" w:themeColor="text1" w:themeTint="A6"/>
+      <w:spacing w:val="6"/>
+    </w:rPr>
   </w:style>
   <w:style w:type="character" w:styleId="FootnoteReference">
     <w:name w:val="footnote reference"/>
     <w:basedOn w:val="CaptionChar"/>
     <w:rPr>
+      <w:b/>
+      <w:bCs/>
+      <w:smallCaps/>
+      <w:color w:val="595959" w:themeColor="text1" w:themeTint="A6"/>
+      <w:spacing w:val="6"/>
       <w:vertAlign w:val="superscript"/>
     </w:rPr>
   </w:style>
@@ -2534,25 +2577,64 @@
     <w:name w:val="Hyperlink"/>
     <w:basedOn w:val="CaptionChar"/>
     <w:rPr>
+      <w:b/>
+      <w:bCs/>
+      <w:smallCaps/>
       <w:color w:val="008575" w:themeColor="accent1"/>
+      <w:spacing w:val="6"/>
     </w:rPr>
   </w:style>
   <w:style w:type="paragraph" w:styleId="TOCHeading">
     <w:name w:val="TOC Heading"/>
     <w:basedOn w:val="Heading1"/>
-    <w:next w:val="BodyText"/>
+    <w:next w:val="Normal"/>
     <w:uiPriority w:val="39"/>
     <w:unhideWhenUsed/>
     <w:qFormat/>
+    <w:rsid w:val="00F656B2"/>
     <w:pPr>
-      <w:spacing w:before="240" w:line="259" w:lineRule="auto"/>
       <w:outlineLvl w:val="9"/>
     </w:pPr>
-    <w:rPr>
-      <w:b w:val="0"/>
-      <w:bCs w:val="0"/>
-      <w:color w:val="006357" w:themeColor="accent1" w:themeShade="BF"/>
-    </w:rPr>
+  </w:style>
+  <w:style w:type="paragraph" w:styleId="Header">
+    <w:name w:val="header"/>
+    <w:basedOn w:val="Normal"/>
+    <w:link w:val="HeaderChar"/>
+    <w:unhideWhenUsed/>
+    <w:rsid w:val="002A5DCE"/>
+    <w:pPr>
+      <w:tabs>
+        <w:tab w:val="center" w:pos="4680"/>
+        <w:tab w:val="right" w:pos="9360"/>
+      </w:tabs>
+      <w:spacing w:after="0"/>
+    </w:pPr>
+  </w:style>
+  <w:style w:type="character" w:customStyle="1" w:styleId="HeaderChar">
+    <w:name w:val="Header Char"/>
+    <w:basedOn w:val="DefaultParagraphFont"/>
+    <w:link w:val="Header"/>
+    <w:rsid w:val="002A5DCE"/>
+  </w:style>
+  <w:style w:type="paragraph" w:styleId="Footer">
+    <w:name w:val="footer"/>
+    <w:basedOn w:val="Normal"/>
+    <w:link w:val="FooterChar"/>
+    <w:unhideWhenUsed/>
+    <w:rsid w:val="002A5DCE"/>
+    <w:pPr>
+      <w:tabs>
+        <w:tab w:val="center" w:pos="4680"/>
+        <w:tab w:val="right" w:pos="9360"/>
+      </w:tabs>
+      <w:spacing w:after="0"/>
+    </w:pPr>
+  </w:style>
+  <w:style w:type="character" w:customStyle="1" w:styleId="FooterChar">
+    <w:name w:val="Footer Char"/>
+    <w:basedOn w:val="DefaultParagraphFont"/>
+    <w:link w:val="Footer"/>
+    <w:rsid w:val="002A5DCE"/>
   </w:style>
   <w:style w:type="paragraph" w:customStyle="1" w:styleId="SourceCode">
     <w:name w:val="Source Code"/>
@@ -2567,8 +2649,11 @@
     <w:basedOn w:val="VerbatimChar"/>
     <w:rPr>
       <w:rFonts w:ascii="Consolas" w:hAnsi="Consolas"/>
-      <w:b/>
+      <w:b w:val="0"/>
+      <w:bCs/>
+      <w:smallCaps/>
       <w:color w:val="007020"/>
+      <w:spacing w:val="6"/>
       <w:sz w:val="22"/>
     </w:rPr>
   </w:style>
@@ -2577,7 +2662,11 @@
     <w:basedOn w:val="VerbatimChar"/>
     <w:rPr>
       <w:rFonts w:ascii="Consolas" w:hAnsi="Consolas"/>
+      <w:b/>
+      <w:bCs/>
+      <w:smallCaps/>
       <w:color w:val="902000"/>
+      <w:spacing w:val="6"/>
       <w:sz w:val="22"/>
     </w:rPr>
   </w:style>
@@ -2586,7 +2675,11 @@
     <w:basedOn w:val="VerbatimChar"/>
     <w:rPr>
       <w:rFonts w:ascii="Consolas" w:hAnsi="Consolas"/>
+      <w:b/>
+      <w:bCs/>
+      <w:smallCaps/>
       <w:color w:val="40A070"/>
+      <w:spacing w:val="6"/>
       <w:sz w:val="22"/>
     </w:rPr>
   </w:style>
@@ -2595,7 +2688,11 @@
     <w:basedOn w:val="VerbatimChar"/>
     <w:rPr>
       <w:rFonts w:ascii="Consolas" w:hAnsi="Consolas"/>
+      <w:b/>
+      <w:bCs/>
+      <w:smallCaps/>
       <w:color w:val="40A070"/>
+      <w:spacing w:val="6"/>
       <w:sz w:val="22"/>
     </w:rPr>
   </w:style>
@@ -2604,7 +2701,11 @@
     <w:basedOn w:val="VerbatimChar"/>
     <w:rPr>
       <w:rFonts w:ascii="Consolas" w:hAnsi="Consolas"/>
+      <w:b/>
+      <w:bCs/>
+      <w:smallCaps/>
       <w:color w:val="40A070"/>
+      <w:spacing w:val="6"/>
       <w:sz w:val="22"/>
     </w:rPr>
   </w:style>
@@ -2613,7 +2714,11 @@
     <w:basedOn w:val="VerbatimChar"/>
     <w:rPr>
       <w:rFonts w:ascii="Consolas" w:hAnsi="Consolas"/>
+      <w:b/>
+      <w:bCs/>
+      <w:smallCaps/>
       <w:color w:val="880000"/>
+      <w:spacing w:val="6"/>
       <w:sz w:val="22"/>
     </w:rPr>
   </w:style>
@@ -2622,7 +2727,11 @@
     <w:basedOn w:val="VerbatimChar"/>
     <w:rPr>
       <w:rFonts w:ascii="Consolas" w:hAnsi="Consolas"/>
+      <w:b/>
+      <w:bCs/>
+      <w:smallCaps/>
       <w:color w:val="4070A0"/>
+      <w:spacing w:val="6"/>
       <w:sz w:val="22"/>
     </w:rPr>
   </w:style>
@@ -2631,7 +2740,11 @@
     <w:basedOn w:val="VerbatimChar"/>
     <w:rPr>
       <w:rFonts w:ascii="Consolas" w:hAnsi="Consolas"/>
+      <w:b/>
+      <w:bCs/>
+      <w:smallCaps/>
       <w:color w:val="4070A0"/>
+      <w:spacing w:val="6"/>
       <w:sz w:val="22"/>
     </w:rPr>
   </w:style>
@@ -2640,7 +2753,11 @@
     <w:basedOn w:val="VerbatimChar"/>
     <w:rPr>
       <w:rFonts w:ascii="Consolas" w:hAnsi="Consolas"/>
+      <w:b/>
+      <w:bCs/>
+      <w:smallCaps/>
       <w:color w:val="4070A0"/>
+      <w:spacing w:val="6"/>
       <w:sz w:val="22"/>
     </w:rPr>
   </w:style>
@@ -2649,7 +2766,11 @@
     <w:basedOn w:val="VerbatimChar"/>
     <w:rPr>
       <w:rFonts w:ascii="Consolas" w:hAnsi="Consolas"/>
+      <w:b/>
+      <w:bCs/>
+      <w:smallCaps/>
       <w:color w:val="4070A0"/>
+      <w:spacing w:val="6"/>
       <w:sz w:val="22"/>
     </w:rPr>
   </w:style>
@@ -2658,7 +2779,11 @@
     <w:basedOn w:val="VerbatimChar"/>
     <w:rPr>
       <w:rFonts w:ascii="Consolas" w:hAnsi="Consolas"/>
+      <w:b/>
+      <w:bCs/>
+      <w:smallCaps/>
       <w:color w:val="BB6688"/>
+      <w:spacing w:val="6"/>
       <w:sz w:val="22"/>
     </w:rPr>
   </w:style>
@@ -2667,6 +2792,11 @@
     <w:basedOn w:val="VerbatimChar"/>
     <w:rPr>
       <w:rFonts w:ascii="Consolas" w:hAnsi="Consolas"/>
+      <w:b/>
+      <w:bCs/>
+      <w:smallCaps/>
+      <w:color w:val="595959" w:themeColor="text1" w:themeTint="A6"/>
+      <w:spacing w:val="6"/>
       <w:sz w:val="22"/>
     </w:rPr>
   </w:style>
@@ -2675,8 +2805,12 @@
     <w:basedOn w:val="VerbatimChar"/>
     <w:rPr>
       <w:rFonts w:ascii="Consolas" w:hAnsi="Consolas"/>
+      <w:b/>
+      <w:bCs/>
       <w:i/>
+      <w:smallCaps/>
       <w:color w:val="60A0B0"/>
+      <w:spacing w:val="6"/>
       <w:sz w:val="22"/>
     </w:rPr>
   </w:style>
@@ -2685,8 +2819,12 @@
     <w:basedOn w:val="VerbatimChar"/>
     <w:rPr>
       <w:rFonts w:ascii="Consolas" w:hAnsi="Consolas"/>
+      <w:b/>
+      <w:bCs/>
       <w:i/>
+      <w:smallCaps/>
       <w:color w:val="BA2121"/>
+      <w:spacing w:val="6"/>
       <w:sz w:val="22"/>
     </w:rPr>
   </w:style>
@@ -2695,9 +2833,12 @@
     <w:basedOn w:val="VerbatimChar"/>
     <w:rPr>
       <w:rFonts w:ascii="Consolas" w:hAnsi="Consolas"/>
-      <w:b/>
+      <w:b w:val="0"/>
+      <w:bCs/>
       <w:i/>
+      <w:smallCaps/>
       <w:color w:val="60A0B0"/>
+      <w:spacing w:val="6"/>
       <w:sz w:val="22"/>
     </w:rPr>
   </w:style>
@@ -2706,9 +2847,12 @@
     <w:basedOn w:val="VerbatimChar"/>
     <w:rPr>
       <w:rFonts w:ascii="Consolas" w:hAnsi="Consolas"/>
-      <w:b/>
+      <w:b w:val="0"/>
+      <w:bCs/>
       <w:i/>
+      <w:smallCaps/>
       <w:color w:val="60A0B0"/>
+      <w:spacing w:val="6"/>
       <w:sz w:val="22"/>
     </w:rPr>
   </w:style>
@@ -2717,7 +2861,11 @@
     <w:basedOn w:val="VerbatimChar"/>
     <w:rPr>
       <w:rFonts w:ascii="Consolas" w:hAnsi="Consolas"/>
+      <w:b/>
+      <w:bCs/>
+      <w:smallCaps/>
       <w:color w:val="007020"/>
+      <w:spacing w:val="6"/>
       <w:sz w:val="22"/>
     </w:rPr>
   </w:style>
@@ -2726,7 +2874,11 @@
     <w:basedOn w:val="VerbatimChar"/>
     <w:rPr>
       <w:rFonts w:ascii="Consolas" w:hAnsi="Consolas"/>
+      <w:b/>
+      <w:bCs/>
+      <w:smallCaps/>
       <w:color w:val="06287E"/>
+      <w:spacing w:val="6"/>
       <w:sz w:val="22"/>
     </w:rPr>
   </w:style>
@@ -2735,7 +2887,11 @@
     <w:basedOn w:val="VerbatimChar"/>
     <w:rPr>
       <w:rFonts w:ascii="Consolas" w:hAnsi="Consolas"/>
+      <w:b/>
+      <w:bCs/>
+      <w:smallCaps/>
       <w:color w:val="19177C"/>
+      <w:spacing w:val="6"/>
       <w:sz w:val="22"/>
     </w:rPr>
   </w:style>
@@ -2744,8 +2900,11 @@
     <w:basedOn w:val="VerbatimChar"/>
     <w:rPr>
       <w:rFonts w:ascii="Consolas" w:hAnsi="Consolas"/>
-      <w:b/>
+      <w:b w:val="0"/>
+      <w:bCs/>
+      <w:smallCaps/>
       <w:color w:val="007020"/>
+      <w:spacing w:val="6"/>
       <w:sz w:val="22"/>
     </w:rPr>
   </w:style>
@@ -2754,7 +2913,11 @@
     <w:basedOn w:val="VerbatimChar"/>
     <w:rPr>
       <w:rFonts w:ascii="Consolas" w:hAnsi="Consolas"/>
+      <w:b/>
+      <w:bCs/>
+      <w:smallCaps/>
       <w:color w:val="666666"/>
+      <w:spacing w:val="6"/>
       <w:sz w:val="22"/>
     </w:rPr>
   </w:style>
@@ -2763,6 +2926,11 @@
     <w:basedOn w:val="VerbatimChar"/>
     <w:rPr>
       <w:rFonts w:ascii="Consolas" w:hAnsi="Consolas"/>
+      <w:b/>
+      <w:bCs/>
+      <w:smallCaps/>
+      <w:color w:val="595959" w:themeColor="text1" w:themeTint="A6"/>
+      <w:spacing w:val="6"/>
       <w:sz w:val="22"/>
     </w:rPr>
   </w:style>
@@ -2771,6 +2939,11 @@
     <w:basedOn w:val="VerbatimChar"/>
     <w:rPr>
       <w:rFonts w:ascii="Consolas" w:hAnsi="Consolas"/>
+      <w:b/>
+      <w:bCs/>
+      <w:smallCaps/>
+      <w:color w:val="595959" w:themeColor="text1" w:themeTint="A6"/>
+      <w:spacing w:val="6"/>
       <w:sz w:val="22"/>
     </w:rPr>
   </w:style>
@@ -2779,7 +2952,11 @@
     <w:basedOn w:val="VerbatimChar"/>
     <w:rPr>
       <w:rFonts w:ascii="Consolas" w:hAnsi="Consolas"/>
+      <w:b/>
+      <w:bCs/>
+      <w:smallCaps/>
       <w:color w:val="BC7A00"/>
+      <w:spacing w:val="6"/>
       <w:sz w:val="22"/>
     </w:rPr>
   </w:style>
@@ -2788,7 +2965,11 @@
     <w:basedOn w:val="VerbatimChar"/>
     <w:rPr>
       <w:rFonts w:ascii="Consolas" w:hAnsi="Consolas"/>
+      <w:b/>
+      <w:bCs/>
+      <w:smallCaps/>
       <w:color w:val="7D9029"/>
+      <w:spacing w:val="6"/>
       <w:sz w:val="22"/>
     </w:rPr>
   </w:style>
@@ -2797,6 +2978,11 @@
     <w:basedOn w:val="VerbatimChar"/>
     <w:rPr>
       <w:rFonts w:ascii="Consolas" w:hAnsi="Consolas"/>
+      <w:b/>
+      <w:bCs/>
+      <w:smallCaps/>
+      <w:color w:val="595959" w:themeColor="text1" w:themeTint="A6"/>
+      <w:spacing w:val="6"/>
       <w:sz w:val="22"/>
     </w:rPr>
   </w:style>
@@ -2805,9 +2991,12 @@
     <w:basedOn w:val="VerbatimChar"/>
     <w:rPr>
       <w:rFonts w:ascii="Consolas" w:hAnsi="Consolas"/>
-      <w:b/>
+      <w:b w:val="0"/>
+      <w:bCs/>
       <w:i/>
+      <w:smallCaps/>
       <w:color w:val="60A0B0"/>
+      <w:spacing w:val="6"/>
       <w:sz w:val="22"/>
     </w:rPr>
   </w:style>
@@ -2816,9 +3005,12 @@
     <w:basedOn w:val="VerbatimChar"/>
     <w:rPr>
       <w:rFonts w:ascii="Consolas" w:hAnsi="Consolas"/>
-      <w:b/>
+      <w:b w:val="0"/>
+      <w:bCs/>
       <w:i/>
+      <w:smallCaps/>
       <w:color w:val="60A0B0"/>
+      <w:spacing w:val="6"/>
       <w:sz w:val="22"/>
     </w:rPr>
   </w:style>
@@ -2827,8 +3019,11 @@
     <w:basedOn w:val="VerbatimChar"/>
     <w:rPr>
       <w:rFonts w:ascii="Consolas" w:hAnsi="Consolas"/>
-      <w:b/>
+      <w:b w:val="0"/>
+      <w:bCs/>
+      <w:smallCaps/>
       <w:color w:val="FF0000"/>
+      <w:spacing w:val="6"/>
       <w:sz w:val="22"/>
     </w:rPr>
   </w:style>
@@ -2837,8 +3032,11 @@
     <w:basedOn w:val="VerbatimChar"/>
     <w:rPr>
       <w:rFonts w:ascii="Consolas" w:hAnsi="Consolas"/>
-      <w:b/>
+      <w:b w:val="0"/>
+      <w:bCs/>
+      <w:smallCaps/>
       <w:color w:val="FF0000"/>
+      <w:spacing w:val="6"/>
       <w:sz w:val="22"/>
     </w:rPr>
   </w:style>
@@ -2847,56 +3045,834 @@
     <w:basedOn w:val="VerbatimChar"/>
     <w:rPr>
       <w:rFonts w:ascii="Consolas" w:hAnsi="Consolas"/>
+      <w:b/>
+      <w:bCs/>
+      <w:smallCaps/>
+      <w:color w:val="595959" w:themeColor="text1" w:themeTint="A6"/>
+      <w:spacing w:val="6"/>
       <w:sz w:val="22"/>
     </w:rPr>
   </w:style>
-  <w:style w:type="paragraph" w:styleId="Header">
-    <w:name w:val="header"/>
+  <w:style w:type="character" w:customStyle="1" w:styleId="Heading1Char">
+    <w:name w:val="Heading 1 Char"/>
+    <w:basedOn w:val="DefaultParagraphFont"/>
+    <w:link w:val="Heading1"/>
+    <w:uiPriority w:val="9"/>
+    <w:rsid w:val="00F656B2"/>
+    <w:rPr>
+      <w:rFonts w:asciiTheme="majorHAnsi" w:eastAsiaTheme="majorEastAsia" w:hAnsiTheme="majorHAnsi" w:cstheme="majorBidi"/>
+      <w:color w:val="006357" w:themeColor="accent1" w:themeShade="BF"/>
+      <w:sz w:val="32"/>
+      <w:szCs w:val="32"/>
+    </w:rPr>
+  </w:style>
+  <w:style w:type="character" w:customStyle="1" w:styleId="Heading2Char">
+    <w:name w:val="Heading 2 Char"/>
+    <w:basedOn w:val="DefaultParagraphFont"/>
+    <w:link w:val="Heading2"/>
+    <w:uiPriority w:val="9"/>
+    <w:rsid w:val="00F656B2"/>
+    <w:rPr>
+      <w:rFonts w:asciiTheme="majorHAnsi" w:eastAsiaTheme="majorEastAsia" w:hAnsiTheme="majorHAnsi" w:cstheme="majorBidi"/>
+      <w:color w:val="404040" w:themeColor="text1" w:themeTint="BF"/>
+      <w:sz w:val="28"/>
+      <w:szCs w:val="28"/>
+    </w:rPr>
+  </w:style>
+  <w:style w:type="character" w:customStyle="1" w:styleId="Heading3Char">
+    <w:name w:val="Heading 3 Char"/>
+    <w:basedOn w:val="DefaultParagraphFont"/>
+    <w:link w:val="Heading3"/>
+    <w:uiPriority w:val="9"/>
+    <w:rsid w:val="00F656B2"/>
+    <w:rPr>
+      <w:rFonts w:asciiTheme="majorHAnsi" w:eastAsiaTheme="majorEastAsia" w:hAnsiTheme="majorHAnsi" w:cstheme="majorBidi"/>
+      <w:color w:val="274B47" w:themeColor="text2"/>
+      <w:sz w:val="24"/>
+      <w:szCs w:val="24"/>
+    </w:rPr>
+  </w:style>
+  <w:style w:type="character" w:customStyle="1" w:styleId="Heading4Char">
+    <w:name w:val="Heading 4 Char"/>
+    <w:basedOn w:val="DefaultParagraphFont"/>
+    <w:link w:val="Heading4"/>
+    <w:uiPriority w:val="9"/>
+    <w:rsid w:val="00F656B2"/>
+    <w:rPr>
+      <w:rFonts w:asciiTheme="majorHAnsi" w:eastAsiaTheme="majorEastAsia" w:hAnsiTheme="majorHAnsi" w:cstheme="majorBidi"/>
+      <w:sz w:val="22"/>
+      <w:szCs w:val="22"/>
+    </w:rPr>
+  </w:style>
+  <w:style w:type="character" w:customStyle="1" w:styleId="Heading5Char">
+    <w:name w:val="Heading 5 Char"/>
+    <w:basedOn w:val="DefaultParagraphFont"/>
+    <w:link w:val="Heading5"/>
+    <w:uiPriority w:val="9"/>
+    <w:rsid w:val="00F656B2"/>
+    <w:rPr>
+      <w:rFonts w:asciiTheme="majorHAnsi" w:eastAsiaTheme="majorEastAsia" w:hAnsiTheme="majorHAnsi" w:cstheme="majorBidi"/>
+      <w:color w:val="274B47" w:themeColor="text2"/>
+      <w:sz w:val="22"/>
+      <w:szCs w:val="22"/>
+    </w:rPr>
+  </w:style>
+  <w:style w:type="character" w:customStyle="1" w:styleId="Heading6Char">
+    <w:name w:val="Heading 6 Char"/>
+    <w:basedOn w:val="DefaultParagraphFont"/>
+    <w:link w:val="Heading6"/>
+    <w:uiPriority w:val="9"/>
+    <w:rsid w:val="00F656B2"/>
+    <w:rPr>
+      <w:rFonts w:asciiTheme="majorHAnsi" w:eastAsiaTheme="majorEastAsia" w:hAnsiTheme="majorHAnsi" w:cstheme="majorBidi"/>
+      <w:i/>
+      <w:iCs/>
+      <w:color w:val="274B47" w:themeColor="text2"/>
+      <w:sz w:val="21"/>
+      <w:szCs w:val="21"/>
+    </w:rPr>
+  </w:style>
+  <w:style w:type="character" w:customStyle="1" w:styleId="Heading7Char">
+    <w:name w:val="Heading 7 Char"/>
+    <w:basedOn w:val="DefaultParagraphFont"/>
+    <w:link w:val="Heading7"/>
+    <w:uiPriority w:val="9"/>
+    <w:rsid w:val="00F656B2"/>
+    <w:rPr>
+      <w:rFonts w:asciiTheme="majorHAnsi" w:eastAsiaTheme="majorEastAsia" w:hAnsiTheme="majorHAnsi" w:cstheme="majorBidi"/>
+      <w:i/>
+      <w:iCs/>
+      <w:color w:val="00423A" w:themeColor="accent1" w:themeShade="80"/>
+      <w:sz w:val="21"/>
+      <w:szCs w:val="21"/>
+    </w:rPr>
+  </w:style>
+  <w:style w:type="character" w:customStyle="1" w:styleId="Heading8Char">
+    <w:name w:val="Heading 8 Char"/>
+    <w:basedOn w:val="DefaultParagraphFont"/>
+    <w:link w:val="Heading8"/>
+    <w:uiPriority w:val="9"/>
+    <w:rsid w:val="00F656B2"/>
+    <w:rPr>
+      <w:rFonts w:asciiTheme="majorHAnsi" w:eastAsiaTheme="majorEastAsia" w:hAnsiTheme="majorHAnsi" w:cstheme="majorBidi"/>
+      <w:b/>
+      <w:bCs/>
+      <w:color w:val="274B47" w:themeColor="text2"/>
+    </w:rPr>
+  </w:style>
+  <w:style w:type="character" w:customStyle="1" w:styleId="Heading9Char">
+    <w:name w:val="Heading 9 Char"/>
+    <w:basedOn w:val="DefaultParagraphFont"/>
+    <w:link w:val="Heading9"/>
+    <w:uiPriority w:val="9"/>
+    <w:rsid w:val="00F656B2"/>
+    <w:rPr>
+      <w:rFonts w:asciiTheme="majorHAnsi" w:eastAsiaTheme="majorEastAsia" w:hAnsiTheme="majorHAnsi" w:cstheme="majorBidi"/>
+      <w:b/>
+      <w:bCs/>
+      <w:i/>
+      <w:iCs/>
+      <w:color w:val="274B47" w:themeColor="text2"/>
+    </w:rPr>
+  </w:style>
+  <w:style w:type="character" w:customStyle="1" w:styleId="TitleChar">
+    <w:name w:val="Title Char"/>
+    <w:basedOn w:val="DefaultParagraphFont"/>
+    <w:link w:val="Title"/>
+    <w:uiPriority w:val="10"/>
+    <w:rsid w:val="00F656B2"/>
+    <w:rPr>
+      <w:rFonts w:asciiTheme="majorHAnsi" w:eastAsiaTheme="majorEastAsia" w:hAnsiTheme="majorHAnsi" w:cstheme="majorBidi"/>
+      <w:color w:val="008575" w:themeColor="accent1"/>
+      <w:spacing w:val="-10"/>
+      <w:sz w:val="56"/>
+      <w:szCs w:val="56"/>
+    </w:rPr>
+  </w:style>
+  <w:style w:type="character" w:customStyle="1" w:styleId="SubtitleChar">
+    <w:name w:val="Subtitle Char"/>
+    <w:basedOn w:val="DefaultParagraphFont"/>
+    <w:link w:val="Subtitle"/>
+    <w:uiPriority w:val="11"/>
+    <w:rsid w:val="00F656B2"/>
+    <w:rPr>
+      <w:rFonts w:asciiTheme="majorHAnsi" w:eastAsiaTheme="majorEastAsia" w:hAnsiTheme="majorHAnsi" w:cstheme="majorBidi"/>
+      <w:sz w:val="24"/>
+      <w:szCs w:val="24"/>
+    </w:rPr>
+  </w:style>
+  <w:style w:type="character" w:styleId="Strong">
+    <w:name w:val="Strong"/>
+    <w:basedOn w:val="DefaultParagraphFont"/>
+    <w:uiPriority w:val="22"/>
+    <w:qFormat/>
+    <w:rsid w:val="00F656B2"/>
+    <w:rPr>
+      <w:b/>
+      <w:bCs/>
+    </w:rPr>
+  </w:style>
+  <w:style w:type="character" w:styleId="Emphasis">
+    <w:name w:val="Emphasis"/>
+    <w:basedOn w:val="DefaultParagraphFont"/>
+    <w:uiPriority w:val="20"/>
+    <w:qFormat/>
+    <w:rsid w:val="00F656B2"/>
+    <w:rPr>
+      <w:i/>
+      <w:iCs/>
+    </w:rPr>
+  </w:style>
+  <w:style w:type="paragraph" w:styleId="NoSpacing">
+    <w:name w:val="No Spacing"/>
+    <w:uiPriority w:val="1"/>
+    <w:qFormat/>
+    <w:rsid w:val="00F656B2"/>
+    <w:pPr>
+      <w:spacing w:after="0" w:line="240" w:lineRule="auto"/>
+    </w:pPr>
+  </w:style>
+  <w:style w:type="paragraph" w:styleId="Quote">
+    <w:name w:val="Quote"/>
     <w:basedOn w:val="Normal"/>
-    <w:link w:val="HeaderChar"/>
+    <w:next w:val="Normal"/>
+    <w:link w:val="QuoteChar"/>
+    <w:uiPriority w:val="29"/>
+    <w:qFormat/>
+    <w:rsid w:val="00F656B2"/>
+    <w:pPr>
+      <w:spacing w:before="160"/>
+      <w:ind w:left="720" w:right="720"/>
+    </w:pPr>
+    <w:rPr>
+      <w:i/>
+      <w:iCs/>
+      <w:color w:val="404040" w:themeColor="text1" w:themeTint="BF"/>
+    </w:rPr>
+  </w:style>
+  <w:style w:type="character" w:customStyle="1" w:styleId="QuoteChar">
+    <w:name w:val="Quote Char"/>
+    <w:basedOn w:val="DefaultParagraphFont"/>
+    <w:link w:val="Quote"/>
+    <w:uiPriority w:val="29"/>
+    <w:rsid w:val="00F656B2"/>
+    <w:rPr>
+      <w:i/>
+      <w:iCs/>
+      <w:color w:val="404040" w:themeColor="text1" w:themeTint="BF"/>
+    </w:rPr>
+  </w:style>
+  <w:style w:type="paragraph" w:styleId="IntenseQuote">
+    <w:name w:val="Intense Quote"/>
+    <w:basedOn w:val="Normal"/>
+    <w:next w:val="Normal"/>
+    <w:link w:val="IntenseQuoteChar"/>
+    <w:uiPriority w:val="30"/>
+    <w:qFormat/>
+    <w:rsid w:val="00F656B2"/>
+    <w:pPr>
+      <w:pBdr>
+        <w:left w:val="single" w:sz="18" w:space="12" w:color="008575" w:themeColor="accent1"/>
+      </w:pBdr>
+      <w:spacing w:before="100" w:beforeAutospacing="1" w:line="300" w:lineRule="auto"/>
+      <w:ind w:left="1224" w:right="1224"/>
+    </w:pPr>
+    <w:rPr>
+      <w:rFonts w:asciiTheme="majorHAnsi" w:eastAsiaTheme="majorEastAsia" w:hAnsiTheme="majorHAnsi" w:cstheme="majorBidi"/>
+      <w:color w:val="008575" w:themeColor="accent1"/>
+      <w:sz w:val="28"/>
+      <w:szCs w:val="28"/>
+    </w:rPr>
+  </w:style>
+  <w:style w:type="character" w:customStyle="1" w:styleId="IntenseQuoteChar">
+    <w:name w:val="Intense Quote Char"/>
+    <w:basedOn w:val="DefaultParagraphFont"/>
+    <w:link w:val="IntenseQuote"/>
+    <w:uiPriority w:val="30"/>
+    <w:rsid w:val="00F656B2"/>
+    <w:rPr>
+      <w:rFonts w:asciiTheme="majorHAnsi" w:eastAsiaTheme="majorEastAsia" w:hAnsiTheme="majorHAnsi" w:cstheme="majorBidi"/>
+      <w:color w:val="008575" w:themeColor="accent1"/>
+      <w:sz w:val="28"/>
+      <w:szCs w:val="28"/>
+    </w:rPr>
+  </w:style>
+  <w:style w:type="character" w:styleId="SubtleEmphasis">
+    <w:name w:val="Subtle Emphasis"/>
+    <w:basedOn w:val="DefaultParagraphFont"/>
+    <w:uiPriority w:val="19"/>
+    <w:qFormat/>
+    <w:rsid w:val="00F656B2"/>
+    <w:rPr>
+      <w:i/>
+      <w:iCs/>
+      <w:color w:val="404040" w:themeColor="text1" w:themeTint="BF"/>
+    </w:rPr>
+  </w:style>
+  <w:style w:type="character" w:styleId="IntenseEmphasis">
+    <w:name w:val="Intense Emphasis"/>
+    <w:basedOn w:val="DefaultParagraphFont"/>
+    <w:uiPriority w:val="21"/>
+    <w:qFormat/>
+    <w:rsid w:val="00F656B2"/>
+    <w:rPr>
+      <w:b/>
+      <w:bCs/>
+      <w:i/>
+      <w:iCs/>
+    </w:rPr>
+  </w:style>
+  <w:style w:type="character" w:styleId="SubtleReference">
+    <w:name w:val="Subtle Reference"/>
+    <w:basedOn w:val="DefaultParagraphFont"/>
+    <w:uiPriority w:val="31"/>
+    <w:qFormat/>
+    <w:rsid w:val="00F656B2"/>
+    <w:rPr>
+      <w:caps w:val="0"/>
+      <w:smallCaps w:val="0"/>
+      <w:vanish w:val="0"/>
+      <w:color w:val="404040" w:themeColor="text1" w:themeTint="BF"/>
+      <w:u w:val="single" w:color="7F7F7F" w:themeColor="text1" w:themeTint="80"/>
+    </w:rPr>
+  </w:style>
+  <w:style w:type="character" w:styleId="IntenseReference">
+    <w:name w:val="Intense Reference"/>
+    <w:basedOn w:val="DefaultParagraphFont"/>
+    <w:uiPriority w:val="32"/>
+    <w:qFormat/>
+    <w:rsid w:val="00F656B2"/>
+    <w:rPr>
+      <w:b/>
+      <w:bCs/>
+      <w:smallCaps/>
+      <w:spacing w:val="5"/>
+      <w:u w:val="single"/>
+    </w:rPr>
+  </w:style>
+  <w:style w:type="character" w:styleId="BookTitle">
+    <w:name w:val="Book Title"/>
+    <w:basedOn w:val="DefaultParagraphFont"/>
+    <w:uiPriority w:val="33"/>
+    <w:qFormat/>
+    <w:rsid w:val="00F656B2"/>
+    <w:rPr>
+      <w:b/>
+      <w:bCs/>
+      <w:smallCaps/>
+    </w:rPr>
+  </w:style>
+  <w:style w:type="character" w:styleId="UnresolvedMention">
+    <w:name w:val="Unresolved Mention"/>
+    <w:basedOn w:val="DefaultParagraphFont"/>
+    <w:uiPriority w:val="99"/>
+    <w:semiHidden/>
     <w:unhideWhenUsed/>
-    <w:rsid w:val="0021124A"/>
+    <w:rsid w:val="00F656B2"/>
+    <w:rPr>
+      <w:color w:val="605E5C"/>
+      <w:shd w:val="clear" w:color="auto" w:fill="E1DFDD"/>
+    </w:rPr>
+  </w:style>
+  <w:style w:type="table" w:styleId="PlainTable1">
+    <w:name w:val="Plain Table 1"/>
+    <w:basedOn w:val="TableNormal"/>
+    <w:rsid w:val="00E83083"/>
     <w:pPr>
-      <w:tabs>
-        <w:tab w:val="center" w:pos="4680"/>
-        <w:tab w:val="right" w:pos="9360"/>
-      </w:tabs>
-      <w:spacing w:after="0"/>
+      <w:spacing w:after="0" w:line="240" w:lineRule="auto"/>
     </w:pPr>
-  </w:style>
-  <w:style w:type="character" w:customStyle="1" w:styleId="HeaderChar">
-    <w:name w:val="Header Char"/>
-    <w:basedOn w:val="DefaultParagraphFont"/>
-    <w:link w:val="Header"/>
-    <w:rsid w:val="0021124A"/>
-  </w:style>
-  <w:style w:type="paragraph" w:styleId="Footer">
-    <w:name w:val="footer"/>
-    <w:basedOn w:val="Normal"/>
-    <w:link w:val="FooterChar"/>
-    <w:unhideWhenUsed/>
-    <w:rsid w:val="0021124A"/>
+    <w:tblPr>
+      <w:tblStyleRowBandSize w:val="1"/>
+      <w:tblStyleColBandSize w:val="1"/>
+      <w:tblBorders>
+        <w:top w:val="single" w:sz="4" w:space="0" w:color="BFBFBF" w:themeColor="background1" w:themeShade="BF"/>
+        <w:left w:val="single" w:sz="4" w:space="0" w:color="BFBFBF" w:themeColor="background1" w:themeShade="BF"/>
+        <w:bottom w:val="single" w:sz="4" w:space="0" w:color="BFBFBF" w:themeColor="background1" w:themeShade="BF"/>
+        <w:right w:val="single" w:sz="4" w:space="0" w:color="BFBFBF" w:themeColor="background1" w:themeShade="BF"/>
+        <w:insideH w:val="single" w:sz="4" w:space="0" w:color="BFBFBF" w:themeColor="background1" w:themeShade="BF"/>
+        <w:insideV w:val="single" w:sz="4" w:space="0" w:color="BFBFBF" w:themeColor="background1" w:themeShade="BF"/>
+      </w:tblBorders>
+    </w:tblPr>
+    <w:tblStylePr w:type="firstRow">
+      <w:rPr>
+        <w:b/>
+        <w:bCs/>
+      </w:rPr>
+    </w:tblStylePr>
+    <w:tblStylePr w:type="lastRow">
+      <w:rPr>
+        <w:b/>
+        <w:bCs/>
+      </w:rPr>
+      <w:tblPr/>
+      <w:tcPr>
+        <w:tcBorders>
+          <w:top w:val="double" w:sz="4" w:space="0" w:color="BFBFBF" w:themeColor="background1" w:themeShade="BF"/>
+        </w:tcBorders>
+      </w:tcPr>
+    </w:tblStylePr>
+    <w:tblStylePr w:type="firstCol">
+      <w:rPr>
+        <w:b/>
+        <w:bCs/>
+      </w:rPr>
+    </w:tblStylePr>
+    <w:tblStylePr w:type="lastCol">
+      <w:rPr>
+        <w:b/>
+        <w:bCs/>
+      </w:rPr>
+    </w:tblStylePr>
+    <w:tblStylePr w:type="band1Vert">
+      <w:tblPr/>
+      <w:tcPr>
+        <w:shd w:val="clear" w:color="auto" w:fill="F2F2F2" w:themeFill="background1" w:themeFillShade="F2"/>
+      </w:tcPr>
+    </w:tblStylePr>
+    <w:tblStylePr w:type="band1Horz">
+      <w:tblPr/>
+      <w:tcPr>
+        <w:shd w:val="clear" w:color="auto" w:fill="F2F2F2" w:themeFill="background1" w:themeFillShade="F2"/>
+      </w:tcPr>
+    </w:tblStylePr>
+  </w:style>
+  <w:style w:type="table" w:styleId="PlainTable2">
+    <w:name w:val="Plain Table 2"/>
+    <w:basedOn w:val="TableNormal"/>
+    <w:rsid w:val="00E83083"/>
     <w:pPr>
-      <w:tabs>
-        <w:tab w:val="center" w:pos="4680"/>
-        <w:tab w:val="right" w:pos="9360"/>
-      </w:tabs>
-      <w:spacing w:after="0"/>
+      <w:spacing w:after="0" w:line="240" w:lineRule="auto"/>
     </w:pPr>
-  </w:style>
-  <w:style w:type="character" w:customStyle="1" w:styleId="FooterChar">
-    <w:name w:val="Footer Char"/>
-    <w:basedOn w:val="DefaultParagraphFont"/>
-    <w:link w:val="Footer"/>
-    <w:rsid w:val="0021124A"/>
+    <w:tblPr>
+      <w:tblStyleRowBandSize w:val="1"/>
+      <w:tblStyleColBandSize w:val="1"/>
+      <w:tblBorders>
+        <w:top w:val="single" w:sz="4" w:space="0" w:color="7F7F7F" w:themeColor="text1" w:themeTint="80"/>
+        <w:bottom w:val="single" w:sz="4" w:space="0" w:color="7F7F7F" w:themeColor="text1" w:themeTint="80"/>
+      </w:tblBorders>
+    </w:tblPr>
+    <w:tblStylePr w:type="firstRow">
+      <w:rPr>
+        <w:b/>
+        <w:bCs/>
+      </w:rPr>
+      <w:tblPr/>
+      <w:tcPr>
+        <w:tcBorders>
+          <w:bottom w:val="single" w:sz="4" w:space="0" w:color="7F7F7F" w:themeColor="text1" w:themeTint="80"/>
+        </w:tcBorders>
+      </w:tcPr>
+    </w:tblStylePr>
+    <w:tblStylePr w:type="lastRow">
+      <w:rPr>
+        <w:b/>
+        <w:bCs/>
+      </w:rPr>
+      <w:tblPr/>
+      <w:tcPr>
+        <w:tcBorders>
+          <w:top w:val="single" w:sz="4" w:space="0" w:color="7F7F7F" w:themeColor="text1" w:themeTint="80"/>
+        </w:tcBorders>
+      </w:tcPr>
+    </w:tblStylePr>
+    <w:tblStylePr w:type="firstCol">
+      <w:rPr>
+        <w:b/>
+        <w:bCs/>
+      </w:rPr>
+    </w:tblStylePr>
+    <w:tblStylePr w:type="lastCol">
+      <w:rPr>
+        <w:b/>
+        <w:bCs/>
+      </w:rPr>
+    </w:tblStylePr>
+    <w:tblStylePr w:type="band1Vert">
+      <w:tblPr/>
+      <w:tcPr>
+        <w:tcBorders>
+          <w:left w:val="single" w:sz="4" w:space="0" w:color="7F7F7F" w:themeColor="text1" w:themeTint="80"/>
+          <w:right w:val="single" w:sz="4" w:space="0" w:color="7F7F7F" w:themeColor="text1" w:themeTint="80"/>
+        </w:tcBorders>
+      </w:tcPr>
+    </w:tblStylePr>
+    <w:tblStylePr w:type="band2Vert">
+      <w:tblPr/>
+      <w:tcPr>
+        <w:tcBorders>
+          <w:left w:val="single" w:sz="4" w:space="0" w:color="7F7F7F" w:themeColor="text1" w:themeTint="80"/>
+          <w:right w:val="single" w:sz="4" w:space="0" w:color="7F7F7F" w:themeColor="text1" w:themeTint="80"/>
+        </w:tcBorders>
+      </w:tcPr>
+    </w:tblStylePr>
+    <w:tblStylePr w:type="band1Horz">
+      <w:tblPr/>
+      <w:tcPr>
+        <w:tcBorders>
+          <w:top w:val="single" w:sz="4" w:space="0" w:color="7F7F7F" w:themeColor="text1" w:themeTint="80"/>
+          <w:bottom w:val="single" w:sz="4" w:space="0" w:color="7F7F7F" w:themeColor="text1" w:themeTint="80"/>
+        </w:tcBorders>
+      </w:tcPr>
+    </w:tblStylePr>
+  </w:style>
+  <w:style w:type="table" w:styleId="PlainTable3">
+    <w:name w:val="Plain Table 3"/>
+    <w:basedOn w:val="TableNormal"/>
+    <w:rsid w:val="00E83083"/>
+    <w:pPr>
+      <w:spacing w:after="0" w:line="240" w:lineRule="auto"/>
+    </w:pPr>
+    <w:tblPr>
+      <w:tblStyleRowBandSize w:val="1"/>
+      <w:tblStyleColBandSize w:val="1"/>
+    </w:tblPr>
+    <w:tblStylePr w:type="firstRow">
+      <w:rPr>
+        <w:b/>
+        <w:bCs/>
+        <w:caps/>
+      </w:rPr>
+      <w:tblPr/>
+      <w:tcPr>
+        <w:tcBorders>
+          <w:bottom w:val="single" w:sz="4" w:space="0" w:color="7F7F7F" w:themeColor="text1" w:themeTint="80"/>
+        </w:tcBorders>
+      </w:tcPr>
+    </w:tblStylePr>
+    <w:tblStylePr w:type="lastRow">
+      <w:rPr>
+        <w:b/>
+        <w:bCs/>
+        <w:caps/>
+      </w:rPr>
+      <w:tblPr/>
+      <w:tcPr>
+        <w:tcBorders>
+          <w:top w:val="nil"/>
+        </w:tcBorders>
+      </w:tcPr>
+    </w:tblStylePr>
+    <w:tblStylePr w:type="firstCol">
+      <w:rPr>
+        <w:b/>
+        <w:bCs/>
+        <w:caps/>
+      </w:rPr>
+      <w:tblPr/>
+      <w:tcPr>
+        <w:tcBorders>
+          <w:right w:val="single" w:sz="4" w:space="0" w:color="7F7F7F" w:themeColor="text1" w:themeTint="80"/>
+        </w:tcBorders>
+      </w:tcPr>
+    </w:tblStylePr>
+    <w:tblStylePr w:type="lastCol">
+      <w:rPr>
+        <w:b/>
+        <w:bCs/>
+        <w:caps/>
+      </w:rPr>
+      <w:tblPr/>
+      <w:tcPr>
+        <w:tcBorders>
+          <w:left w:val="nil"/>
+        </w:tcBorders>
+      </w:tcPr>
+    </w:tblStylePr>
+    <w:tblStylePr w:type="band1Vert">
+      <w:tblPr/>
+      <w:tcPr>
+        <w:shd w:val="clear" w:color="auto" w:fill="F2F2F2" w:themeFill="background1" w:themeFillShade="F2"/>
+      </w:tcPr>
+    </w:tblStylePr>
+    <w:tblStylePr w:type="band1Horz">
+      <w:tblPr/>
+      <w:tcPr>
+        <w:shd w:val="clear" w:color="auto" w:fill="F2F2F2" w:themeFill="background1" w:themeFillShade="F2"/>
+      </w:tcPr>
+    </w:tblStylePr>
+    <w:tblStylePr w:type="neCell">
+      <w:tblPr/>
+      <w:tcPr>
+        <w:tcBorders>
+          <w:left w:val="nil"/>
+        </w:tcBorders>
+      </w:tcPr>
+    </w:tblStylePr>
+    <w:tblStylePr w:type="nwCell">
+      <w:tblPr/>
+      <w:tcPr>
+        <w:tcBorders>
+          <w:right w:val="nil"/>
+        </w:tcBorders>
+      </w:tcPr>
+    </w:tblStylePr>
+  </w:style>
+  <w:style w:type="table" w:styleId="PlainTable4">
+    <w:name w:val="Plain Table 4"/>
+    <w:basedOn w:val="TableNormal"/>
+    <w:rsid w:val="00E83083"/>
+    <w:pPr>
+      <w:spacing w:after="0" w:line="240" w:lineRule="auto"/>
+    </w:pPr>
+    <w:tblPr>
+      <w:tblStyleRowBandSize w:val="1"/>
+      <w:tblStyleColBandSize w:val="1"/>
+    </w:tblPr>
+    <w:tblStylePr w:type="firstRow">
+      <w:rPr>
+        <w:b/>
+        <w:bCs/>
+      </w:rPr>
+    </w:tblStylePr>
+    <w:tblStylePr w:type="lastRow">
+      <w:rPr>
+        <w:b/>
+        <w:bCs/>
+      </w:rPr>
+    </w:tblStylePr>
+    <w:tblStylePr w:type="firstCol">
+      <w:rPr>
+        <w:b/>
+        <w:bCs/>
+      </w:rPr>
+    </w:tblStylePr>
+    <w:tblStylePr w:type="lastCol">
+      <w:rPr>
+        <w:b/>
+        <w:bCs/>
+      </w:rPr>
+    </w:tblStylePr>
+    <w:tblStylePr w:type="band1Vert">
+      <w:tblPr/>
+      <w:tcPr>
+        <w:shd w:val="clear" w:color="auto" w:fill="F2F2F2" w:themeFill="background1" w:themeFillShade="F2"/>
+      </w:tcPr>
+    </w:tblStylePr>
+    <w:tblStylePr w:type="band1Horz">
+      <w:tblPr/>
+      <w:tcPr>
+        <w:shd w:val="clear" w:color="auto" w:fill="F2F2F2" w:themeFill="background1" w:themeFillShade="F2"/>
+      </w:tcPr>
+    </w:tblStylePr>
+  </w:style>
+  <w:style w:type="table" w:styleId="PlainTable5">
+    <w:name w:val="Plain Table 5"/>
+    <w:basedOn w:val="TableNormal"/>
+    <w:rsid w:val="00E83083"/>
+    <w:pPr>
+      <w:spacing w:after="0" w:line="240" w:lineRule="auto"/>
+    </w:pPr>
+    <w:tblPr>
+      <w:tblStyleRowBandSize w:val="1"/>
+      <w:tblStyleColBandSize w:val="1"/>
+    </w:tblPr>
+    <w:tblStylePr w:type="firstRow">
+      <w:rPr>
+        <w:rFonts w:asciiTheme="majorHAnsi" w:eastAsiaTheme="majorEastAsia" w:hAnsiTheme="majorHAnsi" w:cstheme="majorBidi"/>
+        <w:i/>
+        <w:iCs/>
+        <w:sz w:val="26"/>
+      </w:rPr>
+      <w:tblPr/>
+      <w:tcPr>
+        <w:tcBorders>
+          <w:bottom w:val="single" w:sz="4" w:space="0" w:color="7F7F7F" w:themeColor="text1" w:themeTint="80"/>
+        </w:tcBorders>
+        <w:shd w:val="clear" w:color="auto" w:fill="FFFFFF" w:themeFill="background1"/>
+      </w:tcPr>
+    </w:tblStylePr>
+    <w:tblStylePr w:type="lastRow">
+      <w:rPr>
+        <w:rFonts w:asciiTheme="majorHAnsi" w:eastAsiaTheme="majorEastAsia" w:hAnsiTheme="majorHAnsi" w:cstheme="majorBidi"/>
+        <w:i/>
+        <w:iCs/>
+        <w:sz w:val="26"/>
+      </w:rPr>
+      <w:tblPr/>
+      <w:tcPr>
+        <w:tcBorders>
+          <w:top w:val="single" w:sz="4" w:space="0" w:color="7F7F7F" w:themeColor="text1" w:themeTint="80"/>
+        </w:tcBorders>
+        <w:shd w:val="clear" w:color="auto" w:fill="FFFFFF" w:themeFill="background1"/>
+      </w:tcPr>
+    </w:tblStylePr>
+    <w:tblStylePr w:type="firstCol">
+      <w:pPr>
+        <w:jc w:val="right"/>
+      </w:pPr>
+      <w:rPr>
+        <w:rFonts w:asciiTheme="majorHAnsi" w:eastAsiaTheme="majorEastAsia" w:hAnsiTheme="majorHAnsi" w:cstheme="majorBidi"/>
+        <w:i/>
+        <w:iCs/>
+        <w:sz w:val="26"/>
+      </w:rPr>
+      <w:tblPr/>
+      <w:tcPr>
+        <w:tcBorders>
+          <w:right w:val="single" w:sz="4" w:space="0" w:color="7F7F7F" w:themeColor="text1" w:themeTint="80"/>
+        </w:tcBorders>
+        <w:shd w:val="clear" w:color="auto" w:fill="FFFFFF" w:themeFill="background1"/>
+      </w:tcPr>
+    </w:tblStylePr>
+    <w:tblStylePr w:type="lastCol">
+      <w:rPr>
+        <w:rFonts w:asciiTheme="majorHAnsi" w:eastAsiaTheme="majorEastAsia" w:hAnsiTheme="majorHAnsi" w:cstheme="majorBidi"/>
+        <w:i/>
+        <w:iCs/>
+        <w:sz w:val="26"/>
+      </w:rPr>
+      <w:tblPr/>
+      <w:tcPr>
+        <w:tcBorders>
+          <w:left w:val="single" w:sz="4" w:space="0" w:color="7F7F7F" w:themeColor="text1" w:themeTint="80"/>
+        </w:tcBorders>
+        <w:shd w:val="clear" w:color="auto" w:fill="FFFFFF" w:themeFill="background1"/>
+      </w:tcPr>
+    </w:tblStylePr>
+    <w:tblStylePr w:type="band1Vert">
+      <w:tblPr/>
+      <w:tcPr>
+        <w:shd w:val="clear" w:color="auto" w:fill="F2F2F2" w:themeFill="background1" w:themeFillShade="F2"/>
+      </w:tcPr>
+    </w:tblStylePr>
+    <w:tblStylePr w:type="band1Horz">
+      <w:tblPr/>
+      <w:tcPr>
+        <w:shd w:val="clear" w:color="auto" w:fill="F2F2F2" w:themeFill="background1" w:themeFillShade="F2"/>
+      </w:tcPr>
+    </w:tblStylePr>
+    <w:tblStylePr w:type="neCell">
+      <w:tblPr/>
+      <w:tcPr>
+        <w:tcBorders>
+          <w:left w:val="nil"/>
+        </w:tcBorders>
+      </w:tcPr>
+    </w:tblStylePr>
+    <w:tblStylePr w:type="nwCell">
+      <w:tblPr/>
+      <w:tcPr>
+        <w:tcBorders>
+          <w:right w:val="nil"/>
+        </w:tcBorders>
+      </w:tcPr>
+    </w:tblStylePr>
+    <w:tblStylePr w:type="seCell">
+      <w:tblPr/>
+      <w:tcPr>
+        <w:tcBorders>
+          <w:left w:val="nil"/>
+        </w:tcBorders>
+      </w:tcPr>
+    </w:tblStylePr>
+    <w:tblStylePr w:type="swCell">
+      <w:tblPr/>
+      <w:tcPr>
+        <w:tcBorders>
+          <w:right w:val="nil"/>
+        </w:tcBorders>
+      </w:tcPr>
+    </w:tblStylePr>
+  </w:style>
+  <w:style w:type="table" w:styleId="TableGrid">
+    <w:name w:val="Table Grid"/>
+    <w:basedOn w:val="TableNormal"/>
+    <w:rsid w:val="00E83083"/>
+    <w:pPr>
+      <w:spacing w:after="0" w:line="240" w:lineRule="auto"/>
+    </w:pPr>
+    <w:tblPr>
+      <w:tblBorders>
+        <w:top w:val="single" w:sz="4" w:space="0" w:color="auto"/>
+        <w:left w:val="single" w:sz="4" w:space="0" w:color="auto"/>
+        <w:bottom w:val="single" w:sz="4" w:space="0" w:color="auto"/>
+        <w:right w:val="single" w:sz="4" w:space="0" w:color="auto"/>
+        <w:insideH w:val="single" w:sz="4" w:space="0" w:color="auto"/>
+        <w:insideV w:val="single" w:sz="4" w:space="0" w:color="auto"/>
+      </w:tblBorders>
+    </w:tblPr>
+  </w:style>
+  <w:style w:type="table" w:styleId="TableGridLight">
+    <w:name w:val="Grid Table Light"/>
+    <w:basedOn w:val="TableNormal"/>
+    <w:rsid w:val="00E83083"/>
+    <w:pPr>
+      <w:spacing w:after="0" w:line="240" w:lineRule="auto"/>
+    </w:pPr>
+    <w:tblPr>
+      <w:tblBorders>
+        <w:top w:val="single" w:sz="4" w:space="0" w:color="BFBFBF" w:themeColor="background1" w:themeShade="BF"/>
+        <w:left w:val="single" w:sz="4" w:space="0" w:color="BFBFBF" w:themeColor="background1" w:themeShade="BF"/>
+        <w:bottom w:val="single" w:sz="4" w:space="0" w:color="BFBFBF" w:themeColor="background1" w:themeShade="BF"/>
+        <w:right w:val="single" w:sz="4" w:space="0" w:color="BFBFBF" w:themeColor="background1" w:themeShade="BF"/>
+        <w:insideH w:val="single" w:sz="4" w:space="0" w:color="BFBFBF" w:themeColor="background1" w:themeShade="BF"/>
+        <w:insideV w:val="single" w:sz="4" w:space="0" w:color="BFBFBF" w:themeColor="background1" w:themeShade="BF"/>
+      </w:tblBorders>
+    </w:tblPr>
+  </w:style>
+  <w:style w:type="table" w:styleId="GridTable1Light">
+    <w:name w:val="Grid Table 1 Light"/>
+    <w:basedOn w:val="TableNormal"/>
+    <w:rsid w:val="00E83083"/>
+    <w:pPr>
+      <w:spacing w:after="0" w:line="240" w:lineRule="auto"/>
+    </w:pPr>
+    <w:tblPr>
+      <w:tblStyleRowBandSize w:val="1"/>
+      <w:tblStyleColBandSize w:val="1"/>
+      <w:tblBorders>
+        <w:top w:val="single" w:sz="4" w:space="0" w:color="999999" w:themeColor="text1" w:themeTint="66"/>
+        <w:left w:val="single" w:sz="4" w:space="0" w:color="999999" w:themeColor="text1" w:themeTint="66"/>
+        <w:bottom w:val="single" w:sz="4" w:space="0" w:color="999999" w:themeColor="text1" w:themeTint="66"/>
+        <w:right w:val="single" w:sz="4" w:space="0" w:color="999999" w:themeColor="text1" w:themeTint="66"/>
+        <w:insideH w:val="single" w:sz="4" w:space="0" w:color="999999" w:themeColor="text1" w:themeTint="66"/>
+        <w:insideV w:val="single" w:sz="4" w:space="0" w:color="999999" w:themeColor="text1" w:themeTint="66"/>
+      </w:tblBorders>
+    </w:tblPr>
+    <w:tblStylePr w:type="firstRow">
+      <w:rPr>
+        <w:b/>
+        <w:bCs/>
+      </w:rPr>
+      <w:tblPr/>
+      <w:tcPr>
+        <w:tcBorders>
+          <w:bottom w:val="single" w:sz="12" w:space="0" w:color="666666" w:themeColor="text1" w:themeTint="99"/>
+        </w:tcBorders>
+      </w:tcPr>
+    </w:tblStylePr>
+    <w:tblStylePr w:type="lastRow">
+      <w:rPr>
+        <w:b/>
+        <w:bCs/>
+      </w:rPr>
+      <w:tblPr/>
+      <w:tcPr>
+        <w:tcBorders>
+          <w:top w:val="double" w:sz="2" w:space="0" w:color="666666" w:themeColor="text1" w:themeTint="99"/>
+        </w:tcBorders>
+      </w:tcPr>
+    </w:tblStylePr>
+    <w:tblStylePr w:type="firstCol">
+      <w:rPr>
+        <w:b/>
+        <w:bCs/>
+      </w:rPr>
+    </w:tblStylePr>
+    <w:tblStylePr w:type="lastCol">
+      <w:rPr>
+        <w:b/>
+        <w:bCs/>
+      </w:rPr>
+    </w:tblStylePr>
   </w:style>
 </w:styles>
 </file>
 
 <file path=word/theme/theme1.xml><?xml version="1.0" encoding="utf-8"?>
-<a:theme xmlns:a="http://schemas.openxmlformats.org/drawingml/2006/main" name="Microsoft Philanthropies TEALS">
+<a:theme xmlns:a="http://schemas.openxmlformats.org/drawingml/2006/main" name="Theme2">
   <a:themeElements>
-    <a:clrScheme name="Microsoft Philanthropies TEALS">
+    <a:clrScheme name="TEALS">
       <a:dk1>
         <a:srgbClr val="000000"/>
       </a:dk1>
@@ -2934,7 +3910,7 @@
         <a:srgbClr val="008575"/>
       </a:folHlink>
     </a:clrScheme>
-    <a:fontScheme name="Microsoft Philanthropies TEALS">
+    <a:fontScheme name="MS Brand">
       <a:majorFont>
         <a:latin typeface="Segoe UI Semibold"/>
         <a:ea typeface=""/>
@@ -2946,45 +3922,85 @@
         <a:cs typeface=""/>
       </a:minorFont>
     </a:fontScheme>
-    <a:fmtScheme name="Couture">
+    <a:fmtScheme name="Office">
       <a:fillStyleLst>
         <a:solidFill>
           <a:schemeClr val="phClr"/>
         </a:solidFill>
-        <a:solidFill>
-          <a:schemeClr val="phClr">
-            <a:tint val="65000"/>
-          </a:schemeClr>
-        </a:solidFill>
-        <a:solidFill>
-          <a:schemeClr val="phClr">
-            <a:shade val="80000"/>
-            <a:satMod val="180000"/>
-          </a:schemeClr>
-        </a:solidFill>
+        <a:gradFill rotWithShape="1">
+          <a:gsLst>
+            <a:gs pos="0">
+              <a:schemeClr val="phClr">
+                <a:lumMod val="110000"/>
+                <a:satMod val="105000"/>
+                <a:tint val="67000"/>
+              </a:schemeClr>
+            </a:gs>
+            <a:gs pos="50000">
+              <a:schemeClr val="phClr">
+                <a:lumMod val="105000"/>
+                <a:satMod val="103000"/>
+                <a:tint val="73000"/>
+              </a:schemeClr>
+            </a:gs>
+            <a:gs pos="100000">
+              <a:schemeClr val="phClr">
+                <a:lumMod val="105000"/>
+                <a:satMod val="109000"/>
+                <a:tint val="81000"/>
+              </a:schemeClr>
+            </a:gs>
+          </a:gsLst>
+          <a:lin ang="5400000" scaled="0"/>
+        </a:gradFill>
+        <a:gradFill rotWithShape="1">
+          <a:gsLst>
+            <a:gs pos="0">
+              <a:schemeClr val="phClr">
+                <a:satMod val="103000"/>
+                <a:lumMod val="102000"/>
+                <a:tint val="94000"/>
+              </a:schemeClr>
+            </a:gs>
+            <a:gs pos="50000">
+              <a:schemeClr val="phClr">
+                <a:satMod val="110000"/>
+                <a:lumMod val="100000"/>
+                <a:shade val="100000"/>
+              </a:schemeClr>
+            </a:gs>
+            <a:gs pos="100000">
+              <a:schemeClr val="phClr">
+                <a:lumMod val="99000"/>
+                <a:satMod val="120000"/>
+                <a:shade val="78000"/>
+              </a:schemeClr>
+            </a:gs>
+          </a:gsLst>
+          <a:lin ang="5400000" scaled="0"/>
+        </a:gradFill>
       </a:fillStyleLst>
       <a:lnStyleLst>
-        <a:ln w="9525" cap="flat" cmpd="sng" algn="ctr">
+        <a:ln w="6350" cap="flat" cmpd="sng" algn="ctr">
           <a:solidFill>
             <a:schemeClr val="phClr"/>
           </a:solidFill>
           <a:prstDash val="solid"/>
+          <a:miter lim="800000"/>
         </a:ln>
-        <a:ln w="10795" cap="flat" cmpd="sng" algn="ctr">
+        <a:ln w="12700" cap="flat" cmpd="sng" algn="ctr">
           <a:solidFill>
             <a:schemeClr val="phClr"/>
           </a:solidFill>
           <a:prstDash val="solid"/>
+          <a:miter lim="800000"/>
         </a:ln>
-        <a:ln w="17145" cap="flat" cmpd="sng" algn="ctr">
+        <a:ln w="19050" cap="flat" cmpd="sng" algn="ctr">
           <a:solidFill>
-            <a:schemeClr val="phClr">
-              <a:shade val="95000"/>
-              <a:alpha val="50000"/>
-              <a:satMod val="150000"/>
-            </a:schemeClr>
+            <a:schemeClr val="phClr"/>
           </a:solidFill>
           <a:prstDash val="solid"/>
+          <a:miter lim="800000"/>
         </a:ln>
       </a:lnStyleLst>
       <a:effectStyleLst>
@@ -2996,185 +4012,59 @@
         </a:effectStyle>
         <a:effectStyle>
           <a:effectLst>
-            <a:outerShdw blurRad="44450" dist="13970" dir="5400000" algn="ctr" rotWithShape="0">
+            <a:outerShdw blurRad="57150" dist="19050" dir="5400000" algn="ctr" rotWithShape="0">
               <a:srgbClr val="000000">
-                <a:alpha val="45000"/>
+                <a:alpha val="63000"/>
               </a:srgbClr>
             </a:outerShdw>
           </a:effectLst>
-          <a:scene3d>
-            <a:camera prst="orthographicFront">
-              <a:rot lat="0" lon="0" rev="0"/>
-            </a:camera>
-            <a:lightRig rig="twoPt" dir="tl"/>
-          </a:scene3d>
-          <a:sp3d prstMaterial="flat">
-            <a:bevelT w="19050" h="31750" prst="coolSlant"/>
-          </a:sp3d>
         </a:effectStyle>
       </a:effectStyleLst>
       <a:bgFillStyleLst>
         <a:solidFill>
           <a:schemeClr val="phClr"/>
         </a:solidFill>
+        <a:solidFill>
+          <a:schemeClr val="phClr">
+            <a:tint val="95000"/>
+            <a:satMod val="170000"/>
+          </a:schemeClr>
+        </a:solidFill>
         <a:gradFill rotWithShape="1">
           <a:gsLst>
             <a:gs pos="0">
               <a:schemeClr val="phClr">
-                <a:tint val="40000"/>
-                <a:satMod val="350000"/>
+                <a:tint val="93000"/>
+                <a:satMod val="150000"/>
+                <a:shade val="98000"/>
+                <a:lumMod val="102000"/>
               </a:schemeClr>
             </a:gs>
-            <a:gs pos="40000">
+            <a:gs pos="50000">
               <a:schemeClr val="phClr">
-                <a:tint val="45000"/>
-                <a:shade val="99000"/>
-                <a:satMod val="350000"/>
+                <a:tint val="98000"/>
+                <a:satMod val="130000"/>
+                <a:shade val="90000"/>
+                <a:lumMod val="103000"/>
               </a:schemeClr>
             </a:gs>
             <a:gs pos="100000">
               <a:schemeClr val="phClr">
-                <a:shade val="20000"/>
-                <a:satMod val="255000"/>
+                <a:shade val="63000"/>
+                <a:satMod val="120000"/>
               </a:schemeClr>
             </a:gs>
           </a:gsLst>
-          <a:path path="circle">
-            <a:fillToRect l="50000" t="-80000" r="50000" b="180000"/>
-          </a:path>
-        </a:gradFill>
-        <a:gradFill rotWithShape="1">
-          <a:gsLst>
-            <a:gs pos="0">
-              <a:schemeClr val="phClr">
-                <a:tint val="80000"/>
-                <a:satMod val="300000"/>
-              </a:schemeClr>
-            </a:gs>
-            <a:gs pos="100000">
-              <a:schemeClr val="phClr">
-                <a:shade val="30000"/>
-                <a:satMod val="200000"/>
-              </a:schemeClr>
-            </a:gs>
-          </a:gsLst>
-          <a:path path="circle">
-            <a:fillToRect l="50000" t="50000" r="50000" b="50000"/>
-          </a:path>
+          <a:lin ang="5400000" scaled="0"/>
         </a:gradFill>
       </a:bgFillStyleLst>
     </a:fmtScheme>
   </a:themeElements>
-  <a:objectDefaults>
-    <a:spDef>
-      <a:spPr bwMode="auto">
-        <a:solidFill>
-          <a:schemeClr val="accent1"/>
-        </a:solidFill>
-        <a:ln>
-          <a:noFill/>
-          <a:headEnd type="none" w="med" len="med"/>
-          <a:tailEnd type="none" w="med" len="med"/>
-        </a:ln>
-        <a:effectLst/>
-      </a:spPr>
-      <a:bodyPr rot="0" spcFirstLastPara="0" vertOverflow="overflow" horzOverflow="overflow" vert="horz" wrap="square" lIns="91440" tIns="45720" rIns="91440" bIns="45720" numCol="1" spcCol="0" rtlCol="0" fromWordArt="0" anchor="ctr" anchorCtr="0" forceAA="0" compatLnSpc="1">
-        <a:prstTxWarp prst="textNoShape">
-          <a:avLst/>
-        </a:prstTxWarp>
-        <a:noAutofit/>
-      </a:bodyPr>
-      <a:lstStyle>
-        <a:defPPr algn="ctr" defTabSz="932472" fontAlgn="base">
-          <a:spcBef>
-            <a:spcPct val="0"/>
-          </a:spcBef>
-          <a:spcAft>
-            <a:spcPct val="0"/>
-          </a:spcAft>
-          <a:defRPr sz="2000" dirty="0" smtClean="0">
-            <a:solidFill>
-              <a:schemeClr val="bg1"/>
-            </a:solidFill>
-            <a:ea typeface="Segoe UI" pitchFamily="34" charset="0"/>
-            <a:cs typeface="Segoe UI" pitchFamily="34" charset="0"/>
-          </a:defRPr>
-        </a:defPPr>
-      </a:lstStyle>
-      <a:style>
-        <a:lnRef idx="1">
-          <a:schemeClr val="accent2"/>
-        </a:lnRef>
-        <a:fillRef idx="3">
-          <a:schemeClr val="accent2"/>
-        </a:fillRef>
-        <a:effectRef idx="2">
-          <a:schemeClr val="accent2"/>
-        </a:effectRef>
-        <a:fontRef idx="minor">
-          <a:schemeClr val="lt1"/>
-        </a:fontRef>
-      </a:style>
-    </a:spDef>
-    <a:lnDef>
-      <a:spPr>
-        <a:ln w="6350">
-          <a:solidFill>
-            <a:schemeClr val="bg1">
-              <a:lumMod val="75000"/>
-            </a:schemeClr>
-          </a:solidFill>
-          <a:headEnd type="none" w="lg" len="med"/>
-          <a:tailEnd type="none" w="lg" len="med"/>
-        </a:ln>
-      </a:spPr>
-      <a:bodyPr/>
-      <a:lstStyle/>
-      <a:style>
-        <a:lnRef idx="1">
-          <a:schemeClr val="accent1"/>
-        </a:lnRef>
-        <a:fillRef idx="0">
-          <a:schemeClr val="accent1"/>
-        </a:fillRef>
-        <a:effectRef idx="0">
-          <a:schemeClr val="accent1"/>
-        </a:effectRef>
-        <a:fontRef idx="minor">
-          <a:schemeClr val="tx1"/>
-        </a:fontRef>
-      </a:style>
-    </a:lnDef>
-    <a:txDef>
-      <a:spPr>
-        <a:noFill/>
-      </a:spPr>
-      <a:bodyPr wrap="square" lIns="0" tIns="0" rIns="0" bIns="0" rtlCol="0">
-        <a:spAutoFit/>
-      </a:bodyPr>
-      <a:lstStyle>
-        <a:defPPr algn="l">
-          <a:defRPr sz="2000" dirty="0" err="1" smtClean="0">
-            <a:gradFill>
-              <a:gsLst>
-                <a:gs pos="2917">
-                  <a:schemeClr val="tx1"/>
-                </a:gs>
-                <a:gs pos="30000">
-                  <a:schemeClr val="tx1"/>
-                </a:gs>
-              </a:gsLst>
-              <a:lin ang="5400000" scaled="0"/>
-            </a:gradFill>
-          </a:defRPr>
-        </a:defPPr>
-      </a:lstStyle>
-    </a:txDef>
-  </a:objectDefaults>
+  <a:objectDefaults/>
   <a:extraClrSchemeLst/>
   <a:extLst>
     <a:ext uri="{05A4C25C-085E-4340-85A3-A5531E510DB2}">
-      <thm15:themeFamily xmlns:thm15="http://schemas.microsoft.com/office/thememl/2012/main" name="Microsoft Philanthropies TEALS" id="{F1DB31C6-F59C-41BA-8729-55C8153D258D}" vid="{B6C3B4CF-C714-46AD-9867-DF2A0300E80A}"/>
+      <thm15:themeFamily xmlns:thm15="http://schemas.microsoft.com/office/thememl/2012/main" name="Office Theme" id="{62F939B6-93AF-4DB8-9C6B-D6C7DFDC589F}" vid="{4A3C46E8-61CC-4603-A589-7422A47A8E4A}"/>
     </a:ext>
   </a:extLst>
 </a:theme>

</xml_diff>